<commit_message>
Update custom theme chapter
</commit_message>
<xml_diff>
--- a/nostarch/word/03-custom-theme-cleanup.docx
+++ b/nostarch/word/03-custom-theme-cleanup.docx
@@ -1,6 +1,6 @@
 
 <file path=word/document.xml><?xml version="1.0" encoding="utf-8"?>
-<w:document xmlns:wpc="http://schemas.microsoft.com/office/word/2010/wordprocessingCanvas" xmlns:cx="http://schemas.microsoft.com/office/drawing/2014/chartex" xmlns:cx1="http://schemas.microsoft.com/office/drawing/2015/9/8/chartex" xmlns:cx2="http://schemas.microsoft.com/office/drawing/2015/10/21/chartex" xmlns:cx3="http://schemas.microsoft.com/office/drawing/2016/5/9/chartex" xmlns:cx4="http://schemas.microsoft.com/office/drawing/2016/5/10/chartex" xmlns:cx5="http://schemas.microsoft.com/office/drawing/2016/5/11/chartex" xmlns:cx6="http://schemas.microsoft.com/office/drawing/2016/5/12/chartex" xmlns:cx7="http://schemas.microsoft.com/office/drawing/2016/5/13/chartex" xmlns:cx8="http://schemas.microsoft.com/office/drawing/2016/5/14/chartex" xmlns:mc="http://schemas.openxmlformats.org/markup-compatibility/2006" xmlns:aink="http://schemas.microsoft.com/office/drawing/2016/ink" xmlns:am3d="http://schemas.microsoft.com/office/drawing/2017/model3d" xmlns:o="urn:schemas-microsoft-com:office:office" xmlns:oel="http://schemas.microsoft.com/office/2019/extlst" xmlns:r="http://schemas.openxmlformats.org/officeDocument/2006/relationships" xmlns:m="http://schemas.openxmlformats.org/officeDocument/2006/math" xmlns:v="urn:schemas-microsoft-com:vml" xmlns:wp14="http://schemas.microsoft.com/office/word/2010/wordprocessingDrawing" xmlns:wp="http://schemas.openxmlformats.org/drawingml/2006/wordprocessingDrawing" xmlns:w10="urn:schemas-microsoft-com:office:word" xmlns:w="http://schemas.openxmlformats.org/wordprocessingml/2006/main" xmlns:w14="http://schemas.microsoft.com/office/word/2010/wordml" xmlns:w15="http://schemas.microsoft.com/office/word/2012/wordml" xmlns:w16cex="http://schemas.microsoft.com/office/word/2018/wordml/cex" xmlns:w16cid="http://schemas.microsoft.com/office/word/2016/wordml/cid" xmlns:w16="http://schemas.microsoft.com/office/word/2018/wordml" xmlns:w16du="http://schemas.microsoft.com/office/word/2023/wordml/word16du" xmlns:w16sdtdh="http://schemas.microsoft.com/office/word/2020/wordml/sdtdatahash" xmlns:w16se="http://schemas.microsoft.com/office/word/2015/wordml/symex" xmlns:wpg="http://schemas.microsoft.com/office/word/2010/wordprocessingGroup" xmlns:wpi="http://schemas.microsoft.com/office/word/2010/wordprocessingInk" xmlns:wne="http://schemas.microsoft.com/office/word/2006/wordml" xmlns:wps="http://schemas.microsoft.com/office/word/2010/wordprocessingShape" mc:Ignorable="w14 w15 w16se w16cid w16 w16cex w16sdtdh wp14">
+<w:document xmlns:wpc="http://schemas.microsoft.com/office/word/2010/wordprocessingCanvas" xmlns:cx="http://schemas.microsoft.com/office/drawing/2014/chartex" xmlns:cx1="http://schemas.microsoft.com/office/drawing/2015/9/8/chartex" xmlns:cx2="http://schemas.microsoft.com/office/drawing/2015/10/21/chartex" xmlns:cx3="http://schemas.microsoft.com/office/drawing/2016/5/9/chartex" xmlns:cx4="http://schemas.microsoft.com/office/drawing/2016/5/10/chartex" xmlns:cx5="http://schemas.microsoft.com/office/drawing/2016/5/11/chartex" xmlns:cx6="http://schemas.microsoft.com/office/drawing/2016/5/12/chartex" xmlns:cx7="http://schemas.microsoft.com/office/drawing/2016/5/13/chartex" xmlns:cx8="http://schemas.microsoft.com/office/drawing/2016/5/14/chartex" xmlns:mc="http://schemas.openxmlformats.org/markup-compatibility/2006" xmlns:aink="http://schemas.microsoft.com/office/drawing/2016/ink" xmlns:am3d="http://schemas.microsoft.com/office/drawing/2017/model3d" xmlns:o="urn:schemas-microsoft-com:office:office" xmlns:oel="http://schemas.microsoft.com/office/2019/extlst" xmlns:r="http://schemas.openxmlformats.org/officeDocument/2006/relationships" xmlns:m="http://schemas.openxmlformats.org/officeDocument/2006/math" xmlns:v="urn:schemas-microsoft-com:vml" xmlns:wp14="http://schemas.microsoft.com/office/word/2010/wordprocessingDrawing" xmlns:wp="http://schemas.openxmlformats.org/drawingml/2006/wordprocessingDrawing" xmlns:w10="urn:schemas-microsoft-com:office:word" xmlns:w="http://schemas.openxmlformats.org/wordprocessingml/2006/main" xmlns:w14="http://schemas.microsoft.com/office/word/2010/wordml" xmlns:w15="http://schemas.microsoft.com/office/word/2012/wordml" xmlns:w16cex="http://schemas.microsoft.com/office/word/2018/wordml/cex" xmlns:w16cid="http://schemas.microsoft.com/office/word/2016/wordml/cid" xmlns:w16="http://schemas.microsoft.com/office/word/2018/wordml" xmlns:w16sdtdh="http://schemas.microsoft.com/office/word/2020/wordml/sdtdatahash" xmlns:w16se="http://schemas.microsoft.com/office/word/2015/wordml/symex" xmlns:wpg="http://schemas.microsoft.com/office/word/2010/wordprocessingGroup" xmlns:wpi="http://schemas.microsoft.com/office/word/2010/wordprocessingInk" xmlns:wne="http://schemas.microsoft.com/office/word/2006/wordml" xmlns:wps="http://schemas.microsoft.com/office/word/2010/wordprocessingShape" mc:Ignorable="w14 w15 w16se w16cid w16 w16cex w16sdtdh wp14">
   <w:body>
     <w:p>
       <w:pPr>
@@ -397,16 +397,30 @@
       <w:r>
         <w:t xml:space="preserve"> and </w:t>
       </w:r>
+      <w:r>
+        <w:rPr>
+          <w:rStyle w:val="Literal"/>
+        </w:rPr>
+        <w:t>tidyverse</w:t>
+      </w:r>
+      <w:r>
+        <w:t xml:space="preserve"> packages:</w:t>
+      </w:r>
+    </w:p>
+    <w:p>
+      <w:pPr>
+        <w:pStyle w:val="Code"/>
+      </w:pPr>
+      <w:r>
+        <w:t>library(</w:t>
+      </w:r>
       <w:proofErr w:type="spellStart"/>
       <w:r>
-        <w:rPr>
-          <w:rStyle w:val="Literal"/>
-        </w:rPr>
-        <w:t>tidyverse</w:t>
+        <w:t>palmerpenguins</w:t>
       </w:r>
       <w:proofErr w:type="spellEnd"/>
       <w:r>
-        <w:t xml:space="preserve"> packages:</w:t>
+        <w:t>)</w:t>
       </w:r>
     </w:p>
     <w:p>
@@ -414,31 +428,7 @@
         <w:pStyle w:val="Code"/>
       </w:pPr>
       <w:r>
-        <w:t>library(</w:t>
-      </w:r>
-      <w:proofErr w:type="spellStart"/>
-      <w:r>
-        <w:t>palmerpenguins</w:t>
-      </w:r>
-      <w:proofErr w:type="spellEnd"/>
-      <w:r>
-        <w:t>)</w:t>
-      </w:r>
-    </w:p>
-    <w:p>
-      <w:pPr>
-        <w:pStyle w:val="Code"/>
-      </w:pPr>
-      <w:r>
-        <w:t>library(</w:t>
-      </w:r>
-      <w:proofErr w:type="spellStart"/>
-      <w:r>
-        <w:t>tidyverse</w:t>
-      </w:r>
-      <w:proofErr w:type="spellEnd"/>
-      <w:r>
-        <w:t>)</w:t>
+        <w:t>library(tidyverse)</w:t>
       </w:r>
     </w:p>
     <w:p>
@@ -845,14 +835,12 @@
       <w:r>
         <w:t xml:space="preserve"> package (one of several packages that are loaded when we load the </w:t>
       </w:r>
-      <w:proofErr w:type="spellStart"/>
       <w:r>
         <w:rPr>
           <w:rStyle w:val="Literal"/>
         </w:rPr>
         <w:t>tidyverse</w:t>
       </w:r>
-      <w:proofErr w:type="spellEnd"/>
       <w:r>
         <w:t>)</w:t>
       </w:r>
@@ -1860,10 +1848,7 @@
       </w:del>
       <w:ins w:id="53" w:author="Frances" w:date="2023-05-31T14:57:00Z">
         <w:r>
-          <w:t>The</w:t>
-        </w:r>
-        <w:r>
-          <w:t xml:space="preserve"> </w:t>
+          <w:t xml:space="preserve">The </w:t>
         </w:r>
       </w:ins>
       <w:r>
@@ -1981,6 +1966,8 @@
           </w:pPr>
         </w:pPrChange>
       </w:pPr>
+      <w:bookmarkStart w:id="64" w:name="OLE_LINK2"/>
+      <w:bookmarkStart w:id="65" w:name="OLE_LINK3"/>
       <w:r>
         <w:t xml:space="preserve">This section walks through the code for the </w:t>
       </w:r>
@@ -2072,19 +2059,11 @@
       <w:r>
         <w:t xml:space="preserve">with some minor tweaks for readability). We’ll discuss functions more in </w:t>
       </w:r>
-      <w:proofErr w:type="spellStart"/>
       <w:r>
         <w:rPr>
           <w:rStyle w:val="Xref"/>
         </w:rPr>
-        <w:t>Chapter</w:t>
-      </w:r>
-      <w:proofErr w:type="spellEnd"/>
-      <w:r>
-        <w:rPr>
-          <w:rStyle w:val="Xref"/>
-        </w:rPr>
-        <w:t xml:space="preserve"> 12</w:t>
+        <w:t>Chapter 12</w:t>
       </w:r>
       <w:r>
         <w:t>.</w:t>
@@ -2094,16 +2073,18 @@
       <w:pPr>
         <w:pStyle w:val="HeadB"/>
       </w:pPr>
-      <w:bookmarkStart w:id="64" w:name="_Toc4"/>
+      <w:bookmarkStart w:id="66" w:name="_Toc4"/>
+      <w:bookmarkEnd w:id="64"/>
+      <w:bookmarkEnd w:id="65"/>
       <w:r>
         <w:t>Setting Up</w:t>
       </w:r>
-      <w:bookmarkEnd w:id="64"/>
+      <w:bookmarkEnd w:id="66"/>
     </w:p>
     <w:p>
       <w:pPr>
         <w:pStyle w:val="Body"/>
-        <w:pPrChange w:id="65" w:author="Frances" w:date="2023-05-31T14:52:00Z">
+        <w:pPrChange w:id="67" w:author="Frances" w:date="2023-05-31T14:52:00Z">
           <w:pPr>
             <w:pStyle w:val="BodyA"/>
           </w:pPr>
@@ -2171,7 +2152,7 @@
         <w:pStyle w:val="Code"/>
         <w:rPr>
           <w:rStyle w:val="LiteralItalic"/>
-          <w:rPrChange w:id="66" w:author="Frances" w:date="2023-05-31T15:15:00Z">
+          <w:rPrChange w:id="68" w:author="Frances" w:date="2023-05-31T15:15:00Z">
             <w:rPr>
               <w:i/>
               <w:iCs/>
@@ -2184,7 +2165,7 @@
       <w:r>
         <w:rPr>
           <w:rStyle w:val="LiteralItalic"/>
-          <w:rPrChange w:id="67" w:author="Frances" w:date="2023-05-31T15:15:00Z">
+          <w:rPrChange w:id="69" w:author="Frances" w:date="2023-05-31T15:15:00Z">
             <w:rPr>
               <w:i/>
               <w:iCs/>
@@ -2199,7 +2180,7 @@
     <w:p>
       <w:pPr>
         <w:pStyle w:val="Body"/>
-        <w:pPrChange w:id="68" w:author="Frances" w:date="2023-05-31T14:52:00Z">
+        <w:pPrChange w:id="70" w:author="Frances" w:date="2023-05-31T14:52:00Z">
           <w:pPr>
             <w:pStyle w:val="BodyA"/>
           </w:pPr>
@@ -2207,38 +2188,6 @@
       </w:pPr>
       <w:r>
         <w:t xml:space="preserve">We then define a variable called </w:t>
-      </w:r>
-      <w:r>
-        <w:rPr>
-          <w:rStyle w:val="Literal"/>
-          <w:rPrChange w:id="69" w:author="Frances" w:date="2023-05-31T15:13:00Z">
-            <w:rPr>
-              <w:rFonts w:ascii="Courier" w:hAnsi="Courier"/>
-              <w:color w:val="3366FF"/>
-              <w:u w:color="3366FF"/>
-            </w:rPr>
-          </w:rPrChange>
-        </w:rPr>
-        <w:t>font</w:t>
-      </w:r>
-      <w:r>
-        <w:t xml:space="preserve"> and assign it the value </w:t>
-      </w:r>
-      <w:r>
-        <w:rPr>
-          <w:rStyle w:val="Literal"/>
-          <w:rPrChange w:id="70" w:author="Frances" w:date="2023-05-31T15:13:00Z">
-            <w:rPr>
-              <w:rFonts w:ascii="Courier" w:hAnsi="Courier"/>
-              <w:color w:val="3366FF"/>
-              <w:u w:color="3366FF"/>
-            </w:rPr>
-          </w:rPrChange>
-        </w:rPr>
-        <w:t>Helvetica</w:t>
-      </w:r>
-      <w:r>
-        <w:t xml:space="preserve">. This allows later sections to simply write </w:t>
       </w:r>
       <w:r>
         <w:rPr>
@@ -2254,7 +2203,7 @@
         <w:t>font</w:t>
       </w:r>
       <w:r>
-        <w:t xml:space="preserve"> rather than repeating </w:t>
+        <w:t xml:space="preserve"> and assign it the value </w:t>
       </w:r>
       <w:r>
         <w:rPr>
@@ -2270,7 +2219,7 @@
         <w:t>Helvetica</w:t>
       </w:r>
       <w:r>
-        <w:t xml:space="preserve"> over and over again. Also, if the BBC team ever wanted to use a different font, they could change </w:t>
+        <w:t xml:space="preserve">. This allows later sections to simply write </w:t>
       </w:r>
       <w:r>
         <w:rPr>
@@ -2283,10 +2232,10 @@
             </w:rPr>
           </w:rPrChange>
         </w:rPr>
-        <w:t>Helvetica</w:t>
-      </w:r>
-      <w:r>
-        <w:t xml:space="preserve"> to, say, </w:t>
+        <w:t>font</w:t>
+      </w:r>
+      <w:r>
+        <w:t xml:space="preserve"> rather than repeating </w:t>
       </w:r>
       <w:r>
         <w:rPr>
@@ -2299,6 +2248,38 @@
             </w:rPr>
           </w:rPrChange>
         </w:rPr>
+        <w:t>Helvetica</w:t>
+      </w:r>
+      <w:r>
+        <w:t xml:space="preserve"> over and over again. Also, if the BBC team ever wanted to use a different font, they could change </w:t>
+      </w:r>
+      <w:r>
+        <w:rPr>
+          <w:rStyle w:val="Literal"/>
+          <w:rPrChange w:id="75" w:author="Frances" w:date="2023-05-31T15:13:00Z">
+            <w:rPr>
+              <w:rFonts w:ascii="Courier" w:hAnsi="Courier"/>
+              <w:color w:val="3366FF"/>
+              <w:u w:color="3366FF"/>
+            </w:rPr>
+          </w:rPrChange>
+        </w:rPr>
+        <w:t>Helvetica</w:t>
+      </w:r>
+      <w:r>
+        <w:t xml:space="preserve"> to, say, </w:t>
+      </w:r>
+      <w:r>
+        <w:rPr>
+          <w:rStyle w:val="Literal"/>
+          <w:rPrChange w:id="76" w:author="Frances" w:date="2023-05-31T15:13:00Z">
+            <w:rPr>
+              <w:rFonts w:ascii="Courier" w:hAnsi="Courier"/>
+              <w:color w:val="3366FF"/>
+              <w:u w:color="3366FF"/>
+            </w:rPr>
+          </w:rPrChange>
+        </w:rPr>
         <w:t>Comic Sans</w:t>
       </w:r>
       <w:r>
@@ -2313,9 +2294,9 @@
       <w:pPr>
         <w:pStyle w:val="Body"/>
         <w:rPr>
-          <w:del w:id="75" w:author="Frances" w:date="2023-05-22T12:15:00Z"/>
-        </w:rPr>
-        <w:pPrChange w:id="76" w:author="Frances" w:date="2023-05-31T14:52:00Z">
+          <w:del w:id="77" w:author="Frances" w:date="2023-05-22T12:15:00Z"/>
+        </w:rPr>
+        <w:pPrChange w:id="78" w:author="Frances" w:date="2023-05-31T14:52:00Z">
           <w:pPr>
             <w:pStyle w:val="BodyA"/>
           </w:pPr>
@@ -2324,12 +2305,12 @@
       <w:r>
         <w:t xml:space="preserve">Until recently, working custom fonts in R was notoriously tricky. However, recent changes have made </w:t>
       </w:r>
-      <w:ins w:id="77" w:author="Frances" w:date="2023-05-31T14:58:00Z">
+      <w:ins w:id="79" w:author="Frances" w:date="2023-05-31T14:58:00Z">
         <w:r>
           <w:t>the process</w:t>
         </w:r>
       </w:ins>
-      <w:del w:id="78" w:author="Frances" w:date="2023-05-31T14:58:00Z">
+      <w:del w:id="80" w:author="Frances" w:date="2023-05-31T14:58:00Z">
         <w:r>
           <w:delText>things</w:delText>
         </w:r>
@@ -2337,17 +2318,17 @@
       <w:r>
         <w:t xml:space="preserve"> much simpler. </w:t>
       </w:r>
-      <w:del w:id="79" w:author="Frances" w:date="2023-05-22T12:15:00Z">
+      <w:del w:id="81" w:author="Frances" w:date="2023-05-22T12:15:00Z">
         <w:r>
           <w:delText xml:space="preserve">In order </w:delText>
         </w:r>
       </w:del>
-      <w:ins w:id="80" w:author="Frances" w:date="2023-05-22T12:15:00Z">
+      <w:ins w:id="82" w:author="Frances" w:date="2023-05-22T12:15:00Z">
         <w:r>
           <w:t>T</w:t>
         </w:r>
       </w:ins>
-      <w:del w:id="81" w:author="Frances" w:date="2023-05-22T12:15:00Z">
+      <w:del w:id="83" w:author="Frances" w:date="2023-05-22T12:15:00Z">
         <w:r>
           <w:delText>t</w:delText>
         </w:r>
@@ -2363,12 +2344,12 @@
       <w:r>
         <w:t xml:space="preserve"> that custom fonts such as Helvetica work in ggplot, follow these steps.</w:t>
       </w:r>
-      <w:ins w:id="82" w:author="Frances" w:date="2023-05-22T12:15:00Z">
+      <w:ins w:id="84" w:author="Frances" w:date="2023-05-22T12:15:00Z">
         <w:r>
           <w:t xml:space="preserve"> </w:t>
         </w:r>
       </w:ins>
-      <w:del w:id="83" w:author="Frances" w:date="2023-05-22T12:15:00Z">
+      <w:del w:id="85" w:author="Frances" w:date="2023-05-22T12:15:00Z">
         <w:r>
           <w:delText> </w:delText>
         </w:r>
@@ -2378,9 +2359,9 @@
       <w:pPr>
         <w:pStyle w:val="Body"/>
         <w:rPr>
-          <w:ins w:id="84" w:author="Frances" w:date="2023-05-22T12:16:00Z"/>
-        </w:rPr>
-        <w:pPrChange w:id="85" w:author="Frances" w:date="2023-05-31T14:52:00Z">
+          <w:ins w:id="86" w:author="Frances" w:date="2023-05-22T12:16:00Z"/>
+        </w:rPr>
+        <w:pPrChange w:id="87" w:author="Frances" w:date="2023-05-31T14:52:00Z">
           <w:pPr>
             <w:pStyle w:val="BodyA"/>
           </w:pPr>
@@ -2389,7 +2370,7 @@
       <w:r>
         <w:t xml:space="preserve">First, </w:t>
       </w:r>
-      <w:del w:id="86" w:author="Frances" w:date="2023-05-22T12:15:00Z">
+      <w:del w:id="88" w:author="Frances" w:date="2023-05-22T12:15:00Z">
         <w:r>
           <w:delText xml:space="preserve">you need to </w:delText>
         </w:r>
@@ -2397,12 +2378,12 @@
       <w:r>
         <w:t>install two packages</w:t>
       </w:r>
-      <w:ins w:id="87" w:author="Frances" w:date="2023-05-31T14:58:00Z">
+      <w:ins w:id="89" w:author="Frances" w:date="2023-05-31T14:58:00Z">
         <w:r>
           <w:t xml:space="preserve">. </w:t>
         </w:r>
       </w:ins>
-      <w:del w:id="88" w:author="Frances" w:date="2023-05-31T14:58:00Z">
+      <w:del w:id="90" w:author="Frances" w:date="2023-05-31T14:58:00Z">
         <w:r>
           <w:delText>: </w:delText>
         </w:r>
@@ -2411,26 +2392,13 @@
       <w:r>
         <w:rPr>
           <w:rStyle w:val="Literal"/>
-          <w:rPrChange w:id="89" w:author="Frances" w:date="2023-05-22T12:15:00Z">
+          <w:rPrChange w:id="91" w:author="Frances" w:date="2023-05-22T12:15:00Z">
             <w:rPr/>
           </w:rPrChange>
         </w:rPr>
         <w:t>systemfonts</w:t>
       </w:r>
       <w:proofErr w:type="spellEnd"/>
-      <w:ins w:id="90" w:author="Frances" w:date="2023-05-31T14:58:00Z">
-        <w:r>
-          <w:t xml:space="preserve"> </w:t>
-        </w:r>
-      </w:ins>
-      <w:del w:id="91" w:author="Frances" w:date="2023-05-31T14:58:00Z">
-        <w:r>
-          <w:delText> </w:delText>
-        </w:r>
-      </w:del>
-      <w:r>
-        <w:t>and</w:t>
-      </w:r>
       <w:ins w:id="92" w:author="Frances" w:date="2023-05-31T14:58:00Z">
         <w:r>
           <w:t xml:space="preserve"> </w:t>
@@ -2441,42 +2409,55 @@
           <w:delText> </w:delText>
         </w:r>
       </w:del>
+      <w:r>
+        <w:t>and</w:t>
+      </w:r>
+      <w:ins w:id="94" w:author="Frances" w:date="2023-05-31T14:58:00Z">
+        <w:r>
+          <w:t xml:space="preserve"> </w:t>
+        </w:r>
+      </w:ins>
+      <w:del w:id="95" w:author="Frances" w:date="2023-05-31T14:58:00Z">
+        <w:r>
+          <w:delText> </w:delText>
+        </w:r>
+      </w:del>
       <w:proofErr w:type="spellStart"/>
       <w:r>
         <w:rPr>
           <w:rStyle w:val="Literal"/>
-          <w:rPrChange w:id="94" w:author="Frances" w:date="2023-05-22T12:15:00Z">
+          <w:rPrChange w:id="96" w:author="Frances" w:date="2023-05-22T12:15:00Z">
             <w:rPr/>
           </w:rPrChange>
         </w:rPr>
         <w:t>ragg</w:t>
       </w:r>
       <w:proofErr w:type="spellEnd"/>
-      <w:del w:id="95" w:author="Frances" w:date="2023-05-22T12:16:00Z">
+      <w:del w:id="97" w:author="Frances" w:date="2023-05-22T12:16:00Z">
         <w:r>
           <w:delText>. You can install both of these</w:delText>
         </w:r>
       </w:del>
-      <w:del w:id="96" w:author="Frances" w:date="2023-05-31T14:58:00Z">
+      <w:del w:id="98" w:author="Frances" w:date="2023-05-31T14:58:00Z">
         <w:r>
           <w:delText xml:space="preserve"> </w:delText>
         </w:r>
       </w:del>
-      <w:ins w:id="97" w:author="Frances" w:date="2023-05-31T14:58:00Z">
+      <w:ins w:id="99" w:author="Frances" w:date="2023-05-31T14:58:00Z">
         <w:r>
           <w:t xml:space="preserve">, </w:t>
         </w:r>
       </w:ins>
-      <w:del w:id="98" w:author="Frances" w:date="2023-05-22T12:16:00Z">
+      <w:del w:id="100" w:author="Frances" w:date="2023-05-22T12:16:00Z">
         <w:r>
           <w:delText xml:space="preserve">using </w:delText>
         </w:r>
       </w:del>
-      <w:ins w:id="99" w:author="Frances" w:date="2023-05-22T12:16:00Z">
+      <w:ins w:id="101" w:author="Frances" w:date="2023-05-22T12:16:00Z">
         <w:r>
           <w:t xml:space="preserve">by </w:t>
         </w:r>
-        <w:commentRangeStart w:id="100"/>
+        <w:commentRangeStart w:id="102"/>
         <w:r>
           <w:t>running</w:t>
         </w:r>
@@ -2487,12 +2468,12 @@
       <w:r>
         <w:t>th</w:t>
       </w:r>
-      <w:ins w:id="101" w:author="Frances" w:date="2023-05-22T12:16:00Z">
+      <w:ins w:id="103" w:author="Frances" w:date="2023-05-22T12:16:00Z">
         <w:r>
           <w:t>is</w:t>
         </w:r>
       </w:ins>
-      <w:del w:id="102" w:author="Frances" w:date="2023-05-22T12:16:00Z">
+      <w:del w:id="104" w:author="Frances" w:date="2023-05-22T12:16:00Z">
         <w:r>
           <w:delText>e</w:delText>
         </w:r>
@@ -2500,11 +2481,11 @@
       <w:r>
         <w:t xml:space="preserve"> code</w:t>
       </w:r>
-      <w:ins w:id="103" w:author="Frances" w:date="2023-05-22T12:16:00Z">
+      <w:ins w:id="105" w:author="Frances" w:date="2023-05-22T12:16:00Z">
         <w:r>
           <w:t>:</w:t>
         </w:r>
-        <w:commentRangeEnd w:id="100"/>
+        <w:commentRangeEnd w:id="102"/>
         <w:r>
           <w:rPr>
             <w:rStyle w:val="CommentReference"/>
@@ -2513,7 +2494,7 @@
             <w:kern w:val="2"/>
             <w14:ligatures w14:val="standardContextual"/>
           </w:rPr>
-          <w:commentReference w:id="100"/>
+          <w:commentReference w:id="102"/>
         </w:r>
       </w:ins>
     </w:p>
@@ -2521,15 +2502,15 @@
       <w:pPr>
         <w:pStyle w:val="Code"/>
         <w:rPr>
-          <w:ins w:id="104" w:author="Frances" w:date="2023-05-22T12:16:00Z"/>
-        </w:rPr>
-        <w:pPrChange w:id="105" w:author="Frances" w:date="2023-05-22T12:16:00Z">
+          <w:ins w:id="106" w:author="Frances" w:date="2023-05-22T12:16:00Z"/>
+        </w:rPr>
+        <w:pPrChange w:id="107" w:author="Frances" w:date="2023-05-22T12:16:00Z">
           <w:pPr>
             <w:pStyle w:val="BodyA"/>
           </w:pPr>
         </w:pPrChange>
       </w:pPr>
-      <w:del w:id="106" w:author="Frances" w:date="2023-05-22T12:16:00Z">
+      <w:del w:id="108" w:author="Frances" w:date="2023-05-22T12:16:00Z">
         <w:r>
           <w:delText> </w:delText>
         </w:r>
@@ -2564,13 +2545,13 @@
     <w:p>
       <w:pPr>
         <w:pStyle w:val="Body"/>
-        <w:pPrChange w:id="107" w:author="Frances" w:date="2023-05-31T14:52:00Z">
+        <w:pPrChange w:id="109" w:author="Frances" w:date="2023-05-31T14:52:00Z">
           <w:pPr>
             <w:pStyle w:val="BodyA"/>
           </w:pPr>
         </w:pPrChange>
       </w:pPr>
-      <w:del w:id="108" w:author="Frances" w:date="2023-05-22T12:16:00Z">
+      <w:del w:id="110" w:author="Frances" w:date="2023-05-22T12:16:00Z">
         <w:r>
           <w:delText xml:space="preserve">. </w:delText>
         </w:r>
@@ -2578,12 +2559,12 @@
       <w:r>
         <w:t>The</w:t>
       </w:r>
-      <w:ins w:id="109" w:author="Frances" w:date="2023-05-22T12:16:00Z">
+      <w:ins w:id="111" w:author="Frances" w:date="2023-05-22T12:16:00Z">
         <w:r>
           <w:t xml:space="preserve"> </w:t>
         </w:r>
       </w:ins>
-      <w:del w:id="110" w:author="Frances" w:date="2023-05-22T12:16:00Z">
+      <w:del w:id="112" w:author="Frances" w:date="2023-05-22T12:16:00Z">
         <w:r>
           <w:delText> </w:delText>
         </w:r>
@@ -2592,19 +2573,19 @@
       <w:r>
         <w:rPr>
           <w:rStyle w:val="Literal"/>
-          <w:rPrChange w:id="111" w:author="Frances" w:date="2023-05-22T12:16:00Z">
+          <w:rPrChange w:id="113" w:author="Frances" w:date="2023-05-22T12:16:00Z">
             <w:rPr/>
           </w:rPrChange>
         </w:rPr>
         <w:t>systemfonts</w:t>
       </w:r>
       <w:proofErr w:type="spellEnd"/>
-      <w:ins w:id="112" w:author="Frances" w:date="2023-05-22T12:16:00Z">
+      <w:ins w:id="114" w:author="Frances" w:date="2023-05-22T12:16:00Z">
         <w:r>
           <w:t xml:space="preserve"> </w:t>
         </w:r>
       </w:ins>
-      <w:del w:id="113" w:author="Frances" w:date="2023-05-22T12:16:00Z">
+      <w:del w:id="115" w:author="Frances" w:date="2023-05-22T12:16:00Z">
         <w:r>
           <w:delText> </w:delText>
         </w:r>
@@ -2612,12 +2593,12 @@
       <w:r>
         <w:t>package allows R to directly access fonts you</w:t>
       </w:r>
-      <w:ins w:id="114" w:author="Frances" w:date="2023-05-22T12:16:00Z">
+      <w:ins w:id="116" w:author="Frances" w:date="2023-05-22T12:16:00Z">
         <w:r>
           <w:t>’</w:t>
         </w:r>
       </w:ins>
-      <w:del w:id="115" w:author="Frances" w:date="2023-05-22T12:16:00Z">
+      <w:del w:id="117" w:author="Frances" w:date="2023-05-22T12:16:00Z">
         <w:r>
           <w:delText>'</w:delText>
         </w:r>
@@ -2625,7 +2606,7 @@
       <w:r>
         <w:t>ve installed on your computer</w:t>
       </w:r>
-      <w:ins w:id="116" w:author="Frances" w:date="2023-05-22T12:16:00Z">
+      <w:ins w:id="118" w:author="Frances" w:date="2023-05-22T12:16:00Z">
         <w:r>
           <w:t>,</w:t>
         </w:r>
@@ -2633,16 +2614,16 @@
       <w:r>
         <w:t xml:space="preserve"> while</w:t>
       </w:r>
-      <w:ins w:id="117" w:author="Frances" w:date="2023-05-22T12:16:00Z">
+      <w:ins w:id="119" w:author="Frances" w:date="2023-05-22T12:16:00Z">
         <w:r>
           <w:t xml:space="preserve"> </w:t>
         </w:r>
       </w:ins>
-      <w:del w:id="118" w:author="Frances" w:date="2023-05-22T12:16:00Z">
+      <w:del w:id="120" w:author="Frances" w:date="2023-05-22T12:16:00Z">
         <w:r>
           <w:rPr>
             <w:rStyle w:val="Literal"/>
-            <w:rPrChange w:id="119" w:author="Frances" w:date="2023-05-22T12:17:00Z">
+            <w:rPrChange w:id="121" w:author="Frances" w:date="2023-05-22T12:17:00Z">
               <w:rPr/>
             </w:rPrChange>
           </w:rPr>
@@ -2653,19 +2634,19 @@
       <w:r>
         <w:rPr>
           <w:rStyle w:val="Literal"/>
-          <w:rPrChange w:id="120" w:author="Frances" w:date="2023-05-22T12:17:00Z">
+          <w:rPrChange w:id="122" w:author="Frances" w:date="2023-05-22T12:17:00Z">
             <w:rPr/>
           </w:rPrChange>
         </w:rPr>
         <w:t>ragg</w:t>
       </w:r>
       <w:proofErr w:type="spellEnd"/>
-      <w:ins w:id="121" w:author="Frances" w:date="2023-05-22T12:16:00Z">
+      <w:ins w:id="123" w:author="Frances" w:date="2023-05-22T12:16:00Z">
         <w:r>
           <w:t xml:space="preserve"> </w:t>
         </w:r>
       </w:ins>
-      <w:del w:id="122" w:author="Frances" w:date="2023-05-22T12:16:00Z">
+      <w:del w:id="124" w:author="Frances" w:date="2023-05-22T12:16:00Z">
         <w:r>
           <w:delText> </w:delText>
         </w:r>
@@ -2678,9 +2659,9 @@
       <w:pPr>
         <w:pStyle w:val="Body"/>
         <w:rPr>
-          <w:del w:id="123" w:author="Frances" w:date="2023-05-22T12:17:00Z"/>
-        </w:rPr>
-        <w:pPrChange w:id="124" w:author="Frances" w:date="2023-05-31T14:52:00Z">
+          <w:del w:id="125" w:author="Frances" w:date="2023-05-22T12:17:00Z"/>
+        </w:rPr>
+        <w:pPrChange w:id="126" w:author="Frances" w:date="2023-05-31T14:52:00Z">
           <w:pPr>
             <w:pStyle w:val="BodyA"/>
           </w:pPr>
@@ -2689,12 +2670,12 @@
       <w:r>
         <w:t xml:space="preserve">Second, </w:t>
       </w:r>
-      <w:del w:id="125" w:author="Frances" w:date="2023-05-22T12:19:00Z">
+      <w:del w:id="127" w:author="Frances" w:date="2023-05-22T12:19:00Z">
         <w:r>
           <w:delText>go into the</w:delText>
         </w:r>
       </w:del>
-      <w:ins w:id="126" w:author="Frances" w:date="2023-05-22T12:19:00Z">
+      <w:ins w:id="128" w:author="Frances" w:date="2023-05-22T12:19:00Z">
         <w:r>
           <w:t>select</w:t>
         </w:r>
@@ -2706,7 +2687,7 @@
         <w:rPr>
           <w:rStyle w:val="Bold"/>
           <w:rFonts w:eastAsia="Arial Unicode MS"/>
-          <w:rPrChange w:id="127" w:author="Frances" w:date="2023-05-22T12:17:00Z">
+          <w:rPrChange w:id="129" w:author="Frances" w:date="2023-05-22T12:17:00Z">
             <w:rPr/>
           </w:rPrChange>
         </w:rPr>
@@ -2715,43 +2696,25 @@
       <w:r>
         <w:t xml:space="preserve"> </w:t>
       </w:r>
-      <w:ins w:id="128" w:author="Frances" w:date="2023-05-22T12:17:00Z">
+      <w:ins w:id="130" w:author="Frances" w:date="2023-05-22T12:17:00Z">
         <w:r>
           <w:rPr>
             <w:rStyle w:val="MenuArrow"/>
             <w:rFonts w:eastAsia="Arial Unicode MS"/>
-            <w:rPrChange w:id="129" w:author="Frances" w:date="2023-05-22T12:17:00Z">
+            <w:rPrChange w:id="131" w:author="Frances" w:date="2023-05-22T12:17:00Z">
               <w:rPr/>
             </w:rPrChange>
           </w:rPr>
           <w:t>4</w:t>
         </w:r>
       </w:ins>
-      <w:del w:id="130" w:author="Frances" w:date="2023-05-22T12:17:00Z">
+      <w:del w:id="132" w:author="Frances" w:date="2023-05-22T12:17:00Z">
         <w:r>
           <w:delText>&gt;</w:delText>
         </w:r>
       </w:del>
       <w:r>
         <w:t xml:space="preserve"> </w:t>
-      </w:r>
-      <w:r>
-        <w:rPr>
-          <w:rStyle w:val="Bold"/>
-          <w:rFonts w:eastAsia="Arial Unicode MS"/>
-          <w:rPrChange w:id="131" w:author="Frances" w:date="2023-05-22T12:17:00Z">
-            <w:rPr/>
-          </w:rPrChange>
-        </w:rPr>
-        <w:t>Global Options</w:t>
-      </w:r>
-      <w:del w:id="132" w:author="Frances" w:date="2023-05-22T12:19:00Z">
-        <w:r>
-          <w:delText xml:space="preserve"> menu</w:delText>
-        </w:r>
-      </w:del>
-      <w:r>
-        <w:t xml:space="preserve">. Click the </w:t>
       </w:r>
       <w:r>
         <w:rPr>
@@ -2761,17 +2724,35 @@
             <w:rPr/>
           </w:rPrChange>
         </w:rPr>
+        <w:t>Global Options</w:t>
+      </w:r>
+      <w:del w:id="134" w:author="Frances" w:date="2023-05-22T12:19:00Z">
+        <w:r>
+          <w:delText xml:space="preserve"> menu</w:delText>
+        </w:r>
+      </w:del>
+      <w:r>
+        <w:t xml:space="preserve">. Click the </w:t>
+      </w:r>
+      <w:r>
+        <w:rPr>
+          <w:rStyle w:val="Bold"/>
+          <w:rFonts w:eastAsia="Arial Unicode MS"/>
+          <w:rPrChange w:id="135" w:author="Frances" w:date="2023-05-22T12:17:00Z">
+            <w:rPr/>
+          </w:rPrChange>
+        </w:rPr>
         <w:t>Graphics</w:t>
       </w:r>
       <w:r>
         <w:t xml:space="preserve"> menu at the top</w:t>
       </w:r>
-      <w:ins w:id="134" w:author="Frances" w:date="2023-05-22T12:19:00Z">
+      <w:ins w:id="136" w:author="Frances" w:date="2023-05-22T12:19:00Z">
         <w:r>
           <w:t xml:space="preserve"> of the interface</w:t>
         </w:r>
       </w:ins>
-      <w:ins w:id="135" w:author="Frances" w:date="2023-05-22T12:17:00Z">
+      <w:ins w:id="137" w:author="Frances" w:date="2023-05-22T12:17:00Z">
         <w:r>
           <w:t>,</w:t>
         </w:r>
@@ -2779,7 +2760,7 @@
       <w:r>
         <w:t xml:space="preserve"> and under the Backend option</w:t>
       </w:r>
-      <w:ins w:id="136" w:author="Frances" w:date="2023-05-22T12:19:00Z">
+      <w:ins w:id="138" w:author="Frances" w:date="2023-05-22T12:19:00Z">
         <w:r>
           <w:t>,</w:t>
         </w:r>
@@ -2791,18 +2772,18 @@
         <w:rPr>
           <w:rStyle w:val="Bold"/>
           <w:rFonts w:eastAsia="Arial Unicode MS"/>
-          <w:rPrChange w:id="137" w:author="Frances" w:date="2023-05-22T12:19:00Z">
+          <w:rPrChange w:id="139" w:author="Frances" w:date="2023-05-22T12:19:00Z">
             <w:rPr/>
           </w:rPrChange>
         </w:rPr>
         <w:t>AGG</w:t>
       </w:r>
-      <w:ins w:id="138" w:author="Frances" w:date="2023-05-22T12:17:00Z">
+      <w:ins w:id="140" w:author="Frances" w:date="2023-05-22T12:17:00Z">
         <w:r>
           <w:t>.</w:t>
         </w:r>
       </w:ins>
-      <w:del w:id="139" w:author="Frances" w:date="2023-05-22T12:17:00Z">
+      <w:del w:id="141" w:author="Frances" w:date="2023-05-22T12:17:00Z">
         <w:r>
           <w:delText xml:space="preserve">, as in Figure </w:delText>
         </w:r>
@@ -2818,18 +2799,19 @@
       <w:pPr>
         <w:pStyle w:val="Body"/>
         <w:rPr>
-          <w:del w:id="140" w:author="Frances" w:date="2023-05-22T12:17:00Z"/>
-        </w:rPr>
-        <w:pPrChange w:id="141" w:author="Frances" w:date="2023-05-31T14:52:00Z">
+          <w:del w:id="142" w:author="Frances" w:date="2023-05-22T12:17:00Z"/>
+        </w:rPr>
+        <w:pPrChange w:id="143" w:author="Frances" w:date="2023-05-31T14:52:00Z">
           <w:pPr>
             <w:pStyle w:val="CaptionedFigure"/>
           </w:pPr>
         </w:pPrChange>
       </w:pPr>
-      <w:del w:id="142" w:author="Frances" w:date="2023-05-22T12:17:00Z">
+      <w:del w:id="144" w:author="Frances" w:date="2023-05-22T12:17:00Z">
         <w:r>
           <w:rPr>
             <w:rFonts w:eastAsia="Arial Unicode MS"/>
+            <w:noProof/>
           </w:rPr>
           <w:drawing>
             <wp:inline distT="0" distB="0" distL="0" distR="0" wp14:anchorId="1425079B" wp14:editId="2E78E9C4">
@@ -2879,20 +2861,20 @@
       <w:pPr>
         <w:pStyle w:val="Body"/>
         <w:rPr>
-          <w:del w:id="143" w:author="Frances" w:date="2023-05-22T12:17:00Z"/>
-        </w:rPr>
-        <w:pPrChange w:id="144" w:author="Frances" w:date="2023-05-31T14:52:00Z">
+          <w:del w:id="145" w:author="Frances" w:date="2023-05-22T12:17:00Z"/>
+        </w:rPr>
+        <w:pPrChange w:id="146" w:author="Frances" w:date="2023-05-31T14:52:00Z">
           <w:pPr>
             <w:pStyle w:val="CaptionLine"/>
           </w:pPr>
         </w:pPrChange>
       </w:pPr>
-      <w:del w:id="145" w:author="Frances" w:date="2023-05-22T12:17:00Z">
+      <w:del w:id="147" w:author="Frances" w:date="2023-05-22T12:17:00Z">
         <w:r>
           <w:delText>The graphics option confirming you are using AGG to render plot previews in RStudio</w:delText>
         </w:r>
       </w:del>
-      <w:ins w:id="146" w:author="Frances" w:date="2023-05-22T12:18:00Z">
+      <w:ins w:id="148" w:author="Frances" w:date="2023-05-22T12:18:00Z">
         <w:r>
           <w:t xml:space="preserve"> </w:t>
         </w:r>
@@ -2901,7 +2883,7 @@
     <w:p>
       <w:pPr>
         <w:pStyle w:val="Body"/>
-        <w:pPrChange w:id="147" w:author="Frances" w:date="2023-05-31T14:52:00Z">
+        <w:pPrChange w:id="149" w:author="Frances" w:date="2023-05-31T14:52:00Z">
           <w:pPr>
             <w:pStyle w:val="BodyA"/>
           </w:pPr>
@@ -2910,12 +2892,12 @@
       <w:r>
         <w:t xml:space="preserve">This change </w:t>
       </w:r>
-      <w:ins w:id="148" w:author="Frances" w:date="2023-05-22T12:19:00Z">
+      <w:ins w:id="150" w:author="Frances" w:date="2023-05-22T12:19:00Z">
         <w:r>
           <w:t>should</w:t>
         </w:r>
       </w:ins>
-      <w:del w:id="149" w:author="Frances" w:date="2023-05-22T12:19:00Z">
+      <w:del w:id="151" w:author="Frances" w:date="2023-05-22T12:19:00Z">
         <w:r>
           <w:delText>will</w:delText>
         </w:r>
@@ -2923,7 +2905,7 @@
       <w:r>
         <w:t xml:space="preserve"> ensure that </w:t>
       </w:r>
-      <w:ins w:id="150" w:author="Frances" w:date="2023-05-22T12:19:00Z">
+      <w:ins w:id="152" w:author="Frances" w:date="2023-05-22T12:19:00Z">
         <w:r>
           <w:t xml:space="preserve">RStudio renders </w:t>
         </w:r>
@@ -2931,7 +2913,7 @@
       <w:r>
         <w:t xml:space="preserve">the previews of any plots </w:t>
       </w:r>
-      <w:del w:id="151" w:author="Frances" w:date="2023-05-22T12:19:00Z">
+      <w:del w:id="153" w:author="Frances" w:date="2023-05-22T12:19:00Z">
         <w:r>
           <w:delText xml:space="preserve">that show up in RStudio are rendered </w:delText>
         </w:r>
@@ -2939,12 +2921,12 @@
       <w:r>
         <w:t>with the</w:t>
       </w:r>
-      <w:ins w:id="152" w:author="Frances" w:date="2023-05-22T12:19:00Z">
+      <w:ins w:id="154" w:author="Frances" w:date="2023-05-22T12:19:00Z">
         <w:r>
           <w:t xml:space="preserve"> </w:t>
         </w:r>
       </w:ins>
-      <w:del w:id="153" w:author="Frances" w:date="2023-05-22T12:19:00Z">
+      <w:del w:id="155" w:author="Frances" w:date="2023-05-22T12:19:00Z">
         <w:r>
           <w:delText> </w:delText>
         </w:r>
@@ -2953,14 +2935,14 @@
       <w:r>
         <w:rPr>
           <w:rStyle w:val="Literal"/>
-          <w:rPrChange w:id="154" w:author="Frances" w:date="2023-05-22T12:19:00Z">
+          <w:rPrChange w:id="156" w:author="Frances" w:date="2023-05-22T12:19:00Z">
             <w:rPr/>
           </w:rPrChange>
         </w:rPr>
         <w:t>ragg</w:t>
       </w:r>
       <w:proofErr w:type="spellEnd"/>
-      <w:ins w:id="155" w:author="Frances" w:date="2023-05-22T12:19:00Z">
+      <w:ins w:id="157" w:author="Frances" w:date="2023-05-22T12:19:00Z">
         <w:r>
           <w:t xml:space="preserve"> </w:t>
         </w:r>
@@ -2968,12 +2950,12 @@
       <w:r>
         <w:t>package. With these changes in place, you should be able to use any fonts you</w:t>
       </w:r>
-      <w:ins w:id="156" w:author="Frances" w:date="2023-05-31T14:59:00Z">
+      <w:ins w:id="158" w:author="Frances" w:date="2023-05-31T14:59:00Z">
         <w:r>
           <w:t>’</w:t>
         </w:r>
       </w:ins>
-      <w:del w:id="157" w:author="Frances" w:date="2023-05-31T14:59:00Z">
+      <w:del w:id="159" w:author="Frances" w:date="2023-05-31T14:59:00Z">
         <w:r>
           <w:delText>'</w:delText>
         </w:r>
@@ -2981,12 +2963,12 @@
       <w:r>
         <w:t>d like (assuming you have them installed) in the same way that the</w:t>
       </w:r>
-      <w:ins w:id="158" w:author="Frances" w:date="2023-05-31T14:59:00Z">
+      <w:ins w:id="160" w:author="Frances" w:date="2023-05-31T14:59:00Z">
         <w:r>
           <w:t xml:space="preserve"> </w:t>
         </w:r>
       </w:ins>
-      <w:del w:id="159" w:author="Frances" w:date="2023-05-31T14:59:00Z">
+      <w:del w:id="161" w:author="Frances" w:date="2023-05-31T14:59:00Z">
         <w:r>
           <w:delText> </w:delText>
         </w:r>
@@ -2995,33 +2977,13 @@
       <w:r>
         <w:rPr>
           <w:rStyle w:val="Literal"/>
-          <w:rPrChange w:id="160" w:author="Frances" w:date="2023-05-22T12:20:00Z">
-            <w:rPr/>
-          </w:rPrChange>
-        </w:rPr>
-        <w:t>bbc_</w:t>
-      </w:r>
-      <w:proofErr w:type="gramStart"/>
-      <w:r>
-        <w:rPr>
-          <w:rStyle w:val="Literal"/>
-          <w:rPrChange w:id="161" w:author="Frances" w:date="2023-05-22T12:20:00Z">
-            <w:rPr/>
-          </w:rPrChange>
-        </w:rPr>
-        <w:t>style</w:t>
-      </w:r>
-      <w:proofErr w:type="spellEnd"/>
-      <w:r>
-        <w:rPr>
-          <w:rStyle w:val="Literal"/>
           <w:rPrChange w:id="162" w:author="Frances" w:date="2023-05-22T12:20:00Z">
             <w:rPr/>
           </w:rPrChange>
         </w:rPr>
-        <w:t>(</w:t>
-      </w:r>
-      <w:proofErr w:type="gramEnd"/>
+        <w:t>bbc_</w:t>
+      </w:r>
+      <w:proofErr w:type="gramStart"/>
       <w:r>
         <w:rPr>
           <w:rStyle w:val="Literal"/>
@@ -3029,14 +2991,34 @@
             <w:rPr/>
           </w:rPrChange>
         </w:rPr>
+        <w:t>style</w:t>
+      </w:r>
+      <w:proofErr w:type="spellEnd"/>
+      <w:r>
+        <w:rPr>
+          <w:rStyle w:val="Literal"/>
+          <w:rPrChange w:id="164" w:author="Frances" w:date="2023-05-22T12:20:00Z">
+            <w:rPr/>
+          </w:rPrChange>
+        </w:rPr>
+        <w:t>(</w:t>
+      </w:r>
+      <w:proofErr w:type="gramEnd"/>
+      <w:r>
+        <w:rPr>
+          <w:rStyle w:val="Literal"/>
+          <w:rPrChange w:id="165" w:author="Frances" w:date="2023-05-22T12:20:00Z">
+            <w:rPr/>
+          </w:rPrChange>
+        </w:rPr>
         <w:t>)</w:t>
       </w:r>
-      <w:ins w:id="164" w:author="Frances" w:date="2023-05-31T14:59:00Z">
+      <w:ins w:id="166" w:author="Frances" w:date="2023-05-31T14:59:00Z">
         <w:r>
           <w:t xml:space="preserve"> </w:t>
         </w:r>
       </w:ins>
-      <w:del w:id="165" w:author="Frances" w:date="2023-05-31T14:59:00Z">
+      <w:del w:id="167" w:author="Frances" w:date="2023-05-31T14:59:00Z">
         <w:r>
           <w:delText> </w:delText>
         </w:r>
@@ -3048,23 +3030,23 @@
     <w:p>
       <w:pPr>
         <w:pStyle w:val="Body"/>
-        <w:pPrChange w:id="166" w:author="Frances" w:date="2023-05-31T14:52:00Z">
+        <w:pPrChange w:id="168" w:author="Frances" w:date="2023-05-31T14:52:00Z">
           <w:pPr>
             <w:pStyle w:val="BodyA"/>
           </w:pPr>
         </w:pPrChange>
       </w:pPr>
-      <w:del w:id="167" w:author="Frances" w:date="2023-05-22T12:18:00Z">
+      <w:del w:id="169" w:author="Frances" w:date="2023-05-22T12:18:00Z">
         <w:r>
           <w:delText>Next</w:delText>
         </w:r>
       </w:del>
-      <w:ins w:id="168" w:author="Frances" w:date="2023-05-22T12:18:00Z">
+      <w:ins w:id="170" w:author="Frances" w:date="2023-05-22T12:18:00Z">
         <w:r>
           <w:t xml:space="preserve">After specifying the font to </w:t>
         </w:r>
       </w:ins>
-      <w:ins w:id="169" w:author="Frances" w:date="2023-05-22T12:19:00Z">
+      <w:ins w:id="171" w:author="Frances" w:date="2023-05-22T12:19:00Z">
         <w:r>
           <w:t>use</w:t>
         </w:r>
@@ -3148,19 +3130,11 @@
       <w:r>
         <w:t xml:space="preserve"> package. We write code in this way when making an R package, something we’ll discuss in </w:t>
       </w:r>
-      <w:proofErr w:type="spellStart"/>
       <w:r>
         <w:rPr>
           <w:rStyle w:val="Xref"/>
         </w:rPr>
-        <w:t>Chapter</w:t>
-      </w:r>
-      <w:proofErr w:type="spellEnd"/>
-      <w:r>
-        <w:rPr>
-          <w:rStyle w:val="Xref"/>
-        </w:rPr>
-        <w:t xml:space="preserve"> 12</w:t>
+        <w:t>Chapter 12</w:t>
       </w:r>
       <w:r>
         <w:t>.</w:t>
@@ -3169,7 +3143,7 @@
     <w:p>
       <w:pPr>
         <w:pStyle w:val="Body"/>
-        <w:pPrChange w:id="170" w:author="Frances" w:date="2023-05-31T14:52:00Z">
+        <w:pPrChange w:id="172" w:author="Frances" w:date="2023-05-31T14:52:00Z">
           <w:pPr>
             <w:pStyle w:val="BodyA"/>
           </w:pPr>
@@ -3218,22 +3192,48 @@
       <w:r>
         <w:t xml:space="preserve"> function. Remember from </w:t>
       </w:r>
+      <w:r>
+        <w:rPr>
+          <w:rStyle w:val="Xref"/>
+        </w:rPr>
+        <w:t>Chapter 2</w:t>
+      </w:r>
+      <w:r>
+        <w:t xml:space="preserve"> that </w:t>
+      </w:r>
+      <w:proofErr w:type="gramStart"/>
+      <w:r>
+        <w:rPr>
+          <w:rStyle w:val="Literal"/>
+        </w:rPr>
+        <w:t>theme(</w:t>
+      </w:r>
+      <w:proofErr w:type="gramEnd"/>
+      <w:r>
+        <w:rPr>
+          <w:rStyle w:val="Literal"/>
+        </w:rPr>
+        <w:t>)</w:t>
+      </w:r>
+      <w:r>
+        <w:t xml:space="preserve"> makes additional tweaks to an existing theme; it isn’t a complete theme like </w:t>
+      </w:r>
       <w:proofErr w:type="spellStart"/>
       <w:r>
         <w:rPr>
-          <w:rStyle w:val="Xref"/>
-        </w:rPr>
-        <w:t>Chapter</w:t>
+          <w:rStyle w:val="Literal"/>
+        </w:rPr>
+        <w:t>theme_light</w:t>
       </w:r>
       <w:proofErr w:type="spellEnd"/>
       <w:r>
         <w:rPr>
-          <w:rStyle w:val="Xref"/>
-        </w:rPr>
-        <w:t xml:space="preserve"> 2</w:t>
-      </w:r>
-      <w:r>
-        <w:t xml:space="preserve"> that </w:t>
+          <w:rStyle w:val="Literal"/>
+        </w:rPr>
+        <w:t>()</w:t>
+      </w:r>
+      <w:r>
+        <w:t xml:space="preserve">, which will change the whole look-and-feel of your plot. In other words, by jumping straight into the </w:t>
       </w:r>
       <w:proofErr w:type="gramStart"/>
       <w:r>
@@ -3250,14 +3250,14 @@
         <w:t>)</w:t>
       </w:r>
       <w:r>
-        <w:t xml:space="preserve"> makes additional tweaks to an existing theme; it isn’t a complete theme like </w:t>
+        <w:t xml:space="preserve"> function, </w:t>
       </w:r>
       <w:proofErr w:type="spellStart"/>
       <w:r>
         <w:rPr>
           <w:rStyle w:val="Literal"/>
         </w:rPr>
-        <w:t>theme_light</w:t>
+        <w:t>bbc_style</w:t>
       </w:r>
       <w:proofErr w:type="spellEnd"/>
       <w:r>
@@ -3267,47 +3267,13 @@
         <w:t>()</w:t>
       </w:r>
       <w:r>
-        <w:t xml:space="preserve">, which will change the whole look-and-feel of your plot. In other words, by jumping straight into the </w:t>
-      </w:r>
-      <w:proofErr w:type="gramStart"/>
-      <w:r>
-        <w:rPr>
-          <w:rStyle w:val="Literal"/>
-        </w:rPr>
-        <w:t>theme(</w:t>
-      </w:r>
-      <w:proofErr w:type="gramEnd"/>
-      <w:r>
-        <w:rPr>
-          <w:rStyle w:val="Literal"/>
-        </w:rPr>
-        <w:t>)</w:t>
-      </w:r>
-      <w:r>
-        <w:t xml:space="preserve"> function, </w:t>
-      </w:r>
-      <w:proofErr w:type="spellStart"/>
-      <w:r>
-        <w:rPr>
-          <w:rStyle w:val="Literal"/>
-        </w:rPr>
-        <w:t>bbc_style</w:t>
-      </w:r>
-      <w:proofErr w:type="spellEnd"/>
-      <w:r>
-        <w:rPr>
-          <w:rStyle w:val="Literal"/>
-        </w:rPr>
-        <w:t>()</w:t>
-      </w:r>
-      <w:r>
         <w:t xml:space="preserve"> makes tweaks to the ggplot defaults. </w:t>
       </w:r>
     </w:p>
     <w:p>
       <w:pPr>
         <w:pStyle w:val="Body"/>
-        <w:pPrChange w:id="171" w:author="Frances" w:date="2023-05-31T14:52:00Z">
+        <w:pPrChange w:id="173" w:author="Frances" w:date="2023-05-31T14:52:00Z">
           <w:pPr>
             <w:pStyle w:val="BodyA"/>
           </w:pPr>
@@ -3317,34 +3283,6 @@
         <w:t xml:space="preserve">As you’ll see, the </w:t>
       </w:r>
       <w:proofErr w:type="spellStart"/>
-      <w:r>
-        <w:rPr>
-          <w:rStyle w:val="Literal"/>
-          <w:rPrChange w:id="172" w:author="Frances" w:date="2023-05-31T15:13:00Z">
-            <w:rPr>
-              <w:rFonts w:ascii="Courier" w:hAnsi="Courier"/>
-              <w:color w:val="3366FF"/>
-              <w:u w:color="3366FF"/>
-            </w:rPr>
-          </w:rPrChange>
-        </w:rPr>
-        <w:t>bbc_</w:t>
-      </w:r>
-      <w:proofErr w:type="gramStart"/>
-      <w:r>
-        <w:rPr>
-          <w:rStyle w:val="Literal"/>
-          <w:rPrChange w:id="173" w:author="Frances" w:date="2023-05-31T15:13:00Z">
-            <w:rPr>
-              <w:rFonts w:ascii="Courier" w:hAnsi="Courier"/>
-              <w:color w:val="3366FF"/>
-              <w:u w:color="3366FF"/>
-            </w:rPr>
-          </w:rPrChange>
-        </w:rPr>
-        <w:t>style</w:t>
-      </w:r>
-      <w:proofErr w:type="spellEnd"/>
       <w:r>
         <w:rPr>
           <w:rStyle w:val="Literal"/>
@@ -3356,9 +3294,9 @@
             </w:rPr>
           </w:rPrChange>
         </w:rPr>
-        <w:t>(</w:t>
-      </w:r>
-      <w:proofErr w:type="gramEnd"/>
+        <w:t>bbc_</w:t>
+      </w:r>
+      <w:proofErr w:type="gramStart"/>
       <w:r>
         <w:rPr>
           <w:rStyle w:val="Literal"/>
@@ -3370,39 +3308,13 @@
             </w:rPr>
           </w:rPrChange>
         </w:rPr>
-        <w:t>)</w:t>
-      </w:r>
-      <w:r>
-        <w:t xml:space="preserve"> function does a lot of tweaking. Let’s go through the changes it makes, section by section.</w:t>
-      </w:r>
-    </w:p>
-    <w:p>
-      <w:pPr>
-        <w:pStyle w:val="HeadB"/>
-      </w:pPr>
-      <w:bookmarkStart w:id="176" w:name="_Toc5"/>
-      <w:r>
-        <w:t>Text Formatting</w:t>
-      </w:r>
-      <w:bookmarkEnd w:id="176"/>
-    </w:p>
-    <w:p>
-      <w:pPr>
-        <w:pStyle w:val="Body"/>
-        <w:pPrChange w:id="177" w:author="Frances" w:date="2023-05-31T15:00:00Z">
-          <w:pPr>
-            <w:pStyle w:val="BodyA"/>
-          </w:pPr>
-        </w:pPrChange>
-      </w:pPr>
-      <w:r>
-        <w:t xml:space="preserve">The first code section within the </w:t>
-      </w:r>
-      <w:proofErr w:type="gramStart"/>
+        <w:t>style</w:t>
+      </w:r>
+      <w:proofErr w:type="spellEnd"/>
       <w:r>
         <w:rPr>
           <w:rStyle w:val="Literal"/>
-          <w:rPrChange w:id="178" w:author="Frances" w:date="2023-05-31T15:13:00Z">
+          <w:rPrChange w:id="176" w:author="Frances" w:date="2023-05-31T15:13:00Z">
             <w:rPr>
               <w:rFonts w:ascii="Courier" w:hAnsi="Courier"/>
               <w:color w:val="3366FF"/>
@@ -3410,13 +3322,13 @@
             </w:rPr>
           </w:rPrChange>
         </w:rPr>
-        <w:t>theme(</w:t>
+        <w:t>(</w:t>
       </w:r>
       <w:proofErr w:type="gramEnd"/>
       <w:r>
         <w:rPr>
           <w:rStyle w:val="Literal"/>
-          <w:rPrChange w:id="179" w:author="Frances" w:date="2023-05-31T15:13:00Z">
+          <w:rPrChange w:id="177" w:author="Frances" w:date="2023-05-31T15:13:00Z">
             <w:rPr>
               <w:rFonts w:ascii="Courier" w:hAnsi="Courier"/>
               <w:color w:val="3366FF"/>
@@ -3427,6 +3339,60 @@
         <w:t>)</w:t>
       </w:r>
       <w:r>
+        <w:t xml:space="preserve"> function does a lot of tweaking. Let’s go through the changes it makes, section by section.</w:t>
+      </w:r>
+    </w:p>
+    <w:p>
+      <w:pPr>
+        <w:pStyle w:val="HeadB"/>
+      </w:pPr>
+      <w:bookmarkStart w:id="178" w:name="_Toc5"/>
+      <w:r>
+        <w:t>Text Formatting</w:t>
+      </w:r>
+      <w:bookmarkEnd w:id="178"/>
+    </w:p>
+    <w:p>
+      <w:pPr>
+        <w:pStyle w:val="Body"/>
+        <w:pPrChange w:id="179" w:author="Frances" w:date="2023-05-31T15:00:00Z">
+          <w:pPr>
+            <w:pStyle w:val="BodyA"/>
+          </w:pPr>
+        </w:pPrChange>
+      </w:pPr>
+      <w:r>
+        <w:t xml:space="preserve">The first code section within the </w:t>
+      </w:r>
+      <w:proofErr w:type="gramStart"/>
+      <w:r>
+        <w:rPr>
+          <w:rStyle w:val="Literal"/>
+          <w:rPrChange w:id="180" w:author="Frances" w:date="2023-05-31T15:13:00Z">
+            <w:rPr>
+              <w:rFonts w:ascii="Courier" w:hAnsi="Courier"/>
+              <w:color w:val="3366FF"/>
+              <w:u w:color="3366FF"/>
+            </w:rPr>
+          </w:rPrChange>
+        </w:rPr>
+        <w:t>theme(</w:t>
+      </w:r>
+      <w:proofErr w:type="gramEnd"/>
+      <w:r>
+        <w:rPr>
+          <w:rStyle w:val="Literal"/>
+          <w:rPrChange w:id="181" w:author="Frances" w:date="2023-05-31T15:13:00Z">
+            <w:rPr>
+              <w:rFonts w:ascii="Courier" w:hAnsi="Courier"/>
+              <w:color w:val="3366FF"/>
+              <w:u w:color="3366FF"/>
+            </w:rPr>
+          </w:rPrChange>
+        </w:rPr>
+        <w:t>)</w:t>
+      </w:r>
+      <w:r>
         <w:t xml:space="preserve"> function formats the text: </w:t>
       </w:r>
     </w:p>
@@ -3566,7 +3532,7 @@
       <w:pPr>
         <w:pStyle w:val="Code"/>
         <w:rPr>
-          <w:ins w:id="180" w:author="David Keyes" w:date="2023-04-11T14:35:00Z"/>
+          <w:ins w:id="182" w:author="David Keyes" w:date="2023-04-11T14:35:00Z"/>
         </w:rPr>
       </w:pPr>
       <w:r>
@@ -3595,10 +3561,10 @@
       <w:pPr>
         <w:pStyle w:val="Code"/>
         <w:rPr>
-          <w:ins w:id="181" w:author="David Keyes" w:date="2023-04-11T14:35:00Z"/>
-          <w:rPrChange w:id="182" w:author="Frances" w:date="2023-05-31T15:15:00Z">
+          <w:ins w:id="183" w:author="David Keyes" w:date="2023-04-11T14:35:00Z"/>
+          <w:rPrChange w:id="184" w:author="Frances" w:date="2023-05-31T15:15:00Z">
             <w:rPr>
-              <w:ins w:id="183" w:author="David Keyes" w:date="2023-04-11T14:35:00Z"/>
+              <w:ins w:id="185" w:author="David Keyes" w:date="2023-04-11T14:35:00Z"/>
               <w:i/>
               <w:iCs/>
               <w:color w:val="3366FF"/>
@@ -3607,10 +3573,10 @@
           </w:rPrChange>
         </w:rPr>
       </w:pPr>
-      <w:ins w:id="184" w:author="David Keyes" w:date="2023-04-11T14:35:00Z">
+      <w:ins w:id="186" w:author="David Keyes" w:date="2023-04-11T14:35:00Z">
         <w:r>
           <w:rPr>
-            <w:rPrChange w:id="185" w:author="Frances" w:date="2023-05-31T15:15:00Z">
+            <w:rPrChange w:id="187" w:author="Frances" w:date="2023-05-31T15:15:00Z">
               <w:rPr>
                 <w:i/>
                 <w:iCs/>
@@ -3628,7 +3594,7 @@
       <w:pPr>
         <w:pStyle w:val="Code"/>
         <w:rPr>
-          <w:del w:id="186" w:author="Frances" w:date="2023-05-22T12:20:00Z"/>
+          <w:del w:id="188" w:author="Frances" w:date="2023-05-22T12:20:00Z"/>
         </w:rPr>
       </w:pPr>
     </w:p>
@@ -3636,10 +3602,10 @@
       <w:pPr>
         <w:pStyle w:val="Code"/>
         <w:rPr>
-          <w:del w:id="187" w:author="Frances" w:date="2023-05-22T12:20:00Z"/>
-        </w:rPr>
-      </w:pPr>
-      <w:del w:id="188" w:author="Frances" w:date="2023-05-22T12:20:00Z">
+          <w:del w:id="189" w:author="Frances" w:date="2023-05-22T12:20:00Z"/>
+        </w:rPr>
+      </w:pPr>
+      <w:del w:id="190" w:author="Frances" w:date="2023-05-22T12:20:00Z">
         <w:r>
           <w:delText xml:space="preserve">    </w:delText>
         </w:r>
@@ -3648,7 +3614,7 @@
     <w:p>
       <w:pPr>
         <w:pStyle w:val="Body"/>
-        <w:pPrChange w:id="189" w:author="Frances" w:date="2023-05-31T14:52:00Z">
+        <w:pPrChange w:id="191" w:author="Frances" w:date="2023-05-31T14:52:00Z">
           <w:pPr>
             <w:pStyle w:val="BodyA"/>
           </w:pPr>
@@ -3665,44 +3631,6 @@
           <w:rStyle w:val="LiteralItalic"/>
         </w:rPr>
       </w:pPr>
-      <w:r>
-        <w:rPr>
-          <w:rStyle w:val="LiteralItalic"/>
-          <w:rPrChange w:id="190" w:author="David Keyes" w:date="2023-04-11T14:36:00Z">
-            <w:rPr>
-              <w:i/>
-              <w:iCs/>
-              <w:color w:val="3366FF"/>
-              <w:u w:color="3366FF"/>
-            </w:rPr>
-          </w:rPrChange>
-        </w:rPr>
-        <w:t>AREA_OF_CHART</w:t>
-      </w:r>
-      <w:r>
-        <w:rPr>
-          <w:rStyle w:val="LiteralItalic"/>
-        </w:rPr>
-        <w:t xml:space="preserve"> </w:t>
-      </w:r>
-      <w:r>
-        <w:rPr>
-          <w:rStyle w:val="LiteralItalic"/>
-          <w:rPrChange w:id="191" w:author="David Keyes" w:date="2023-04-11T14:36:00Z">
-            <w:rPr>
-              <w:i/>
-              <w:iCs/>
-            </w:rPr>
-          </w:rPrChange>
-        </w:rPr>
-        <w:t>=</w:t>
-      </w:r>
-      <w:r>
-        <w:rPr>
-          <w:rStyle w:val="LiteralItalic"/>
-        </w:rPr>
-        <w:t xml:space="preserve"> </w:t>
-      </w:r>
       <w:r>
         <w:rPr>
           <w:rStyle w:val="LiteralItalic"/>
@@ -3715,9 +3643,14 @@
             </w:rPr>
           </w:rPrChange>
         </w:rPr>
-        <w:t>ELEMENT_</w:t>
-      </w:r>
-      <w:proofErr w:type="gramStart"/>
+        <w:t>AREA_OF_CHART</w:t>
+      </w:r>
+      <w:r>
+        <w:rPr>
+          <w:rStyle w:val="LiteralItalic"/>
+        </w:rPr>
+        <w:t xml:space="preserve"> </w:t>
+      </w:r>
       <w:r>
         <w:rPr>
           <w:rStyle w:val="LiteralItalic"/>
@@ -3725,33 +3658,16 @@
             <w:rPr>
               <w:i/>
               <w:iCs/>
-              <w:color w:val="3366FF"/>
-              <w:u w:color="3366FF"/>
             </w:rPr>
           </w:rPrChange>
         </w:rPr>
-        <w:t>TYPE</w:t>
+        <w:t>=</w:t>
       </w:r>
       <w:r>
         <w:rPr>
           <w:rStyle w:val="LiteralItalic"/>
         </w:rPr>
-        <w:t>(</w:t>
-      </w:r>
-      <w:proofErr w:type="gramEnd"/>
-    </w:p>
-    <w:p>
-      <w:pPr>
-        <w:pStyle w:val="Code"/>
-        <w:rPr>
-          <w:rStyle w:val="LiteralItalic"/>
-        </w:rPr>
-      </w:pPr>
-      <w:r>
-        <w:rPr>
-          <w:rStyle w:val="LiteralItalic"/>
-        </w:rPr>
-        <w:t xml:space="preserve">  </w:t>
+        <w:t xml:space="preserve"> </w:t>
       </w:r>
       <w:r>
         <w:rPr>
@@ -3765,8 +3681,9 @@
             </w:rPr>
           </w:rPrChange>
         </w:rPr>
-        <w:t>PROPERTY</w:t>
-      </w:r>
+        <w:t>ELEMENT_</w:t>
+      </w:r>
+      <w:proofErr w:type="gramStart"/>
       <w:r>
         <w:rPr>
           <w:rStyle w:val="LiteralItalic"/>
@@ -3774,16 +3691,33 @@
             <w:rPr>
               <w:i/>
               <w:iCs/>
+              <w:color w:val="3366FF"/>
+              <w:u w:color="3366FF"/>
             </w:rPr>
           </w:rPrChange>
         </w:rPr>
-        <w:t xml:space="preserve"> =</w:t>
+        <w:t>TYPE</w:t>
       </w:r>
       <w:r>
         <w:rPr>
           <w:rStyle w:val="LiteralItalic"/>
         </w:rPr>
-        <w:t xml:space="preserve"> </w:t>
+        <w:t>(</w:t>
+      </w:r>
+      <w:proofErr w:type="gramEnd"/>
+    </w:p>
+    <w:p>
+      <w:pPr>
+        <w:pStyle w:val="Code"/>
+        <w:rPr>
+          <w:rStyle w:val="LiteralItalic"/>
+        </w:rPr>
+      </w:pPr>
+      <w:r>
+        <w:rPr>
+          <w:rStyle w:val="LiteralItalic"/>
+        </w:rPr>
+        <w:t xml:space="preserve">  </w:t>
       </w:r>
       <w:r>
         <w:rPr>
@@ -3797,6 +3731,38 @@
             </w:rPr>
           </w:rPrChange>
         </w:rPr>
+        <w:t>PROPERTY</w:t>
+      </w:r>
+      <w:r>
+        <w:rPr>
+          <w:rStyle w:val="LiteralItalic"/>
+          <w:rPrChange w:id="197" w:author="David Keyes" w:date="2023-04-11T14:36:00Z">
+            <w:rPr>
+              <w:i/>
+              <w:iCs/>
+            </w:rPr>
+          </w:rPrChange>
+        </w:rPr>
+        <w:t xml:space="preserve"> =</w:t>
+      </w:r>
+      <w:r>
+        <w:rPr>
+          <w:rStyle w:val="LiteralItalic"/>
+        </w:rPr>
+        <w:t xml:space="preserve"> </w:t>
+      </w:r>
+      <w:r>
+        <w:rPr>
+          <w:rStyle w:val="LiteralItalic"/>
+          <w:rPrChange w:id="198" w:author="David Keyes" w:date="2023-04-11T14:36:00Z">
+            <w:rPr>
+              <w:i/>
+              <w:iCs/>
+              <w:color w:val="3366FF"/>
+              <w:u w:color="3366FF"/>
+            </w:rPr>
+          </w:rPrChange>
+        </w:rPr>
         <w:t>VALUE</w:t>
       </w:r>
     </w:p>
@@ -3817,7 +3783,7 @@
     <w:p>
       <w:pPr>
         <w:pStyle w:val="Body"/>
-        <w:pPrChange w:id="197" w:author="Frances" w:date="2023-05-31T14:52:00Z">
+        <w:pPrChange w:id="199" w:author="Frances" w:date="2023-05-31T14:52:00Z">
           <w:pPr>
             <w:pStyle w:val="BodyA"/>
           </w:pPr>
@@ -3827,34 +3793,6 @@
         <w:t xml:space="preserve">For each area, we say what type of element it is: </w:t>
       </w:r>
       <w:proofErr w:type="spellStart"/>
-      <w:r>
-        <w:rPr>
-          <w:rStyle w:val="Literal"/>
-          <w:rPrChange w:id="198" w:author="Frances" w:date="2023-05-31T15:13:00Z">
-            <w:rPr>
-              <w:rFonts w:ascii="Courier" w:hAnsi="Courier"/>
-              <w:color w:val="3366FF"/>
-              <w:u w:color="3366FF"/>
-            </w:rPr>
-          </w:rPrChange>
-        </w:rPr>
-        <w:t>element_</w:t>
-      </w:r>
-      <w:proofErr w:type="gramStart"/>
-      <w:r>
-        <w:rPr>
-          <w:rStyle w:val="Literal"/>
-          <w:rPrChange w:id="199" w:author="Frances" w:date="2023-05-31T15:13:00Z">
-            <w:rPr>
-              <w:rFonts w:ascii="Courier" w:hAnsi="Courier"/>
-              <w:color w:val="3366FF"/>
-              <w:u w:color="3366FF"/>
-            </w:rPr>
-          </w:rPrChange>
-        </w:rPr>
-        <w:t>text</w:t>
-      </w:r>
-      <w:proofErr w:type="spellEnd"/>
       <w:r>
         <w:rPr>
           <w:rStyle w:val="Literal"/>
@@ -3866,9 +3804,9 @@
             </w:rPr>
           </w:rPrChange>
         </w:rPr>
-        <w:t>(</w:t>
-      </w:r>
-      <w:proofErr w:type="gramEnd"/>
+        <w:t>element_</w:t>
+      </w:r>
+      <w:proofErr w:type="gramStart"/>
       <w:r>
         <w:rPr>
           <w:rStyle w:val="Literal"/>
@@ -3880,12 +3818,9 @@
             </w:rPr>
           </w:rPrChange>
         </w:rPr>
-        <w:t>)</w:t>
-      </w:r>
-      <w:r>
-        <w:t xml:space="preserve">, </w:t>
-      </w:r>
-      <w:proofErr w:type="spellStart"/>
+        <w:t>text</w:t>
+      </w:r>
+      <w:proofErr w:type="spellEnd"/>
       <w:r>
         <w:rPr>
           <w:rStyle w:val="Literal"/>
@@ -3897,9 +3832,9 @@
             </w:rPr>
           </w:rPrChange>
         </w:rPr>
-        <w:t>element_line</w:t>
-      </w:r>
-      <w:proofErr w:type="spellEnd"/>
+        <w:t>(</w:t>
+      </w:r>
+      <w:proofErr w:type="gramEnd"/>
       <w:r>
         <w:rPr>
           <w:rStyle w:val="Literal"/>
@@ -3911,7 +3846,7 @@
             </w:rPr>
           </w:rPrChange>
         </w:rPr>
-        <w:t>()</w:t>
+        <w:t>)</w:t>
       </w:r>
       <w:r>
         <w:t xml:space="preserve">, </w:t>
@@ -3928,7 +3863,7 @@
             </w:rPr>
           </w:rPrChange>
         </w:rPr>
-        <w:t>element_rect</w:t>
+        <w:t>element_line</w:t>
       </w:r>
       <w:proofErr w:type="spellEnd"/>
       <w:r>
@@ -3945,7 +3880,7 @@
         <w:t>()</w:t>
       </w:r>
       <w:r>
-        <w:t xml:space="preserve">, or </w:t>
+        <w:t xml:space="preserve">, </w:t>
       </w:r>
       <w:proofErr w:type="spellStart"/>
       <w:r>
@@ -3959,7 +3894,7 @@
             </w:rPr>
           </w:rPrChange>
         </w:rPr>
-        <w:t>element_blank</w:t>
+        <w:t>element_rect</w:t>
       </w:r>
       <w:proofErr w:type="spellEnd"/>
       <w:r>
@@ -3976,22 +3911,23 @@
         <w:t>()</w:t>
       </w:r>
       <w:r>
-        <w:t>. Within the element type, we give values to properties. This can be, say, setting the font family (the property) to Helvetica (the value).</w:t>
-      </w:r>
-    </w:p>
-    <w:p>
-      <w:pPr>
-        <w:pStyle w:val="Body"/>
-        <w:pPrChange w:id="208" w:author="Frances" w:date="2023-05-31T14:52:00Z">
-          <w:pPr>
-            <w:pStyle w:val="BodyA"/>
-          </w:pPr>
-        </w:pPrChange>
-      </w:pPr>
-      <w:r>
-        <w:t xml:space="preserve">One of the main things the </w:t>
+        <w:t xml:space="preserve">, or </w:t>
       </w:r>
       <w:proofErr w:type="spellStart"/>
+      <w:r>
+        <w:rPr>
+          <w:rStyle w:val="Literal"/>
+          <w:rPrChange w:id="208" w:author="Frances" w:date="2023-05-31T15:13:00Z">
+            <w:rPr>
+              <w:rFonts w:ascii="Courier" w:hAnsi="Courier"/>
+              <w:color w:val="3366FF"/>
+              <w:u w:color="3366FF"/>
+            </w:rPr>
+          </w:rPrChange>
+        </w:rPr>
+        <w:t>element_blank</w:t>
+      </w:r>
+      <w:proofErr w:type="spellEnd"/>
       <w:r>
         <w:rPr>
           <w:rStyle w:val="Literal"/>
@@ -4003,23 +3939,25 @@
             </w:rPr>
           </w:rPrChange>
         </w:rPr>
-        <w:t>bbc_</w:t>
-      </w:r>
-      <w:proofErr w:type="gramStart"/>
-      <w:r>
-        <w:rPr>
-          <w:rStyle w:val="Literal"/>
-          <w:rPrChange w:id="210" w:author="Frances" w:date="2023-05-31T15:13:00Z">
-            <w:rPr>
-              <w:rFonts w:ascii="Courier" w:hAnsi="Courier"/>
-              <w:color w:val="3366FF"/>
-              <w:u w:color="3366FF"/>
-            </w:rPr>
-          </w:rPrChange>
-        </w:rPr>
-        <w:t>style</w:t>
-      </w:r>
-      <w:proofErr w:type="spellEnd"/>
+        <w:t>()</w:t>
+      </w:r>
+      <w:r>
+        <w:t>. Within the element type, we give values to properties. This can be, say, setting the font family (the property) to Helvetica (the value).</w:t>
+      </w:r>
+    </w:p>
+    <w:p>
+      <w:pPr>
+        <w:pStyle w:val="Body"/>
+        <w:pPrChange w:id="210" w:author="Frances" w:date="2023-05-31T14:52:00Z">
+          <w:pPr>
+            <w:pStyle w:val="BodyA"/>
+          </w:pPr>
+        </w:pPrChange>
+      </w:pPr>
+      <w:r>
+        <w:t xml:space="preserve">One of the main things the </w:t>
+      </w:r>
+      <w:proofErr w:type="spellStart"/>
       <w:r>
         <w:rPr>
           <w:rStyle w:val="Literal"/>
@@ -4031,9 +3969,9 @@
             </w:rPr>
           </w:rPrChange>
         </w:rPr>
-        <w:t>(</w:t>
-      </w:r>
-      <w:proofErr w:type="gramEnd"/>
+        <w:t>bbc_</w:t>
+      </w:r>
+      <w:proofErr w:type="gramStart"/>
       <w:r>
         <w:rPr>
           <w:rStyle w:val="Literal"/>
@@ -4045,24 +3983,9 @@
             </w:rPr>
           </w:rPrChange>
         </w:rPr>
-        <w:t>)</w:t>
-      </w:r>
-      <w:r>
-        <w:t xml:space="preserve"> function does is bump up the text size. Increasing font size helps with legibility, especially when plots made using the </w:t>
-      </w:r>
-      <w:proofErr w:type="spellStart"/>
-      <w:r>
-        <w:rPr>
-          <w:rStyle w:val="Literal"/>
-        </w:rPr>
-        <w:t>bbplot</w:t>
+        <w:t>style</w:t>
       </w:r>
       <w:proofErr w:type="spellEnd"/>
-      <w:r>
-        <w:t xml:space="preserve"> package are viewed on smaller mobile devices. The code first formats the title (with </w:t>
-      </w:r>
-      <w:proofErr w:type="spellStart"/>
-      <w:proofErr w:type="gramStart"/>
       <w:r>
         <w:rPr>
           <w:rStyle w:val="Literal"/>
@@ -4074,15 +3997,9 @@
             </w:rPr>
           </w:rPrChange>
         </w:rPr>
-        <w:t>plot.title</w:t>
-      </w:r>
-      <w:proofErr w:type="spellEnd"/>
+        <w:t>(</w:t>
+      </w:r>
       <w:proofErr w:type="gramEnd"/>
-      <w:r>
-        <w:t xml:space="preserve">) using Helvetica 28-point bold font in a nearly black color (that’s the hex code #222222). The subtitle (using </w:t>
-      </w:r>
-      <w:proofErr w:type="spellStart"/>
-      <w:proofErr w:type="gramStart"/>
       <w:r>
         <w:rPr>
           <w:rStyle w:val="Literal"/>
@@ -4094,26 +4011,43 @@
             </w:rPr>
           </w:rPrChange>
         </w:rPr>
-        <w:t>plot.subtitle</w:t>
+        <w:t>)</w:t>
+      </w:r>
+      <w:r>
+        <w:t xml:space="preserve"> function does is bump up the text size. Increasing font size helps with legibility, especially when plots made using the </w:t>
+      </w:r>
+      <w:proofErr w:type="spellStart"/>
+      <w:r>
+        <w:rPr>
+          <w:rStyle w:val="Literal"/>
+        </w:rPr>
+        <w:t>bbplot</w:t>
+      </w:r>
+      <w:proofErr w:type="spellEnd"/>
+      <w:r>
+        <w:t xml:space="preserve"> package are viewed on smaller mobile devices. The code first formats the title (with </w:t>
+      </w:r>
+      <w:proofErr w:type="spellStart"/>
+      <w:proofErr w:type="gramStart"/>
+      <w:r>
+        <w:rPr>
+          <w:rStyle w:val="Literal"/>
+          <w:rPrChange w:id="215" w:author="Frances" w:date="2023-05-31T15:13:00Z">
+            <w:rPr>
+              <w:rFonts w:ascii="Courier" w:hAnsi="Courier"/>
+              <w:color w:val="3366FF"/>
+              <w:u w:color="3366FF"/>
+            </w:rPr>
+          </w:rPrChange>
+        </w:rPr>
+        <w:t>plot.title</w:t>
       </w:r>
       <w:proofErr w:type="spellEnd"/>
       <w:proofErr w:type="gramEnd"/>
       <w:r>
-        <w:t xml:space="preserve">) is 22-point Helvetica. </w:t>
-      </w:r>
-    </w:p>
-    <w:p>
-      <w:pPr>
-        <w:pStyle w:val="Body"/>
-        <w:pPrChange w:id="215" w:author="Frances" w:date="2023-05-31T14:52:00Z">
-          <w:pPr>
-            <w:pStyle w:val="BodyA"/>
-          </w:pPr>
-        </w:pPrChange>
-      </w:pPr>
-      <w:r>
-        <w:t xml:space="preserve">We add some spacing between the title and subtitle using the </w:t>
-      </w:r>
+        <w:t xml:space="preserve">) using Helvetica 28-point bold font in a nearly black color (that’s the hex code #222222). The subtitle (using </w:t>
+      </w:r>
+      <w:proofErr w:type="spellStart"/>
       <w:proofErr w:type="gramStart"/>
       <w:r>
         <w:rPr>
@@ -4126,26 +4060,26 @@
             </w:rPr>
           </w:rPrChange>
         </w:rPr>
-        <w:t>margin(</w:t>
-      </w:r>
+        <w:t>plot.subtitle</w:t>
+      </w:r>
+      <w:proofErr w:type="spellEnd"/>
       <w:proofErr w:type="gramEnd"/>
       <w:r>
-        <w:rPr>
-          <w:rStyle w:val="Literal"/>
-          <w:rPrChange w:id="217" w:author="Frances" w:date="2023-05-31T15:13:00Z">
-            <w:rPr>
-              <w:rFonts w:ascii="Courier" w:hAnsi="Courier"/>
-              <w:color w:val="3366FF"/>
-              <w:u w:color="3366FF"/>
-            </w:rPr>
-          </w:rPrChange>
-        </w:rPr>
-        <w:t>)</w:t>
-      </w:r>
-      <w:r>
-        <w:t xml:space="preserve"> function, which gives the spacing, in points, for the top (9), right (0), bottom (9), and left (0) sides. Finally, the caption (through the </w:t>
-      </w:r>
-      <w:proofErr w:type="spellStart"/>
+        <w:t xml:space="preserve">) is 22-point Helvetica. </w:t>
+      </w:r>
+    </w:p>
+    <w:p>
+      <w:pPr>
+        <w:pStyle w:val="Body"/>
+        <w:pPrChange w:id="217" w:author="Frances" w:date="2023-05-31T14:52:00Z">
+          <w:pPr>
+            <w:pStyle w:val="BodyA"/>
+          </w:pPr>
+        </w:pPrChange>
+      </w:pPr>
+      <w:r>
+        <w:t xml:space="preserve">We add some spacing between the title and subtitle using the </w:t>
+      </w:r>
       <w:proofErr w:type="gramStart"/>
       <w:r>
         <w:rPr>
@@ -4158,14 +4092,9 @@
             </w:rPr>
           </w:rPrChange>
         </w:rPr>
-        <w:t>plot.caption</w:t>
-      </w:r>
-      <w:proofErr w:type="spellEnd"/>
+        <w:t>margin(</w:t>
+      </w:r>
       <w:proofErr w:type="gramEnd"/>
-      <w:r>
-        <w:t xml:space="preserve"> argument) is removed using the </w:t>
-      </w:r>
-      <w:proofErr w:type="spellStart"/>
       <w:r>
         <w:rPr>
           <w:rStyle w:val="Literal"/>
@@ -4177,9 +4106,13 @@
             </w:rPr>
           </w:rPrChange>
         </w:rPr>
-        <w:t>element_blank</w:t>
-      </w:r>
-      <w:proofErr w:type="spellEnd"/>
+        <w:t>)</w:t>
+      </w:r>
+      <w:r>
+        <w:t xml:space="preserve"> function, which gives the spacing, in points, for the top (9), right (0), bottom (9), and left (0) sides. Finally, the caption (through the </w:t>
+      </w:r>
+      <w:proofErr w:type="spellStart"/>
+      <w:proofErr w:type="gramStart"/>
       <w:r>
         <w:rPr>
           <w:rStyle w:val="Literal"/>
@@ -4191,10 +4124,12 @@
             </w:rPr>
           </w:rPrChange>
         </w:rPr>
-        <w:t>()</w:t>
-      </w:r>
-      <w:r>
-        <w:t xml:space="preserve"> function. This is done because the </w:t>
+        <w:t>plot.caption</w:t>
+      </w:r>
+      <w:proofErr w:type="spellEnd"/>
+      <w:proofErr w:type="gramEnd"/>
+      <w:r>
+        <w:t xml:space="preserve"> argument) is removed using the </w:t>
       </w:r>
       <w:proofErr w:type="spellStart"/>
       <w:r>
@@ -4208,9 +4143,9 @@
             </w:rPr>
           </w:rPrChange>
         </w:rPr>
-        <w:t>finalise_</w:t>
-      </w:r>
-      <w:proofErr w:type="gramStart"/>
+        <w:t>element_blank</w:t>
+      </w:r>
+      <w:proofErr w:type="spellEnd"/>
       <w:r>
         <w:rPr>
           <w:rStyle w:val="Literal"/>
@@ -4222,9 +4157,12 @@
             </w:rPr>
           </w:rPrChange>
         </w:rPr>
-        <w:t>plot</w:t>
-      </w:r>
-      <w:proofErr w:type="spellEnd"/>
+        <w:t>()</w:t>
+      </w:r>
+      <w:r>
+        <w:t xml:space="preserve"> function. This is done because the </w:t>
+      </w:r>
+      <w:proofErr w:type="spellStart"/>
       <w:r>
         <w:rPr>
           <w:rStyle w:val="Literal"/>
@@ -4236,13 +4174,41 @@
             </w:rPr>
           </w:rPrChange>
         </w:rPr>
-        <w:t>(</w:t>
-      </w:r>
-      <w:proofErr w:type="gramEnd"/>
+        <w:t>finalise_</w:t>
+      </w:r>
+      <w:proofErr w:type="gramStart"/>
       <w:r>
         <w:rPr>
           <w:rStyle w:val="Literal"/>
           <w:rPrChange w:id="224" w:author="Frances" w:date="2023-05-31T15:13:00Z">
+            <w:rPr>
+              <w:rFonts w:ascii="Courier" w:hAnsi="Courier"/>
+              <w:color w:val="3366FF"/>
+              <w:u w:color="3366FF"/>
+            </w:rPr>
+          </w:rPrChange>
+        </w:rPr>
+        <w:t>plot</w:t>
+      </w:r>
+      <w:proofErr w:type="spellEnd"/>
+      <w:r>
+        <w:rPr>
+          <w:rStyle w:val="Literal"/>
+          <w:rPrChange w:id="225" w:author="Frances" w:date="2023-05-31T15:13:00Z">
+            <w:rPr>
+              <w:rFonts w:ascii="Courier" w:hAnsi="Courier"/>
+              <w:color w:val="3366FF"/>
+              <w:u w:color="3366FF"/>
+            </w:rPr>
+          </w:rPrChange>
+        </w:rPr>
+        <w:t>(</w:t>
+      </w:r>
+      <w:proofErr w:type="gramEnd"/>
+      <w:r>
+        <w:rPr>
+          <w:rStyle w:val="Literal"/>
+          <w:rPrChange w:id="226" w:author="Frances" w:date="2023-05-31T15:13:00Z">
             <w:rPr>
               <w:rFonts w:ascii="Courier" w:hAnsi="Courier"/>
               <w:color w:val="3366FF"/>
@@ -4347,29 +4313,6 @@
     <w:p>
       <w:pPr>
         <w:pStyle w:val="Body"/>
-        <w:pPrChange w:id="225" w:author="Frances" w:date="2023-05-31T14:52:00Z">
-          <w:pPr>
-            <w:pStyle w:val="BodyA"/>
-          </w:pPr>
-        </w:pPrChange>
-      </w:pPr>
-      <w:r>
-        <w:t>With these changes in place, we’re on our way toward the BBC look. Let’s now tweak the legend.</w:t>
-      </w:r>
-    </w:p>
-    <w:p>
-      <w:pPr>
-        <w:pStyle w:val="HeadB"/>
-      </w:pPr>
-      <w:bookmarkStart w:id="226" w:name="_Toc6"/>
-      <w:r>
-        <w:t>Legend Formatting</w:t>
-      </w:r>
-      <w:bookmarkEnd w:id="226"/>
-    </w:p>
-    <w:p>
-      <w:pPr>
-        <w:pStyle w:val="Body"/>
         <w:pPrChange w:id="227" w:author="Frances" w:date="2023-05-31T14:52:00Z">
           <w:pPr>
             <w:pStyle w:val="BodyA"/>
@@ -4377,6 +4320,29 @@
         </w:pPrChange>
       </w:pPr>
       <w:r>
+        <w:t>With these changes in place, we’re on our way toward the BBC look. Let’s now tweak the legend.</w:t>
+      </w:r>
+    </w:p>
+    <w:p>
+      <w:pPr>
+        <w:pStyle w:val="HeadB"/>
+      </w:pPr>
+      <w:bookmarkStart w:id="228" w:name="_Toc6"/>
+      <w:r>
+        <w:t>Legend Formatting</w:t>
+      </w:r>
+      <w:bookmarkEnd w:id="228"/>
+    </w:p>
+    <w:p>
+      <w:pPr>
+        <w:pStyle w:val="Body"/>
+        <w:pPrChange w:id="229" w:author="Frances" w:date="2023-05-31T14:52:00Z">
+          <w:pPr>
+            <w:pStyle w:val="BodyA"/>
+          </w:pPr>
+        </w:pPrChange>
+      </w:pPr>
+      <w:r>
         <w:t xml:space="preserve">Next, we format the legend, putting it on top of the plot and left-aligning the text within it: </w:t>
       </w:r>
     </w:p>
@@ -4564,7 +4530,7 @@
     <w:p>
       <w:pPr>
         <w:pStyle w:val="Body"/>
-        <w:pPrChange w:id="228" w:author="Frances" w:date="2023-05-31T14:52:00Z">
+        <w:pPrChange w:id="230" w:author="Frances" w:date="2023-05-31T14:52:00Z">
           <w:pPr>
             <w:pStyle w:val="BodyA"/>
           </w:pPr>
@@ -4660,29 +4626,6 @@
     <w:p>
       <w:pPr>
         <w:pStyle w:val="Body"/>
-        <w:pPrChange w:id="229" w:author="Frances" w:date="2023-05-31T14:52:00Z">
-          <w:pPr>
-            <w:pStyle w:val="BodyA"/>
-          </w:pPr>
-        </w:pPrChange>
-      </w:pPr>
-      <w:r>
-        <w:t>The legend is looking better, but now we need to format the rest of the chart so it matches.</w:t>
-      </w:r>
-    </w:p>
-    <w:p>
-      <w:pPr>
-        <w:pStyle w:val="HeadB"/>
-      </w:pPr>
-      <w:bookmarkStart w:id="230" w:name="_Toc7"/>
-      <w:r>
-        <w:t>Axis Formatting</w:t>
-      </w:r>
-      <w:bookmarkEnd w:id="230"/>
-    </w:p>
-    <w:p>
-      <w:pPr>
-        <w:pStyle w:val="Body"/>
         <w:pPrChange w:id="231" w:author="Frances" w:date="2023-05-31T14:52:00Z">
           <w:pPr>
             <w:pStyle w:val="BodyA"/>
@@ -4690,6 +4633,29 @@
         </w:pPrChange>
       </w:pPr>
       <w:r>
+        <w:t>The legend is looking better, but now we need to format the rest of the chart so it matches.</w:t>
+      </w:r>
+    </w:p>
+    <w:p>
+      <w:pPr>
+        <w:pStyle w:val="HeadB"/>
+      </w:pPr>
+      <w:bookmarkStart w:id="232" w:name="_Toc7"/>
+      <w:r>
+        <w:t>Axis Formatting</w:t>
+      </w:r>
+      <w:bookmarkEnd w:id="232"/>
+    </w:p>
+    <w:p>
+      <w:pPr>
+        <w:pStyle w:val="Body"/>
+        <w:pPrChange w:id="233" w:author="Frances" w:date="2023-05-31T14:52:00Z">
+          <w:pPr>
+            <w:pStyle w:val="BodyA"/>
+          </w:pPr>
+        </w:pPrChange>
+      </w:pPr>
+      <w:r>
         <w:t xml:space="preserve">Next are the axes. The code first removes axis titles because these tend to take up a lot of chart real estate, and you can use the title and subtitle to make it clear what the axes show. </w:t>
       </w:r>
     </w:p>
@@ -4864,7 +4830,7 @@
     <w:p>
       <w:pPr>
         <w:pStyle w:val="Body"/>
-        <w:pPrChange w:id="232" w:author="Frances" w:date="2023-05-31T14:52:00Z">
+        <w:pPrChange w:id="234" w:author="Frances" w:date="2023-05-31T14:52:00Z">
           <w:pPr>
             <w:pStyle w:val="BodyA"/>
           </w:pPr>
@@ -4962,7 +4928,7 @@
     <w:p>
       <w:pPr>
         <w:pStyle w:val="Body"/>
-        <w:pPrChange w:id="233" w:author="Frances" w:date="2023-05-31T14:52:00Z">
+        <w:pPrChange w:id="235" w:author="Frances" w:date="2023-05-31T14:52:00Z">
           <w:pPr>
             <w:pStyle w:val="BodyA"/>
           </w:pPr>
@@ -4971,7 +4937,7 @@
       <w:r>
         <w:t>With the axis text now matching the legend text</w:t>
       </w:r>
-      <w:ins w:id="234" w:author="Frances" w:date="2023-03-21T17:28:00Z">
+      <w:ins w:id="236" w:author="Frances" w:date="2023-03-21T17:28:00Z">
         <w:r>
           <w:t>,</w:t>
         </w:r>
@@ -4984,16 +4950,16 @@
       <w:pPr>
         <w:pStyle w:val="HeadB"/>
       </w:pPr>
-      <w:bookmarkStart w:id="235" w:name="_Toc8"/>
+      <w:bookmarkStart w:id="237" w:name="_Toc8"/>
       <w:r>
         <w:t>Grid Lines Formatting</w:t>
       </w:r>
-      <w:bookmarkEnd w:id="235"/>
+      <w:bookmarkEnd w:id="237"/>
     </w:p>
     <w:p>
       <w:pPr>
         <w:pStyle w:val="Body"/>
-        <w:pPrChange w:id="236" w:author="Frances" w:date="2023-05-31T14:52:00Z">
+        <w:pPrChange w:id="238" w:author="Frances" w:date="2023-05-31T14:52:00Z">
           <w:pPr>
             <w:pStyle w:val="BodyA"/>
           </w:pPr>
@@ -5108,38 +5074,38 @@
       <w:pPr>
         <w:pStyle w:val="Code"/>
         <w:rPr>
-          <w:ins w:id="237" w:author="David Keyes" w:date="2023-04-11T14:36:00Z"/>
+          <w:ins w:id="239" w:author="David Keyes" w:date="2023-04-11T14:36:00Z"/>
           <w:rStyle w:val="LiteralItalic"/>
-          <w:rPrChange w:id="238" w:author="Frances" w:date="2023-05-31T15:14:00Z">
+          <w:rPrChange w:id="240" w:author="Frances" w:date="2023-05-31T15:14:00Z">
             <w:rPr>
-              <w:ins w:id="239" w:author="David Keyes" w:date="2023-04-11T14:36:00Z"/>
+              <w:ins w:id="241" w:author="David Keyes" w:date="2023-04-11T14:36:00Z"/>
               <w:u w:color="3366FF"/>
             </w:rPr>
           </w:rPrChange>
         </w:rPr>
-        <w:pPrChange w:id="240" w:author="Frances" w:date="2023-05-31T15:14:00Z">
+        <w:pPrChange w:id="242" w:author="Frances" w:date="2023-05-31T15:14:00Z">
           <w:pPr>
             <w:pStyle w:val="Code"/>
             <w:ind w:firstLine="360"/>
           </w:pPr>
         </w:pPrChange>
       </w:pPr>
-      <w:del w:id="241" w:author="David Keyes" w:date="2023-04-11T14:36:00Z">
+      <w:del w:id="243" w:author="David Keyes" w:date="2023-04-11T14:36:00Z">
         <w:r>
           <w:rPr>
             <w:rStyle w:val="LiteralItalic"/>
-            <w:rPrChange w:id="242" w:author="Frances" w:date="2023-05-31T15:14:00Z">
+            <w:rPrChange w:id="244" w:author="Frances" w:date="2023-05-31T15:14:00Z">
               <w:rPr/>
             </w:rPrChange>
           </w:rPr>
           <w:delText xml:space="preserve">    </w:delText>
         </w:r>
       </w:del>
-      <w:ins w:id="243" w:author="David Keyes" w:date="2023-04-11T14:36:00Z">
+      <w:ins w:id="245" w:author="David Keyes" w:date="2023-04-11T14:36:00Z">
         <w:r>
           <w:rPr>
             <w:rStyle w:val="LiteralItalic"/>
-            <w:rPrChange w:id="244" w:author="Frances" w:date="2023-05-31T15:14:00Z">
+            <w:rPrChange w:id="246" w:author="Frances" w:date="2023-05-31T15:14:00Z">
               <w:rPr>
                 <w:u w:color="3366FF"/>
               </w:rPr>
@@ -5220,16 +5186,16 @@
       <w:pPr>
         <w:pStyle w:val="HeadB"/>
       </w:pPr>
-      <w:bookmarkStart w:id="245" w:name="_Toc9"/>
+      <w:bookmarkStart w:id="247" w:name="_Toc9"/>
       <w:r>
         <w:t>Background Formatting</w:t>
       </w:r>
-      <w:bookmarkEnd w:id="245"/>
+      <w:bookmarkEnd w:id="247"/>
     </w:p>
     <w:p>
       <w:pPr>
         <w:pStyle w:val="Body"/>
-        <w:pPrChange w:id="246" w:author="Frances" w:date="2023-05-31T14:52:00Z">
+        <w:pPrChange w:id="248" w:author="Frances" w:date="2023-05-31T14:52:00Z">
           <w:pPr>
             <w:pStyle w:val="BodyA"/>
           </w:pPr>
@@ -5239,34 +5205,6 @@
         <w:t xml:space="preserve">The previous iteration of our plot still had a gray background. The </w:t>
       </w:r>
       <w:proofErr w:type="spellStart"/>
-      <w:r>
-        <w:rPr>
-          <w:rStyle w:val="Literal"/>
-          <w:rPrChange w:id="247" w:author="Frances" w:date="2023-05-31T15:13:00Z">
-            <w:rPr>
-              <w:rFonts w:ascii="Courier" w:hAnsi="Courier"/>
-              <w:color w:val="3366FF"/>
-              <w:u w:color="3366FF"/>
-            </w:rPr>
-          </w:rPrChange>
-        </w:rPr>
-        <w:t>bbc_</w:t>
-      </w:r>
-      <w:proofErr w:type="gramStart"/>
-      <w:r>
-        <w:rPr>
-          <w:rStyle w:val="Literal"/>
-          <w:rPrChange w:id="248" w:author="Frances" w:date="2023-05-31T15:13:00Z">
-            <w:rPr>
-              <w:rFonts w:ascii="Courier" w:hAnsi="Courier"/>
-              <w:color w:val="3366FF"/>
-              <w:u w:color="3366FF"/>
-            </w:rPr>
-          </w:rPrChange>
-        </w:rPr>
-        <w:t>style</w:t>
-      </w:r>
-      <w:proofErr w:type="spellEnd"/>
       <w:r>
         <w:rPr>
           <w:rStyle w:val="Literal"/>
@@ -5278,9 +5216,9 @@
             </w:rPr>
           </w:rPrChange>
         </w:rPr>
-        <w:t>(</w:t>
-      </w:r>
-      <w:proofErr w:type="gramEnd"/>
+        <w:t>bbc_</w:t>
+      </w:r>
+      <w:proofErr w:type="gramStart"/>
       <w:r>
         <w:rPr>
           <w:rStyle w:val="Literal"/>
@@ -5292,6 +5230,34 @@
             </w:rPr>
           </w:rPrChange>
         </w:rPr>
+        <w:t>style</w:t>
+      </w:r>
+      <w:proofErr w:type="spellEnd"/>
+      <w:r>
+        <w:rPr>
+          <w:rStyle w:val="Literal"/>
+          <w:rPrChange w:id="251" w:author="Frances" w:date="2023-05-31T15:13:00Z">
+            <w:rPr>
+              <w:rFonts w:ascii="Courier" w:hAnsi="Courier"/>
+              <w:color w:val="3366FF"/>
+              <w:u w:color="3366FF"/>
+            </w:rPr>
+          </w:rPrChange>
+        </w:rPr>
+        <w:t>(</w:t>
+      </w:r>
+      <w:proofErr w:type="gramEnd"/>
+      <w:r>
+        <w:rPr>
+          <w:rStyle w:val="Literal"/>
+          <w:rPrChange w:id="252" w:author="Frances" w:date="2023-05-31T15:13:00Z">
+            <w:rPr>
+              <w:rFonts w:ascii="Courier" w:hAnsi="Courier"/>
+              <w:color w:val="3366FF"/>
+              <w:u w:color="3366FF"/>
+            </w:rPr>
+          </w:rPrChange>
+        </w:rPr>
         <w:t>)</w:t>
       </w:r>
       <w:r>
@@ -5327,7 +5293,7 @@
     <w:p>
       <w:pPr>
         <w:pStyle w:val="Body"/>
-        <w:pPrChange w:id="251" w:author="Frances" w:date="2023-05-31T14:52:00Z">
+        <w:pPrChange w:id="253" w:author="Frances" w:date="2023-05-31T14:52:00Z">
           <w:pPr>
             <w:pStyle w:val="BodyA"/>
           </w:pPr>
@@ -5411,13 +5377,13 @@
     <w:p>
       <w:pPr>
         <w:pStyle w:val="Body"/>
-        <w:pPrChange w:id="252" w:author="Frances" w:date="2023-05-31T14:52:00Z">
+        <w:pPrChange w:id="254" w:author="Frances" w:date="2023-05-31T14:52:00Z">
           <w:pPr>
             <w:pStyle w:val="BodyA"/>
           </w:pPr>
         </w:pPrChange>
       </w:pPr>
-      <w:bookmarkStart w:id="253" w:name="smallmultiplesformatting"/>
+      <w:bookmarkStart w:id="255" w:name="smallmultiplesformatting"/>
       <w:r>
         <w:t xml:space="preserve">We’ve nearly recreated the </w:t>
       </w:r>
@@ -5428,34 +5394,6 @@
         <w:t xml:space="preserve">enguin plot using the </w:t>
       </w:r>
       <w:proofErr w:type="spellStart"/>
-      <w:r>
-        <w:rPr>
-          <w:rStyle w:val="Literal"/>
-          <w:rPrChange w:id="254" w:author="Frances" w:date="2023-05-31T15:13:00Z">
-            <w:rPr>
-              <w:rFonts w:ascii="Courier" w:hAnsi="Courier"/>
-              <w:color w:val="3366FF"/>
-              <w:u w:color="3366FF"/>
-            </w:rPr>
-          </w:rPrChange>
-        </w:rPr>
-        <w:t>bbc_</w:t>
-      </w:r>
-      <w:proofErr w:type="gramStart"/>
-      <w:r>
-        <w:rPr>
-          <w:rStyle w:val="Literal"/>
-          <w:rPrChange w:id="255" w:author="Frances" w:date="2023-05-31T15:13:00Z">
-            <w:rPr>
-              <w:rFonts w:ascii="Courier" w:hAnsi="Courier"/>
-              <w:color w:val="3366FF"/>
-              <w:u w:color="3366FF"/>
-            </w:rPr>
-          </w:rPrChange>
-        </w:rPr>
-        <w:t>style</w:t>
-      </w:r>
-      <w:proofErr w:type="spellEnd"/>
       <w:r>
         <w:rPr>
           <w:rStyle w:val="Literal"/>
@@ -5467,9 +5405,9 @@
             </w:rPr>
           </w:rPrChange>
         </w:rPr>
-        <w:t>(</w:t>
-      </w:r>
-      <w:proofErr w:type="gramEnd"/>
+        <w:t>bbc_</w:t>
+      </w:r>
+      <w:proofErr w:type="gramStart"/>
       <w:r>
         <w:rPr>
           <w:rStyle w:val="Literal"/>
@@ -5481,6 +5419,34 @@
             </w:rPr>
           </w:rPrChange>
         </w:rPr>
+        <w:t>style</w:t>
+      </w:r>
+      <w:proofErr w:type="spellEnd"/>
+      <w:r>
+        <w:rPr>
+          <w:rStyle w:val="Literal"/>
+          <w:rPrChange w:id="258" w:author="Frances" w:date="2023-05-31T15:13:00Z">
+            <w:rPr>
+              <w:rFonts w:ascii="Courier" w:hAnsi="Courier"/>
+              <w:color w:val="3366FF"/>
+              <w:u w:color="3366FF"/>
+            </w:rPr>
+          </w:rPrChange>
+        </w:rPr>
+        <w:t>(</w:t>
+      </w:r>
+      <w:proofErr w:type="gramEnd"/>
+      <w:r>
+        <w:rPr>
+          <w:rStyle w:val="Literal"/>
+          <w:rPrChange w:id="259" w:author="Frances" w:date="2023-05-31T15:13:00Z">
+            <w:rPr>
+              <w:rFonts w:ascii="Courier" w:hAnsi="Courier"/>
+              <w:color w:val="3366FF"/>
+              <w:u w:color="3366FF"/>
+            </w:rPr>
+          </w:rPrChange>
+        </w:rPr>
         <w:t>)</w:t>
       </w:r>
       <w:r>
@@ -5491,16 +5457,16 @@
       <w:pPr>
         <w:pStyle w:val="HeadB"/>
       </w:pPr>
-      <w:bookmarkStart w:id="258" w:name="_Toc10"/>
+      <w:bookmarkStart w:id="260" w:name="_Toc10"/>
       <w:r>
         <w:t>Small Multiples Formatting</w:t>
       </w:r>
-      <w:bookmarkEnd w:id="258"/>
+      <w:bookmarkEnd w:id="260"/>
     </w:p>
     <w:p>
       <w:pPr>
         <w:pStyle w:val="Body"/>
-        <w:pPrChange w:id="259" w:author="Frances" w:date="2023-05-31T14:52:00Z">
+        <w:pPrChange w:id="261" w:author="Frances" w:date="2023-05-31T14:52:00Z">
           <w:pPr>
             <w:pStyle w:val="BodyA"/>
           </w:pPr>
@@ -5533,19 +5499,11 @@
       <w:r>
         <w:t xml:space="preserve">. These elements become relevant in small multiples charts like the one discussed in </w:t>
       </w:r>
-      <w:proofErr w:type="spellStart"/>
       <w:r>
         <w:rPr>
           <w:rStyle w:val="Xref"/>
         </w:rPr>
-        <w:t>Chapter</w:t>
-      </w:r>
-      <w:proofErr w:type="spellEnd"/>
-      <w:r>
-        <w:rPr>
-          <w:rStyle w:val="Xref"/>
-        </w:rPr>
-        <w:t xml:space="preserve"> 2</w:t>
+        <w:t>Chapter 2</w:t>
       </w:r>
       <w:r>
         <w:t xml:space="preserve">. Let’s turn our penguin chart into a small multiples chart to see these components of the BBC’s theme. I’ve used the code from the </w:t>
@@ -5655,7 +5613,7 @@
     <w:p>
       <w:pPr>
         <w:pStyle w:val="Body"/>
-        <w:pPrChange w:id="260" w:author="Frances" w:date="2023-05-31T14:52:00Z">
+        <w:pPrChange w:id="262" w:author="Frances" w:date="2023-05-31T14:52:00Z">
           <w:pPr>
             <w:pStyle w:val="BodyA"/>
           </w:pPr>
@@ -5665,34 +5623,6 @@
         <w:t xml:space="preserve">When we use the </w:t>
       </w:r>
       <w:proofErr w:type="spellStart"/>
-      <w:r>
-        <w:rPr>
-          <w:rStyle w:val="Literal"/>
-          <w:rPrChange w:id="261" w:author="Frances" w:date="2023-05-31T15:13:00Z">
-            <w:rPr>
-              <w:rFonts w:ascii="Courier" w:hAnsi="Courier"/>
-              <w:color w:val="3366FF"/>
-              <w:u w:color="3366FF"/>
-            </w:rPr>
-          </w:rPrChange>
-        </w:rPr>
-        <w:t>facet_</w:t>
-      </w:r>
-      <w:proofErr w:type="gramStart"/>
-      <w:r>
-        <w:rPr>
-          <w:rStyle w:val="Literal"/>
-          <w:rPrChange w:id="262" w:author="Frances" w:date="2023-05-31T15:13:00Z">
-            <w:rPr>
-              <w:rFonts w:ascii="Courier" w:hAnsi="Courier"/>
-              <w:color w:val="3366FF"/>
-              <w:u w:color="3366FF"/>
-            </w:rPr>
-          </w:rPrChange>
-        </w:rPr>
-        <w:t>wrap</w:t>
-      </w:r>
-      <w:proofErr w:type="spellEnd"/>
       <w:r>
         <w:rPr>
           <w:rStyle w:val="Literal"/>
@@ -5704,9 +5634,9 @@
             </w:rPr>
           </w:rPrChange>
         </w:rPr>
-        <w:t>(</w:t>
-      </w:r>
-      <w:proofErr w:type="gramEnd"/>
+        <w:t>facet_</w:t>
+      </w:r>
+      <w:proofErr w:type="gramStart"/>
       <w:r>
         <w:rPr>
           <w:rStyle w:val="Literal"/>
@@ -5718,55 +5648,13 @@
             </w:rPr>
           </w:rPrChange>
         </w:rPr>
-        <w:t>)</w:t>
-      </w:r>
-      <w:r>
-        <w:t xml:space="preserve"> function to make a small multiples chart, we are left with one chart per island. But note that, by default, the text above each chart is noticeably smaller than the rest of the chart</w:t>
-      </w:r>
-      <w:ins w:id="265" w:author="David Keyes" w:date="2023-04-11T14:39:00Z">
-        <w:r>
-          <w:t>.</w:t>
-        </w:r>
-      </w:ins>
-      <w:del w:id="266" w:author="David Keyes" w:date="2023-04-11T14:38:00Z">
-        <w:r>
-          <w:delText>,</w:delText>
-        </w:r>
-      </w:del>
-      <w:r>
-        <w:t xml:space="preserve"> </w:t>
-      </w:r>
-      <w:del w:id="267" w:author="David Keyes" w:date="2023-04-11T14:39:00Z">
-        <w:r>
-          <w:delText xml:space="preserve">and </w:delText>
-        </w:r>
-      </w:del>
-      <w:ins w:id="268" w:author="David Keyes" w:date="2023-04-11T14:39:00Z">
-        <w:r>
-          <w:t xml:space="preserve">What’s more, </w:t>
-        </w:r>
-      </w:ins>
-      <w:r>
-        <w:t xml:space="preserve">the gray background behind the text stands out when we have removed the gray background from other parts of the chart. The consistency we’ve worked toward is now gone, with small text that is out of proportion to the other text in the chart and a gray background that sticks out like a sore thumb. </w:t>
-      </w:r>
-    </w:p>
-    <w:p>
-      <w:pPr>
-        <w:pStyle w:val="Body"/>
-        <w:pPrChange w:id="269" w:author="Frances" w:date="2023-05-31T14:52:00Z">
-          <w:pPr>
-            <w:pStyle w:val="BodyA"/>
-          </w:pPr>
-        </w:pPrChange>
-      </w:pPr>
-      <w:r>
-        <w:t xml:space="preserve">I’ve saved the code used to make Figure 3-8 as an object, </w:t>
-      </w:r>
-      <w:proofErr w:type="spellStart"/>
+        <w:t>wrap</w:t>
+      </w:r>
+      <w:proofErr w:type="spellEnd"/>
       <w:r>
         <w:rPr>
           <w:rStyle w:val="Literal"/>
-          <w:rPrChange w:id="270" w:author="Frances" w:date="2023-05-31T15:13:00Z">
+          <w:rPrChange w:id="265" w:author="Frances" w:date="2023-05-31T15:13:00Z">
             <w:rPr>
               <w:rFonts w:ascii="Courier" w:hAnsi="Courier"/>
               <w:color w:val="3366FF"/>
@@ -5774,6 +5662,76 @@
             </w:rPr>
           </w:rPrChange>
         </w:rPr>
+        <w:t>(</w:t>
+      </w:r>
+      <w:proofErr w:type="gramEnd"/>
+      <w:r>
+        <w:rPr>
+          <w:rStyle w:val="Literal"/>
+          <w:rPrChange w:id="266" w:author="Frances" w:date="2023-05-31T15:13:00Z">
+            <w:rPr>
+              <w:rFonts w:ascii="Courier" w:hAnsi="Courier"/>
+              <w:color w:val="3366FF"/>
+              <w:u w:color="3366FF"/>
+            </w:rPr>
+          </w:rPrChange>
+        </w:rPr>
+        <w:t>)</w:t>
+      </w:r>
+      <w:r>
+        <w:t xml:space="preserve"> function to make a small multiples chart, we are left with one chart per island. But note that, by default, the text above each chart is noticeably smaller than the rest of the chart</w:t>
+      </w:r>
+      <w:ins w:id="267" w:author="David Keyes" w:date="2023-04-11T14:39:00Z">
+        <w:r>
+          <w:t>.</w:t>
+        </w:r>
+      </w:ins>
+      <w:del w:id="268" w:author="David Keyes" w:date="2023-04-11T14:38:00Z">
+        <w:r>
+          <w:delText>,</w:delText>
+        </w:r>
+      </w:del>
+      <w:r>
+        <w:t xml:space="preserve"> </w:t>
+      </w:r>
+      <w:del w:id="269" w:author="David Keyes" w:date="2023-04-11T14:39:00Z">
+        <w:r>
+          <w:delText xml:space="preserve">and </w:delText>
+        </w:r>
+      </w:del>
+      <w:ins w:id="270" w:author="David Keyes" w:date="2023-04-11T14:39:00Z">
+        <w:r>
+          <w:t xml:space="preserve">What’s more, </w:t>
+        </w:r>
+      </w:ins>
+      <w:r>
+        <w:t xml:space="preserve">the gray background behind the text stands out when we have removed the gray background from other parts of the chart. The consistency we’ve worked toward is now gone, with small text that is out of proportion to the other text in the chart and a gray background that sticks out like a sore thumb. </w:t>
+      </w:r>
+    </w:p>
+    <w:p>
+      <w:pPr>
+        <w:pStyle w:val="Body"/>
+        <w:pPrChange w:id="271" w:author="Frances" w:date="2023-05-31T14:52:00Z">
+          <w:pPr>
+            <w:pStyle w:val="BodyA"/>
+          </w:pPr>
+        </w:pPrChange>
+      </w:pPr>
+      <w:r>
+        <w:t xml:space="preserve">I’ve saved the code used to make Figure 3-8 as an object, </w:t>
+      </w:r>
+      <w:proofErr w:type="spellStart"/>
+      <w:r>
+        <w:rPr>
+          <w:rStyle w:val="Literal"/>
+          <w:rPrChange w:id="272" w:author="Frances" w:date="2023-05-31T15:13:00Z">
+            <w:rPr>
+              <w:rFonts w:ascii="Courier" w:hAnsi="Courier"/>
+              <w:color w:val="3366FF"/>
+              <w:u w:color="3366FF"/>
+            </w:rPr>
+          </w:rPrChange>
+        </w:rPr>
         <w:t>penguins_plot_weight</w:t>
       </w:r>
       <w:proofErr w:type="spellEnd"/>
@@ -5857,7 +5815,7 @@
       <w:pPr>
         <w:pStyle w:val="Code"/>
         <w:rPr>
-          <w:ins w:id="271" w:author="David Keyes" w:date="2023-04-11T14:40:00Z"/>
+          <w:ins w:id="273" w:author="David Keyes" w:date="2023-04-11T14:40:00Z"/>
         </w:rPr>
       </w:pPr>
       <w:r>
@@ -5871,14 +5829,14 @@
           <w:rStyle w:val="LiteralItalic"/>
         </w:rPr>
       </w:pPr>
-      <w:ins w:id="272" w:author="David Keyes" w:date="2023-04-11T14:40:00Z">
+      <w:ins w:id="274" w:author="David Keyes" w:date="2023-04-11T14:40:00Z">
         <w:r>
           <w:rPr>
             <w:rStyle w:val="LiteralItalic"/>
           </w:rPr>
           <w:t xml:space="preserve">  </w:t>
         </w:r>
-        <w:bookmarkStart w:id="273" w:name="OLE_LINK1"/>
+        <w:bookmarkStart w:id="275" w:name="OLE_LINK1"/>
         <w:r>
           <w:rPr>
             <w:rStyle w:val="LiteralItalic"/>
@@ -5887,15 +5845,15 @@
         </w:r>
       </w:ins>
     </w:p>
-    <w:bookmarkEnd w:id="273"/>
+    <w:bookmarkEnd w:id="275"/>
     <w:p>
       <w:pPr>
         <w:pStyle w:val="Code"/>
         <w:rPr>
-          <w:del w:id="274" w:author="David Keyes" w:date="2023-04-11T14:40:00Z"/>
-        </w:rPr>
-      </w:pPr>
-      <w:del w:id="275" w:author="David Keyes" w:date="2023-04-11T14:40:00Z">
+          <w:del w:id="276" w:author="David Keyes" w:date="2023-04-11T14:40:00Z"/>
+        </w:rPr>
+      </w:pPr>
+      <w:del w:id="277" w:author="David Keyes" w:date="2023-04-11T14:40:00Z">
         <w:r>
           <w:delText>}</w:delText>
         </w:r>
@@ -5904,7 +5862,7 @@
     <w:p>
       <w:pPr>
         <w:pStyle w:val="Body"/>
-        <w:pPrChange w:id="276" w:author="Frances" w:date="2023-05-31T14:52:00Z">
+        <w:pPrChange w:id="278" w:author="Frances" w:date="2023-05-31T14:52:00Z">
           <w:pPr>
             <w:pStyle w:val="BodyA"/>
           </w:pPr>
@@ -5917,7 +5875,7 @@
       <w:r>
         <w:rPr>
           <w:rStyle w:val="Literal"/>
-          <w:rPrChange w:id="277" w:author="Frances" w:date="2023-05-31T15:13:00Z">
+          <w:rPrChange w:id="279" w:author="Frances" w:date="2023-05-31T15:13:00Z">
             <w:rPr>
               <w:rFonts w:ascii="Courier" w:hAnsi="Courier"/>
               <w:color w:val="3366FF"/>
@@ -5931,7 +5889,7 @@
       <w:r>
         <w:rPr>
           <w:rStyle w:val="Literal"/>
-          <w:rPrChange w:id="278" w:author="Frances" w:date="2023-05-31T15:13:00Z">
+          <w:rPrChange w:id="280" w:author="Frances" w:date="2023-05-31T15:13:00Z">
             <w:rPr>
               <w:rFonts w:ascii="Courier" w:hAnsi="Courier"/>
               <w:color w:val="3366FF"/>
@@ -6015,7 +5973,7 @@
     <w:p>
       <w:pPr>
         <w:pStyle w:val="Body"/>
-        <w:pPrChange w:id="279" w:author="Frances" w:date="2023-05-31T14:52:00Z">
+        <w:pPrChange w:id="281" w:author="Frances" w:date="2023-05-31T14:52:00Z">
           <w:pPr>
             <w:pStyle w:val="BodyA"/>
           </w:pPr>
@@ -6025,34 +5983,6 @@
         <w:t xml:space="preserve">If you take a look at any chart on the BBC website, you’ll see how similar it looks to ours. The tweaks in the </w:t>
       </w:r>
       <w:proofErr w:type="spellStart"/>
-      <w:r>
-        <w:rPr>
-          <w:rStyle w:val="Literal"/>
-          <w:rPrChange w:id="280" w:author="Frances" w:date="2023-05-31T15:13:00Z">
-            <w:rPr>
-              <w:rFonts w:ascii="Courier" w:hAnsi="Courier"/>
-              <w:color w:val="3366FF"/>
-              <w:u w:color="3366FF"/>
-            </w:rPr>
-          </w:rPrChange>
-        </w:rPr>
-        <w:t>bbc_</w:t>
-      </w:r>
-      <w:proofErr w:type="gramStart"/>
-      <w:r>
-        <w:rPr>
-          <w:rStyle w:val="Literal"/>
-          <w:rPrChange w:id="281" w:author="Frances" w:date="2023-05-31T15:13:00Z">
-            <w:rPr>
-              <w:rFonts w:ascii="Courier" w:hAnsi="Courier"/>
-              <w:color w:val="3366FF"/>
-              <w:u w:color="3366FF"/>
-            </w:rPr>
-          </w:rPrChange>
-        </w:rPr>
-        <w:t>style</w:t>
-      </w:r>
-      <w:proofErr w:type="spellEnd"/>
       <w:r>
         <w:rPr>
           <w:rStyle w:val="Literal"/>
@@ -6064,9 +5994,9 @@
             </w:rPr>
           </w:rPrChange>
         </w:rPr>
-        <w:t>(</w:t>
-      </w:r>
-      <w:proofErr w:type="gramEnd"/>
+        <w:t>bbc_</w:t>
+      </w:r>
+      <w:proofErr w:type="gramStart"/>
       <w:r>
         <w:rPr>
           <w:rStyle w:val="Literal"/>
@@ -6078,57 +6008,13 @@
             </w:rPr>
           </w:rPrChange>
         </w:rPr>
-        <w:t>)</w:t>
-      </w:r>
-      <w:r>
-        <w:t xml:space="preserve"> function (to the text formatting, legends, axes, grid lines, and backgrounds) show up in charts seen by millions on the BBC.</w:t>
-      </w:r>
-    </w:p>
-    <w:p>
-      <w:pPr>
-        <w:pStyle w:val="HeadA"/>
-        <w:pPrChange w:id="284" w:author="Frances" w:date="2023-05-31T15:19:00Z">
-          <w:pPr>
-            <w:pStyle w:val="HeadB"/>
-          </w:pPr>
-        </w:pPrChange>
-      </w:pPr>
-      <w:bookmarkStart w:id="285" w:name="_Toc11"/>
-      <w:bookmarkStart w:id="286" w:name="whataboutcolors"/>
-      <w:r>
-        <w:t>What About Colors?</w:t>
-      </w:r>
-      <w:bookmarkEnd w:id="285"/>
-    </w:p>
-    <w:p>
-      <w:pPr>
-        <w:pStyle w:val="Body"/>
-        <w:pPrChange w:id="287" w:author="Frances" w:date="2023-05-31T14:52:00Z">
-          <w:pPr>
-            <w:pStyle w:val="BodyA"/>
-          </w:pPr>
-        </w:pPrChange>
-      </w:pPr>
-      <w:r>
-        <w:t xml:space="preserve">You might be thinking: </w:t>
-      </w:r>
-      <w:r>
-        <w:t>W</w:t>
-      </w:r>
-      <w:r>
-        <w:t>ait, what about the color of the bars? Doesn’t the theme change those? It’s a common point of confusion</w:t>
-      </w:r>
-      <w:r>
-        <w:t>, but the answer is that it doesn’t</w:t>
-      </w:r>
-      <w:r>
-        <w:t xml:space="preserve">. If we read the documentation for the </w:t>
-      </w:r>
-      <w:proofErr w:type="gramStart"/>
+        <w:t>style</w:t>
+      </w:r>
+      <w:proofErr w:type="spellEnd"/>
       <w:r>
         <w:rPr>
           <w:rStyle w:val="Literal"/>
-          <w:rPrChange w:id="288" w:author="Frances" w:date="2023-05-31T15:13:00Z">
+          <w:rPrChange w:id="284" w:author="Frances" w:date="2023-05-31T15:13:00Z">
             <w:rPr>
               <w:rFonts w:ascii="Courier" w:hAnsi="Courier"/>
               <w:color w:val="3366FF"/>
@@ -6136,13 +6022,13 @@
             </w:rPr>
           </w:rPrChange>
         </w:rPr>
-        <w:t>theme(</w:t>
+        <w:t>(</w:t>
       </w:r>
       <w:proofErr w:type="gramEnd"/>
       <w:r>
         <w:rPr>
           <w:rStyle w:val="Literal"/>
-          <w:rPrChange w:id="289" w:author="Frances" w:date="2023-05-31T15:13:00Z">
+          <w:rPrChange w:id="285" w:author="Frances" w:date="2023-05-31T15:13:00Z">
             <w:rPr>
               <w:rFonts w:ascii="Courier" w:hAnsi="Courier"/>
               <w:color w:val="3366FF"/>
@@ -6153,104 +6039,54 @@
         <w:t>)</w:t>
       </w:r>
       <w:r>
-        <w:t xml:space="preserve"> function, it becomes clearer why this is the case: “Themes are a powerful way to customize the non-data components of your plots: i.e. titles, labels, fonts, background, gridlines, and legends.”</w:t>
-      </w:r>
-      <w:r>
-        <w:t xml:space="preserve"> </w:t>
-      </w:r>
-      <w:r>
-        <w:t>In other words</w:t>
-      </w:r>
-      <w:ins w:id="290" w:author="David Keyes" w:date="2023-04-11T14:42:00Z">
-        <w:r>
-          <w:t xml:space="preserve">, ggplot themes change </w:t>
-        </w:r>
-      </w:ins>
-      <w:r>
-        <w:t xml:space="preserve">the </w:t>
-      </w:r>
-      <w:ins w:id="291" w:author="David Keyes" w:date="2023-04-11T14:42:00Z">
-        <w:r>
-          <w:t>elements of the chart that aren’t mapped to data</w:t>
-        </w:r>
-      </w:ins>
-      <w:ins w:id="292" w:author="David Keyes" w:date="2023-04-11T14:46:00Z">
-        <w:r>
-          <w:t>.</w:t>
-        </w:r>
-      </w:ins>
+        <w:t xml:space="preserve"> function (to the text formatting, legends, axes, grid lines, and backgrounds) show up in charts seen by millions on the BBC.</w:t>
+      </w:r>
+    </w:p>
+    <w:p>
+      <w:pPr>
+        <w:pStyle w:val="HeadA"/>
+        <w:pPrChange w:id="286" w:author="Frances" w:date="2023-05-31T15:19:00Z">
+          <w:pPr>
+            <w:pStyle w:val="HeadB"/>
+          </w:pPr>
+        </w:pPrChange>
+      </w:pPr>
+      <w:bookmarkStart w:id="287" w:name="_Toc11"/>
+      <w:bookmarkStart w:id="288" w:name="whataboutcolors"/>
+      <w:r>
+        <w:t>What About Colors?</w:t>
+      </w:r>
+      <w:bookmarkEnd w:id="287"/>
     </w:p>
     <w:p>
       <w:pPr>
         <w:pStyle w:val="Body"/>
-        <w:rPr>
-          <w:ins w:id="293" w:author="David Keyes" w:date="2023-04-11T14:45:00Z"/>
-        </w:rPr>
-      </w:pPr>
-      <w:r>
-        <w:t>Plots</w:t>
-      </w:r>
-      <w:r>
-        <w:t>, on the other hand,</w:t>
-      </w:r>
-      <w:r>
-        <w:t xml:space="preserve"> use c</w:t>
-      </w:r>
-      <w:r>
-        <w:t xml:space="preserve">olor to </w:t>
-      </w:r>
-      <w:r>
-        <w:t>communicate</w:t>
-      </w:r>
-      <w:r>
-        <w:t xml:space="preserve"> </w:t>
-      </w:r>
-      <w:r>
-        <w:t xml:space="preserve">information </w:t>
-      </w:r>
-      <w:r>
-        <w:t xml:space="preserve">about data. In our small multiples chart, for instance, </w:t>
-      </w:r>
-      <w:r>
-        <w:t xml:space="preserve">the </w:t>
-      </w:r>
-      <w:r>
-        <w:t xml:space="preserve">fill </w:t>
-      </w:r>
-      <w:r>
-        <w:t xml:space="preserve">property </w:t>
-      </w:r>
-      <w:r>
-        <w:t xml:space="preserve">is mapped to the island (Biscoe is salmon, Dream is green, and Torgersen is blue). As we saw in </w:t>
-      </w:r>
-      <w:proofErr w:type="spellStart"/>
-      <w:r>
-        <w:rPr>
-          <w:rStyle w:val="Xref"/>
-        </w:rPr>
-        <w:t>Chapter</w:t>
-      </w:r>
-      <w:proofErr w:type="spellEnd"/>
-      <w:r>
-        <w:rPr>
-          <w:rStyle w:val="Xref"/>
-        </w:rPr>
-        <w:t xml:space="preserve"> 2</w:t>
-      </w:r>
-      <w:r>
-        <w:t xml:space="preserve">, we can change </w:t>
-      </w:r>
-      <w:r>
-        <w:t xml:space="preserve">the </w:t>
-      </w:r>
-      <w:r>
-        <w:t xml:space="preserve">fill using the various </w:t>
-      </w:r>
-      <w:proofErr w:type="spellStart"/>
+        <w:pPrChange w:id="289" w:author="Frances" w:date="2023-05-31T14:52:00Z">
+          <w:pPr>
+            <w:pStyle w:val="BodyA"/>
+          </w:pPr>
+        </w:pPrChange>
+      </w:pPr>
+      <w:r>
+        <w:t xml:space="preserve">You might be thinking: </w:t>
+      </w:r>
+      <w:r>
+        <w:t>W</w:t>
+      </w:r>
+      <w:r>
+        <w:t>ait, what about the color of the bars? Doesn’t the theme change those? It’s a common point of confusion</w:t>
+      </w:r>
+      <w:r>
+        <w:t>, but the answer is that it doesn’t</w:t>
+      </w:r>
+      <w:r>
+        <w:t xml:space="preserve">. If we read the documentation for the </w:t>
+      </w:r>
+      <w:proofErr w:type="gramStart"/>
       <w:r>
         <w:rPr>
           <w:rStyle w:val="Literal"/>
-          <w:rPrChange w:id="294" w:author="Frances" w:date="2023-05-31T15:13:00Z">
+          <w:rPrChange w:id="290" w:author="Frances" w:date="2023-05-31T15:13:00Z">
             <w:rPr>
               <w:rFonts w:ascii="Courier" w:hAnsi="Courier"/>
               <w:color w:val="3366FF"/>
@@ -6258,13 +6094,13 @@
             </w:rPr>
           </w:rPrChange>
         </w:rPr>
-        <w:t>scale_fill</w:t>
-      </w:r>
-      <w:proofErr w:type="spellEnd"/>
+        <w:t>theme(</w:t>
+      </w:r>
+      <w:proofErr w:type="gramEnd"/>
       <w:r>
         <w:rPr>
           <w:rStyle w:val="Literal"/>
-          <w:rPrChange w:id="295" w:author="Frances" w:date="2023-05-31T15:13:00Z">
+          <w:rPrChange w:id="291" w:author="Frances" w:date="2023-05-31T15:13:00Z">
             <w:rPr>
               <w:rFonts w:ascii="Courier" w:hAnsi="Courier"/>
               <w:color w:val="3366FF"/>
@@ -6272,22 +6108,103 @@
             </w:rPr>
           </w:rPrChange>
         </w:rPr>
+        <w:t>)</w:t>
+      </w:r>
+      <w:r>
+        <w:t xml:space="preserve"> function, it becomes clearer why this is the case: “Themes are a powerful way to customize the non-data components of your plots: i.e. titles, labels, fonts, background, gridlines, and legends.”</w:t>
+      </w:r>
+      <w:r>
+        <w:t xml:space="preserve"> </w:t>
+      </w:r>
+      <w:r>
+        <w:t>In other words</w:t>
+      </w:r>
+      <w:ins w:id="292" w:author="David Keyes" w:date="2023-04-11T14:42:00Z">
+        <w:r>
+          <w:t xml:space="preserve">, ggplot themes change </w:t>
+        </w:r>
+      </w:ins>
+      <w:r>
+        <w:t xml:space="preserve">the </w:t>
+      </w:r>
+      <w:ins w:id="293" w:author="David Keyes" w:date="2023-04-11T14:42:00Z">
+        <w:r>
+          <w:t>elements of the chart that aren’t mapped to data</w:t>
+        </w:r>
+      </w:ins>
+      <w:ins w:id="294" w:author="David Keyes" w:date="2023-04-11T14:46:00Z">
+        <w:r>
+          <w:t>.</w:t>
+        </w:r>
+      </w:ins>
+    </w:p>
+    <w:p>
+      <w:pPr>
+        <w:pStyle w:val="Body"/>
+        <w:rPr>
+          <w:ins w:id="295" w:author="David Keyes" w:date="2023-04-11T14:45:00Z"/>
+        </w:rPr>
+      </w:pPr>
+      <w:r>
+        <w:t>Plots</w:t>
+      </w:r>
+      <w:r>
+        <w:t>, on the other hand,</w:t>
+      </w:r>
+      <w:r>
+        <w:t xml:space="preserve"> use color to communicate information about data. In our small multiples chart, for instance, the fill property is mapped to the island (Biscoe is salmon, Dream is green, and Torgersen is blue). As we saw in </w:t>
+      </w:r>
+      <w:r>
+        <w:rPr>
+          <w:rStyle w:val="Xref"/>
+        </w:rPr>
+        <w:t>Chapter 2</w:t>
+      </w:r>
+      <w:r>
+        <w:t xml:space="preserve">, we can change the fill using the various </w:t>
+      </w:r>
+      <w:proofErr w:type="spellStart"/>
+      <w:r>
+        <w:rPr>
+          <w:rStyle w:val="Literal"/>
+          <w:rPrChange w:id="296" w:author="Frances" w:date="2023-05-31T15:13:00Z">
+            <w:rPr>
+              <w:rFonts w:ascii="Courier" w:hAnsi="Courier"/>
+              <w:color w:val="3366FF"/>
+              <w:u w:color="3366FF"/>
+            </w:rPr>
+          </w:rPrChange>
+        </w:rPr>
+        <w:t>scale_fill</w:t>
+      </w:r>
+      <w:proofErr w:type="spellEnd"/>
+      <w:r>
+        <w:rPr>
+          <w:rStyle w:val="Literal"/>
+          <w:rPrChange w:id="297" w:author="Frances" w:date="2023-05-31T15:13:00Z">
+            <w:rPr>
+              <w:rFonts w:ascii="Courier" w:hAnsi="Courier"/>
+              <w:color w:val="3366FF"/>
+              <w:u w:color="3366FF"/>
+            </w:rPr>
+          </w:rPrChange>
+        </w:rPr>
         <w:t>_</w:t>
       </w:r>
       <w:r>
         <w:t xml:space="preserve"> functions. </w:t>
       </w:r>
-      <w:ins w:id="296" w:author="David Keyes" w:date="2023-04-11T14:46:00Z">
+      <w:ins w:id="298" w:author="David Keyes" w:date="2023-04-11T14:46:00Z">
         <w:r>
           <w:t>In the world</w:t>
         </w:r>
       </w:ins>
-      <w:ins w:id="297" w:author="David Keyes" w:date="2023-04-11T14:42:00Z">
+      <w:ins w:id="299" w:author="David Keyes" w:date="2023-04-11T14:42:00Z">
         <w:r>
           <w:t xml:space="preserve"> </w:t>
         </w:r>
       </w:ins>
-      <w:ins w:id="298" w:author="David Keyes" w:date="2023-04-11T14:47:00Z">
+      <w:ins w:id="300" w:author="David Keyes" w:date="2023-04-11T14:47:00Z">
         <w:r>
           <w:t xml:space="preserve">of ggplot, </w:t>
         </w:r>
@@ -6295,14 +6212,14 @@
       <w:r>
         <w:t>these</w:t>
       </w:r>
-      <w:ins w:id="299" w:author="David Keyes" w:date="2023-04-11T14:47:00Z">
+      <w:ins w:id="301" w:author="David Keyes" w:date="2023-04-11T14:47:00Z">
         <w:r>
           <w:t xml:space="preserve"> </w:t>
         </w:r>
         <w:r>
           <w:rPr>
             <w:rStyle w:val="Literal"/>
-            <w:rPrChange w:id="300" w:author="David Keyes" w:date="2023-04-11T14:47:00Z">
+            <w:rPrChange w:id="302" w:author="David Keyes" w:date="2023-04-11T14:47:00Z">
               <w:rPr/>
             </w:rPrChange>
           </w:rPr>
@@ -6315,7 +6232,7 @@
       <w:r>
         <w:t xml:space="preserve"> </w:t>
       </w:r>
-      <w:ins w:id="301" w:author="David Keyes" w:date="2023-04-11T14:47:00Z">
+      <w:ins w:id="303" w:author="David Keyes" w:date="2023-04-11T14:47:00Z">
         <w:r>
           <w:t>control</w:t>
         </w:r>
@@ -6323,7 +6240,7 @@
       <w:r>
         <w:t xml:space="preserve"> color,</w:t>
       </w:r>
-      <w:ins w:id="302" w:author="David Keyes" w:date="2023-04-11T14:47:00Z">
+      <w:ins w:id="304" w:author="David Keyes" w:date="2023-04-11T14:47:00Z">
         <w:r>
           <w:t xml:space="preserve"> while the </w:t>
         </w:r>
@@ -6331,7 +6248,7 @@
       <w:r>
         <w:t xml:space="preserve">custom themes control the </w:t>
       </w:r>
-      <w:ins w:id="303" w:author="David Keyes" w:date="2023-04-11T14:47:00Z">
+      <w:ins w:id="305" w:author="David Keyes" w:date="2023-04-11T14:47:00Z">
         <w:r>
           <w:t>overall look-and-feel of charts.</w:t>
         </w:r>
@@ -6341,18 +6258,18 @@
       <w:pPr>
         <w:pStyle w:val="HeadA"/>
       </w:pPr>
-      <w:bookmarkStart w:id="304" w:name="_Toc12"/>
-      <w:bookmarkStart w:id="305" w:name="codeisthecatalystforculturechange"/>
+      <w:bookmarkStart w:id="306" w:name="_Toc12"/>
+      <w:bookmarkStart w:id="307" w:name="codeisthecatalystforculturechange"/>
       <w:r>
         <w:lastRenderedPageBreak/>
         <w:t>Conclusion</w:t>
       </w:r>
-      <w:bookmarkEnd w:id="304"/>
+      <w:bookmarkEnd w:id="306"/>
     </w:p>
     <w:p>
       <w:pPr>
         <w:pStyle w:val="Body"/>
-        <w:pPrChange w:id="306" w:author="Frances" w:date="2023-05-31T14:52:00Z">
+        <w:pPrChange w:id="308" w:author="Frances" w:date="2023-05-31T14:52:00Z">
           <w:pPr>
             <w:pStyle w:val="BodyA"/>
           </w:pPr>
@@ -6399,7 +6316,7 @@
       <w:r>
         <w:rPr>
           <w:rStyle w:val="Literal"/>
-          <w:rPrChange w:id="307" w:author="Frances" w:date="2023-05-31T15:13:00Z">
+          <w:rPrChange w:id="309" w:author="Frances" w:date="2023-05-31T15:13:00Z">
             <w:rPr>
               <w:rFonts w:ascii="Courier" w:hAnsi="Courier"/>
               <w:color w:val="3366FF"/>
@@ -6417,7 +6334,7 @@
     <w:p>
       <w:pPr>
         <w:pStyle w:val="Body"/>
-        <w:pPrChange w:id="308" w:author="Frances" w:date="2023-05-31T14:52:00Z">
+        <w:pPrChange w:id="310" w:author="Frances" w:date="2023-05-31T14:52:00Z">
           <w:pPr>
             <w:pStyle w:val="BodyA"/>
           </w:pPr>
@@ -6426,49 +6343,41 @@
       <w:r>
         <w:t xml:space="preserve">You can see many of the principles of high-quality data visualization discussed in </w:t>
       </w:r>
+      <w:r>
+        <w:rPr>
+          <w:rStyle w:val="Xref"/>
+        </w:rPr>
+        <w:t>Chapter 2</w:t>
+      </w:r>
+      <w:r>
+        <w:t xml:space="preserve"> in this custom theme. In particular, the removal of extraneous elements (axis titles and grid lines, for instance) helps keep the focus on the data itself. And because applying the theme requires users to add only a single line to their ggplot code, it became simple to get others on board. Users had only to append </w:t>
+      </w:r>
       <w:proofErr w:type="spellStart"/>
       <w:r>
         <w:rPr>
-          <w:rStyle w:val="Xref"/>
-        </w:rPr>
-        <w:t>Chapter</w:t>
+          <w:rStyle w:val="Literal"/>
+        </w:rPr>
+        <w:t>bbc_</w:t>
+      </w:r>
+      <w:proofErr w:type="gramStart"/>
+      <w:r>
+        <w:rPr>
+          <w:rStyle w:val="Literal"/>
+        </w:rPr>
+        <w:t>style</w:t>
       </w:r>
       <w:proofErr w:type="spellEnd"/>
       <w:r>
         <w:rPr>
-          <w:rStyle w:val="Xref"/>
-        </w:rPr>
-        <w:t xml:space="preserve"> 2</w:t>
-      </w:r>
-      <w:r>
-        <w:t xml:space="preserve"> in this custom theme. In particular, the removal of extraneous elements (axis titles and grid lines, for instance) helps keep the focus on the data itself. And because applying the theme requires users to add only a single line to their ggplot code, it became simple to get others on board. Users had only to append </w:t>
-      </w:r>
-      <w:proofErr w:type="spellStart"/>
-      <w:r>
-        <w:rPr>
           <w:rStyle w:val="Literal"/>
         </w:rPr>
-        <w:t>bbc_</w:t>
-      </w:r>
-      <w:proofErr w:type="gramStart"/>
+        <w:t>(</w:t>
+      </w:r>
+      <w:proofErr w:type="gramEnd"/>
       <w:r>
         <w:rPr>
           <w:rStyle w:val="Literal"/>
         </w:rPr>
-        <w:t>style</w:t>
-      </w:r>
-      <w:proofErr w:type="spellEnd"/>
-      <w:r>
-        <w:rPr>
-          <w:rStyle w:val="Literal"/>
-        </w:rPr>
-        <w:t>(</w:t>
-      </w:r>
-      <w:proofErr w:type="gramEnd"/>
-      <w:r>
-        <w:rPr>
-          <w:rStyle w:val="Literal"/>
-        </w:rPr>
         <w:t>)</w:t>
       </w:r>
       <w:r>
@@ -6478,7 +6387,7 @@
     <w:p>
       <w:pPr>
         <w:pStyle w:val="Body"/>
-        <w:pPrChange w:id="309" w:author="Frances" w:date="2023-05-31T14:52:00Z">
+        <w:pPrChange w:id="311" w:author="Frances" w:date="2023-05-31T14:52:00Z">
           <w:pPr>
             <w:pStyle w:val="BodyA"/>
           </w:pPr>
@@ -6543,12 +6452,12 @@
       <w:r>
         <w:t>Now that you’ve seen how custom ggplot themes work</w:t>
       </w:r>
-      <w:ins w:id="310" w:author="Rita Giordano" w:date="2023-03-31T14:06:00Z">
+      <w:ins w:id="312" w:author="Rita Giordano" w:date="2023-03-31T14:06:00Z">
         <w:r>
           <w:t>,</w:t>
         </w:r>
       </w:ins>
-      <w:del w:id="311" w:author="Rita Giordano" w:date="2023-03-31T14:06:00Z">
+      <w:del w:id="313" w:author="Rita Giordano" w:date="2023-03-31T14:06:00Z">
         <w:r>
           <w:delText>.</w:delText>
         </w:r>
@@ -6556,9 +6465,9 @@
       <w:r>
         <w:t xml:space="preserve"> try making one of your own. After all, once you’ve written the code, you can apply it with only one line of code.</w:t>
       </w:r>
-      <w:bookmarkEnd w:id="253"/>
-      <w:bookmarkEnd w:id="286"/>
-      <w:bookmarkEnd w:id="305"/>
+      <w:bookmarkEnd w:id="255"/>
+      <w:bookmarkEnd w:id="288"/>
+      <w:bookmarkEnd w:id="307"/>
     </w:p>
     <w:p>
       <w:pPr>
@@ -6670,8 +6579,8 @@
 </file>
 
 <file path=word/comments.xml><?xml version="1.0" encoding="utf-8"?>
-<w:comments xmlns:wpc="http://schemas.microsoft.com/office/word/2010/wordprocessingCanvas" xmlns:cx="http://schemas.microsoft.com/office/drawing/2014/chartex" xmlns:cx1="http://schemas.microsoft.com/office/drawing/2015/9/8/chartex" xmlns:cx2="http://schemas.microsoft.com/office/drawing/2015/10/21/chartex" xmlns:cx3="http://schemas.microsoft.com/office/drawing/2016/5/9/chartex" xmlns:cx4="http://schemas.microsoft.com/office/drawing/2016/5/10/chartex" xmlns:cx5="http://schemas.microsoft.com/office/drawing/2016/5/11/chartex" xmlns:cx6="http://schemas.microsoft.com/office/drawing/2016/5/12/chartex" xmlns:cx7="http://schemas.microsoft.com/office/drawing/2016/5/13/chartex" xmlns:cx8="http://schemas.microsoft.com/office/drawing/2016/5/14/chartex" xmlns:mc="http://schemas.openxmlformats.org/markup-compatibility/2006" xmlns:aink="http://schemas.microsoft.com/office/drawing/2016/ink" xmlns:am3d="http://schemas.microsoft.com/office/drawing/2017/model3d" xmlns:o="urn:schemas-microsoft-com:office:office" xmlns:oel="http://schemas.microsoft.com/office/2019/extlst" xmlns:r="http://schemas.openxmlformats.org/officeDocument/2006/relationships" xmlns:m="http://schemas.openxmlformats.org/officeDocument/2006/math" xmlns:v="urn:schemas-microsoft-com:vml" xmlns:wp14="http://schemas.microsoft.com/office/word/2010/wordprocessingDrawing" xmlns:wp="http://schemas.openxmlformats.org/drawingml/2006/wordprocessingDrawing" xmlns:w10="urn:schemas-microsoft-com:office:word" xmlns:w="http://schemas.openxmlformats.org/wordprocessingml/2006/main" xmlns:w14="http://schemas.microsoft.com/office/word/2010/wordml" xmlns:w15="http://schemas.microsoft.com/office/word/2012/wordml" xmlns:w16cex="http://schemas.microsoft.com/office/word/2018/wordml/cex" xmlns:w16cid="http://schemas.microsoft.com/office/word/2016/wordml/cid" xmlns:w16="http://schemas.microsoft.com/office/word/2018/wordml" xmlns:w16du="http://schemas.microsoft.com/office/word/2023/wordml/word16du" xmlns:w16sdtdh="http://schemas.microsoft.com/office/word/2020/wordml/sdtdatahash" xmlns:w16se="http://schemas.microsoft.com/office/word/2015/wordml/symex" xmlns:wpg="http://schemas.microsoft.com/office/word/2010/wordprocessingGroup" xmlns:wpi="http://schemas.microsoft.com/office/word/2010/wordprocessingInk" xmlns:wne="http://schemas.microsoft.com/office/word/2006/wordml" xmlns:wps="http://schemas.microsoft.com/office/word/2010/wordprocessingShape" mc:Ignorable="w14 w15 w16se w16cid w16 w16cex w16sdtdh wp14">
-  <w:comment w:id="100" w:author="Frances" w:date="2023-05-22T12:16:00Z" w:initials="FS">
+<w:comments xmlns:wpc="http://schemas.microsoft.com/office/word/2010/wordprocessingCanvas" xmlns:cx="http://schemas.microsoft.com/office/drawing/2014/chartex" xmlns:cx1="http://schemas.microsoft.com/office/drawing/2015/9/8/chartex" xmlns:cx2="http://schemas.microsoft.com/office/drawing/2015/10/21/chartex" xmlns:cx3="http://schemas.microsoft.com/office/drawing/2016/5/9/chartex" xmlns:cx4="http://schemas.microsoft.com/office/drawing/2016/5/10/chartex" xmlns:cx5="http://schemas.microsoft.com/office/drawing/2016/5/11/chartex" xmlns:cx6="http://schemas.microsoft.com/office/drawing/2016/5/12/chartex" xmlns:cx7="http://schemas.microsoft.com/office/drawing/2016/5/13/chartex" xmlns:cx8="http://schemas.microsoft.com/office/drawing/2016/5/14/chartex" xmlns:mc="http://schemas.openxmlformats.org/markup-compatibility/2006" xmlns:aink="http://schemas.microsoft.com/office/drawing/2016/ink" xmlns:am3d="http://schemas.microsoft.com/office/drawing/2017/model3d" xmlns:o="urn:schemas-microsoft-com:office:office" xmlns:oel="http://schemas.microsoft.com/office/2019/extlst" xmlns:r="http://schemas.openxmlformats.org/officeDocument/2006/relationships" xmlns:m="http://schemas.openxmlformats.org/officeDocument/2006/math" xmlns:v="urn:schemas-microsoft-com:vml" xmlns:wp14="http://schemas.microsoft.com/office/word/2010/wordprocessingDrawing" xmlns:wp="http://schemas.openxmlformats.org/drawingml/2006/wordprocessingDrawing" xmlns:w10="urn:schemas-microsoft-com:office:word" xmlns:w="http://schemas.openxmlformats.org/wordprocessingml/2006/main" xmlns:w14="http://schemas.microsoft.com/office/word/2010/wordml" xmlns:w15="http://schemas.microsoft.com/office/word/2012/wordml" xmlns:w16cex="http://schemas.microsoft.com/office/word/2018/wordml/cex" xmlns:w16cid="http://schemas.microsoft.com/office/word/2016/wordml/cid" xmlns:w16="http://schemas.microsoft.com/office/word/2018/wordml" xmlns:w16sdtdh="http://schemas.microsoft.com/office/word/2020/wordml/sdtdatahash" xmlns:w16se="http://schemas.microsoft.com/office/word/2015/wordml/symex" xmlns:wpg="http://schemas.microsoft.com/office/word/2010/wordprocessingGroup" xmlns:wpi="http://schemas.microsoft.com/office/word/2010/wordprocessingInk" xmlns:wne="http://schemas.microsoft.com/office/word/2006/wordml" xmlns:wps="http://schemas.microsoft.com/office/word/2010/wordprocessingShape" mc:Ignorable="w14 w15 w16se w16cid w16 w16cex w16sdtdh wp14">
+  <w:comment w:id="102" w:author="Frances" w:date="2023-05-22T12:16:00Z" w:initials="FS">
     <w:p>
       <w:pPr>
         <w:pStyle w:val="CommentText"/>
@@ -6691,25 +6600,25 @@
 </file>
 
 <file path=word/commentsExtended.xml><?xml version="1.0" encoding="utf-8"?>
-<w15:commentsEx xmlns:wpc="http://schemas.microsoft.com/office/word/2010/wordprocessingCanvas" xmlns:cx="http://schemas.microsoft.com/office/drawing/2014/chartex" xmlns:cx1="http://schemas.microsoft.com/office/drawing/2015/9/8/chartex" xmlns:cx2="http://schemas.microsoft.com/office/drawing/2015/10/21/chartex" xmlns:cx3="http://schemas.microsoft.com/office/drawing/2016/5/9/chartex" xmlns:cx4="http://schemas.microsoft.com/office/drawing/2016/5/10/chartex" xmlns:cx5="http://schemas.microsoft.com/office/drawing/2016/5/11/chartex" xmlns:cx6="http://schemas.microsoft.com/office/drawing/2016/5/12/chartex" xmlns:cx7="http://schemas.microsoft.com/office/drawing/2016/5/13/chartex" xmlns:cx8="http://schemas.microsoft.com/office/drawing/2016/5/14/chartex" xmlns:mc="http://schemas.openxmlformats.org/markup-compatibility/2006" xmlns:aink="http://schemas.microsoft.com/office/drawing/2016/ink" xmlns:am3d="http://schemas.microsoft.com/office/drawing/2017/model3d" xmlns:o="urn:schemas-microsoft-com:office:office" xmlns:oel="http://schemas.microsoft.com/office/2019/extlst" xmlns:r="http://schemas.openxmlformats.org/officeDocument/2006/relationships" xmlns:m="http://schemas.openxmlformats.org/officeDocument/2006/math" xmlns:v="urn:schemas-microsoft-com:vml" xmlns:wp14="http://schemas.microsoft.com/office/word/2010/wordprocessingDrawing" xmlns:wp="http://schemas.openxmlformats.org/drawingml/2006/wordprocessingDrawing" xmlns:w10="urn:schemas-microsoft-com:office:word" xmlns:w="http://schemas.openxmlformats.org/wordprocessingml/2006/main" xmlns:w14="http://schemas.microsoft.com/office/word/2010/wordml" xmlns:w15="http://schemas.microsoft.com/office/word/2012/wordml" xmlns:w16cex="http://schemas.microsoft.com/office/word/2018/wordml/cex" xmlns:w16cid="http://schemas.microsoft.com/office/word/2016/wordml/cid" xmlns:w16="http://schemas.microsoft.com/office/word/2018/wordml" xmlns:w16du="http://schemas.microsoft.com/office/word/2023/wordml/word16du" xmlns:w16sdtdh="http://schemas.microsoft.com/office/word/2020/wordml/sdtdatahash" xmlns:w16se="http://schemas.microsoft.com/office/word/2015/wordml/symex" xmlns:wpg="http://schemas.microsoft.com/office/word/2010/wordprocessingGroup" xmlns:wpi="http://schemas.microsoft.com/office/word/2010/wordprocessingInk" xmlns:wne="http://schemas.microsoft.com/office/word/2006/wordml" xmlns:wps="http://schemas.microsoft.com/office/word/2010/wordprocessingShape" mc:Ignorable="w14 w15 w16se w16cid w16 w16cex w16sdtdh wp14">
+<w15:commentsEx xmlns:wpc="http://schemas.microsoft.com/office/word/2010/wordprocessingCanvas" xmlns:cx="http://schemas.microsoft.com/office/drawing/2014/chartex" xmlns:cx1="http://schemas.microsoft.com/office/drawing/2015/9/8/chartex" xmlns:cx2="http://schemas.microsoft.com/office/drawing/2015/10/21/chartex" xmlns:cx3="http://schemas.microsoft.com/office/drawing/2016/5/9/chartex" xmlns:cx4="http://schemas.microsoft.com/office/drawing/2016/5/10/chartex" xmlns:cx5="http://schemas.microsoft.com/office/drawing/2016/5/11/chartex" xmlns:cx6="http://schemas.microsoft.com/office/drawing/2016/5/12/chartex" xmlns:cx7="http://schemas.microsoft.com/office/drawing/2016/5/13/chartex" xmlns:cx8="http://schemas.microsoft.com/office/drawing/2016/5/14/chartex" xmlns:mc="http://schemas.openxmlformats.org/markup-compatibility/2006" xmlns:aink="http://schemas.microsoft.com/office/drawing/2016/ink" xmlns:am3d="http://schemas.microsoft.com/office/drawing/2017/model3d" xmlns:o="urn:schemas-microsoft-com:office:office" xmlns:oel="http://schemas.microsoft.com/office/2019/extlst" xmlns:r="http://schemas.openxmlformats.org/officeDocument/2006/relationships" xmlns:m="http://schemas.openxmlformats.org/officeDocument/2006/math" xmlns:v="urn:schemas-microsoft-com:vml" xmlns:wp14="http://schemas.microsoft.com/office/word/2010/wordprocessingDrawing" xmlns:wp="http://schemas.openxmlformats.org/drawingml/2006/wordprocessingDrawing" xmlns:w10="urn:schemas-microsoft-com:office:word" xmlns:w="http://schemas.openxmlformats.org/wordprocessingml/2006/main" xmlns:w14="http://schemas.microsoft.com/office/word/2010/wordml" xmlns:w15="http://schemas.microsoft.com/office/word/2012/wordml" xmlns:w16cex="http://schemas.microsoft.com/office/word/2018/wordml/cex" xmlns:w16cid="http://schemas.microsoft.com/office/word/2016/wordml/cid" xmlns:w16="http://schemas.microsoft.com/office/word/2018/wordml" xmlns:w16sdtdh="http://schemas.microsoft.com/office/word/2020/wordml/sdtdatahash" xmlns:w16se="http://schemas.microsoft.com/office/word/2015/wordml/symex" xmlns:wpg="http://schemas.microsoft.com/office/word/2010/wordprocessingGroup" xmlns:wpi="http://schemas.microsoft.com/office/word/2010/wordprocessingInk" xmlns:wne="http://schemas.microsoft.com/office/word/2006/wordml" xmlns:wps="http://schemas.microsoft.com/office/word/2010/wordprocessingShape" mc:Ignorable="w14 w15 w16se w16cid w16 w16cex w16sdtdh wp14">
   <w15:commentEx w15:paraId="0D7FF002" w15:done="0"/>
 </w15:commentsEx>
 </file>
 
 <file path=word/commentsExtensible.xml><?xml version="1.0" encoding="utf-8"?>
-<w16cex:commentsExtensible xmlns:wpc="http://schemas.microsoft.com/office/word/2010/wordprocessingCanvas" xmlns:cx="http://schemas.microsoft.com/office/drawing/2014/chartex" xmlns:cx1="http://schemas.microsoft.com/office/drawing/2015/9/8/chartex" xmlns:cx2="http://schemas.microsoft.com/office/drawing/2015/10/21/chartex" xmlns:cx3="http://schemas.microsoft.com/office/drawing/2016/5/9/chartex" xmlns:cx4="http://schemas.microsoft.com/office/drawing/2016/5/10/chartex" xmlns:cx5="http://schemas.microsoft.com/office/drawing/2016/5/11/chartex" xmlns:cx6="http://schemas.microsoft.com/office/drawing/2016/5/12/chartex" xmlns:cx7="http://schemas.microsoft.com/office/drawing/2016/5/13/chartex" xmlns:cx8="http://schemas.microsoft.com/office/drawing/2016/5/14/chartex" xmlns:mc="http://schemas.openxmlformats.org/markup-compatibility/2006" xmlns:aink="http://schemas.microsoft.com/office/drawing/2016/ink" xmlns:am3d="http://schemas.microsoft.com/office/drawing/2017/model3d" xmlns:o="urn:schemas-microsoft-com:office:office" xmlns:oel="http://schemas.microsoft.com/office/2019/extlst" xmlns:r="http://schemas.openxmlformats.org/officeDocument/2006/relationships" xmlns:m="http://schemas.openxmlformats.org/officeDocument/2006/math" xmlns:v="urn:schemas-microsoft-com:vml" xmlns:wp14="http://schemas.microsoft.com/office/word/2010/wordprocessingDrawing" xmlns:wp="http://schemas.openxmlformats.org/drawingml/2006/wordprocessingDrawing" xmlns:w10="urn:schemas-microsoft-com:office:word" xmlns:w="http://schemas.openxmlformats.org/wordprocessingml/2006/main" xmlns:w14="http://schemas.microsoft.com/office/word/2010/wordml" xmlns:w15="http://schemas.microsoft.com/office/word/2012/wordml" xmlns:w16cex="http://schemas.microsoft.com/office/word/2018/wordml/cex" xmlns:w16cid="http://schemas.microsoft.com/office/word/2016/wordml/cid" xmlns:w16="http://schemas.microsoft.com/office/word/2018/wordml" xmlns:w16du="http://schemas.microsoft.com/office/word/2023/wordml/word16du" xmlns:w16sdtdh="http://schemas.microsoft.com/office/word/2020/wordml/sdtdatahash" xmlns:w16se="http://schemas.microsoft.com/office/word/2015/wordml/symex" xmlns:wpg="http://schemas.microsoft.com/office/word/2010/wordprocessingGroup" xmlns:wpi="http://schemas.microsoft.com/office/word/2010/wordprocessingInk" xmlns:wne="http://schemas.microsoft.com/office/word/2006/wordml" xmlns:wps="http://schemas.microsoft.com/office/word/2010/wordprocessingShape" mc:Ignorable="w14 w15 w16se w16cid w16 w16cex w16sdtdh wp14">
+<w16cex:commentsExtensible xmlns:wpc="http://schemas.microsoft.com/office/word/2010/wordprocessingCanvas" xmlns:cx="http://schemas.microsoft.com/office/drawing/2014/chartex" xmlns:cx1="http://schemas.microsoft.com/office/drawing/2015/9/8/chartex" xmlns:cx2="http://schemas.microsoft.com/office/drawing/2015/10/21/chartex" xmlns:cx3="http://schemas.microsoft.com/office/drawing/2016/5/9/chartex" xmlns:cx4="http://schemas.microsoft.com/office/drawing/2016/5/10/chartex" xmlns:cx5="http://schemas.microsoft.com/office/drawing/2016/5/11/chartex" xmlns:cx6="http://schemas.microsoft.com/office/drawing/2016/5/12/chartex" xmlns:cx7="http://schemas.microsoft.com/office/drawing/2016/5/13/chartex" xmlns:cx8="http://schemas.microsoft.com/office/drawing/2016/5/14/chartex" xmlns:mc="http://schemas.openxmlformats.org/markup-compatibility/2006" xmlns:aink="http://schemas.microsoft.com/office/drawing/2016/ink" xmlns:am3d="http://schemas.microsoft.com/office/drawing/2017/model3d" xmlns:o="urn:schemas-microsoft-com:office:office" xmlns:oel="http://schemas.microsoft.com/office/2019/extlst" xmlns:r="http://schemas.openxmlformats.org/officeDocument/2006/relationships" xmlns:m="http://schemas.openxmlformats.org/officeDocument/2006/math" xmlns:v="urn:schemas-microsoft-com:vml" xmlns:wp14="http://schemas.microsoft.com/office/word/2010/wordprocessingDrawing" xmlns:wp="http://schemas.openxmlformats.org/drawingml/2006/wordprocessingDrawing" xmlns:w10="urn:schemas-microsoft-com:office:word" xmlns:w="http://schemas.openxmlformats.org/wordprocessingml/2006/main" xmlns:w14="http://schemas.microsoft.com/office/word/2010/wordml" xmlns:w15="http://schemas.microsoft.com/office/word/2012/wordml" xmlns:w16cex="http://schemas.microsoft.com/office/word/2018/wordml/cex" xmlns:w16cid="http://schemas.microsoft.com/office/word/2016/wordml/cid" xmlns:w16="http://schemas.microsoft.com/office/word/2018/wordml" xmlns:w16sdtdh="http://schemas.microsoft.com/office/word/2020/wordml/sdtdatahash" xmlns:w16se="http://schemas.microsoft.com/office/word/2015/wordml/symex" xmlns:wpg="http://schemas.microsoft.com/office/word/2010/wordprocessingGroup" xmlns:wpi="http://schemas.microsoft.com/office/word/2010/wordprocessingInk" xmlns:wne="http://schemas.microsoft.com/office/word/2006/wordml" xmlns:wps="http://schemas.microsoft.com/office/word/2010/wordprocessingShape" mc:Ignorable="w14 w15 w16se w16cid w16 w16cex w16sdtdh wp14">
   <w16cex:commentExtensible w16cex:durableId="2815DB9D" w16cex:dateUtc="2023-05-22T17:16:00Z"/>
 </w16cex:commentsExtensible>
 </file>
 
 <file path=word/commentsIds.xml><?xml version="1.0" encoding="utf-8"?>
-<w16cid:commentsIds xmlns:wpc="http://schemas.microsoft.com/office/word/2010/wordprocessingCanvas" xmlns:cx="http://schemas.microsoft.com/office/drawing/2014/chartex" xmlns:cx1="http://schemas.microsoft.com/office/drawing/2015/9/8/chartex" xmlns:cx2="http://schemas.microsoft.com/office/drawing/2015/10/21/chartex" xmlns:cx3="http://schemas.microsoft.com/office/drawing/2016/5/9/chartex" xmlns:cx4="http://schemas.microsoft.com/office/drawing/2016/5/10/chartex" xmlns:cx5="http://schemas.microsoft.com/office/drawing/2016/5/11/chartex" xmlns:cx6="http://schemas.microsoft.com/office/drawing/2016/5/12/chartex" xmlns:cx7="http://schemas.microsoft.com/office/drawing/2016/5/13/chartex" xmlns:cx8="http://schemas.microsoft.com/office/drawing/2016/5/14/chartex" xmlns:mc="http://schemas.openxmlformats.org/markup-compatibility/2006" xmlns:aink="http://schemas.microsoft.com/office/drawing/2016/ink" xmlns:am3d="http://schemas.microsoft.com/office/drawing/2017/model3d" xmlns:o="urn:schemas-microsoft-com:office:office" xmlns:oel="http://schemas.microsoft.com/office/2019/extlst" xmlns:r="http://schemas.openxmlformats.org/officeDocument/2006/relationships" xmlns:m="http://schemas.openxmlformats.org/officeDocument/2006/math" xmlns:v="urn:schemas-microsoft-com:vml" xmlns:wp14="http://schemas.microsoft.com/office/word/2010/wordprocessingDrawing" xmlns:wp="http://schemas.openxmlformats.org/drawingml/2006/wordprocessingDrawing" xmlns:w10="urn:schemas-microsoft-com:office:word" xmlns:w="http://schemas.openxmlformats.org/wordprocessingml/2006/main" xmlns:w14="http://schemas.microsoft.com/office/word/2010/wordml" xmlns:w15="http://schemas.microsoft.com/office/word/2012/wordml" xmlns:w16cex="http://schemas.microsoft.com/office/word/2018/wordml/cex" xmlns:w16cid="http://schemas.microsoft.com/office/word/2016/wordml/cid" xmlns:w16="http://schemas.microsoft.com/office/word/2018/wordml" xmlns:w16du="http://schemas.microsoft.com/office/word/2023/wordml/word16du" xmlns:w16sdtdh="http://schemas.microsoft.com/office/word/2020/wordml/sdtdatahash" xmlns:w16se="http://schemas.microsoft.com/office/word/2015/wordml/symex" xmlns:wpg="http://schemas.microsoft.com/office/word/2010/wordprocessingGroup" xmlns:wpi="http://schemas.microsoft.com/office/word/2010/wordprocessingInk" xmlns:wne="http://schemas.microsoft.com/office/word/2006/wordml" xmlns:wps="http://schemas.microsoft.com/office/word/2010/wordprocessingShape" mc:Ignorable="w14 w15 w16se w16cid w16 w16cex w16sdtdh wp14">
+<w16cid:commentsIds xmlns:wpc="http://schemas.microsoft.com/office/word/2010/wordprocessingCanvas" xmlns:cx="http://schemas.microsoft.com/office/drawing/2014/chartex" xmlns:cx1="http://schemas.microsoft.com/office/drawing/2015/9/8/chartex" xmlns:cx2="http://schemas.microsoft.com/office/drawing/2015/10/21/chartex" xmlns:cx3="http://schemas.microsoft.com/office/drawing/2016/5/9/chartex" xmlns:cx4="http://schemas.microsoft.com/office/drawing/2016/5/10/chartex" xmlns:cx5="http://schemas.microsoft.com/office/drawing/2016/5/11/chartex" xmlns:cx6="http://schemas.microsoft.com/office/drawing/2016/5/12/chartex" xmlns:cx7="http://schemas.microsoft.com/office/drawing/2016/5/13/chartex" xmlns:cx8="http://schemas.microsoft.com/office/drawing/2016/5/14/chartex" xmlns:mc="http://schemas.openxmlformats.org/markup-compatibility/2006" xmlns:aink="http://schemas.microsoft.com/office/drawing/2016/ink" xmlns:am3d="http://schemas.microsoft.com/office/drawing/2017/model3d" xmlns:o="urn:schemas-microsoft-com:office:office" xmlns:oel="http://schemas.microsoft.com/office/2019/extlst" xmlns:r="http://schemas.openxmlformats.org/officeDocument/2006/relationships" xmlns:m="http://schemas.openxmlformats.org/officeDocument/2006/math" xmlns:v="urn:schemas-microsoft-com:vml" xmlns:wp14="http://schemas.microsoft.com/office/word/2010/wordprocessingDrawing" xmlns:wp="http://schemas.openxmlformats.org/drawingml/2006/wordprocessingDrawing" xmlns:w10="urn:schemas-microsoft-com:office:word" xmlns:w="http://schemas.openxmlformats.org/wordprocessingml/2006/main" xmlns:w14="http://schemas.microsoft.com/office/word/2010/wordml" xmlns:w15="http://schemas.microsoft.com/office/word/2012/wordml" xmlns:w16cex="http://schemas.microsoft.com/office/word/2018/wordml/cex" xmlns:w16cid="http://schemas.microsoft.com/office/word/2016/wordml/cid" xmlns:w16="http://schemas.microsoft.com/office/word/2018/wordml" xmlns:w16sdtdh="http://schemas.microsoft.com/office/word/2020/wordml/sdtdatahash" xmlns:w16se="http://schemas.microsoft.com/office/word/2015/wordml/symex" xmlns:wpg="http://schemas.microsoft.com/office/word/2010/wordprocessingGroup" xmlns:wpi="http://schemas.microsoft.com/office/word/2010/wordprocessingInk" xmlns:wne="http://schemas.microsoft.com/office/word/2006/wordml" xmlns:wps="http://schemas.microsoft.com/office/word/2010/wordprocessingShape" mc:Ignorable="w14 w15 w16se w16cid w16 w16cex w16sdtdh wp14">
   <w16cid:commentId w16cid:paraId="0D7FF002" w16cid:durableId="2815DB9D"/>
 </w16cid:commentsIds>
 </file>
 
 <file path=word/endnotes.xml><?xml version="1.0" encoding="utf-8"?>
-<w:endnotes xmlns:wpc="http://schemas.microsoft.com/office/word/2010/wordprocessingCanvas" xmlns:cx="http://schemas.microsoft.com/office/drawing/2014/chartex" xmlns:cx1="http://schemas.microsoft.com/office/drawing/2015/9/8/chartex" xmlns:cx2="http://schemas.microsoft.com/office/drawing/2015/10/21/chartex" xmlns:cx3="http://schemas.microsoft.com/office/drawing/2016/5/9/chartex" xmlns:cx4="http://schemas.microsoft.com/office/drawing/2016/5/10/chartex" xmlns:cx5="http://schemas.microsoft.com/office/drawing/2016/5/11/chartex" xmlns:cx6="http://schemas.microsoft.com/office/drawing/2016/5/12/chartex" xmlns:cx7="http://schemas.microsoft.com/office/drawing/2016/5/13/chartex" xmlns:cx8="http://schemas.microsoft.com/office/drawing/2016/5/14/chartex" xmlns:mc="http://schemas.openxmlformats.org/markup-compatibility/2006" xmlns:aink="http://schemas.microsoft.com/office/drawing/2016/ink" xmlns:am3d="http://schemas.microsoft.com/office/drawing/2017/model3d" xmlns:o="urn:schemas-microsoft-com:office:office" xmlns:oel="http://schemas.microsoft.com/office/2019/extlst" xmlns:r="http://schemas.openxmlformats.org/officeDocument/2006/relationships" xmlns:m="http://schemas.openxmlformats.org/officeDocument/2006/math" xmlns:v="urn:schemas-microsoft-com:vml" xmlns:wp14="http://schemas.microsoft.com/office/word/2010/wordprocessingDrawing" xmlns:wp="http://schemas.openxmlformats.org/drawingml/2006/wordprocessingDrawing" xmlns:w10="urn:schemas-microsoft-com:office:word" xmlns:w="http://schemas.openxmlformats.org/wordprocessingml/2006/main" xmlns:w14="http://schemas.microsoft.com/office/word/2010/wordml" xmlns:w15="http://schemas.microsoft.com/office/word/2012/wordml" xmlns:w16cex="http://schemas.microsoft.com/office/word/2018/wordml/cex" xmlns:w16cid="http://schemas.microsoft.com/office/word/2016/wordml/cid" xmlns:w16="http://schemas.microsoft.com/office/word/2018/wordml" xmlns:w16du="http://schemas.microsoft.com/office/word/2023/wordml/word16du" xmlns:w16sdtdh="http://schemas.microsoft.com/office/word/2020/wordml/sdtdatahash" xmlns:w16se="http://schemas.microsoft.com/office/word/2015/wordml/symex" xmlns:wpg="http://schemas.microsoft.com/office/word/2010/wordprocessingGroup" xmlns:wpi="http://schemas.microsoft.com/office/word/2010/wordprocessingInk" xmlns:wne="http://schemas.microsoft.com/office/word/2006/wordml" xmlns:wps="http://schemas.microsoft.com/office/word/2010/wordprocessingShape" mc:Ignorable="w14 w15 w16se w16cid w16 w16cex w16sdtdh wp14">
+<w:endnotes xmlns:wpc="http://schemas.microsoft.com/office/word/2010/wordprocessingCanvas" xmlns:cx="http://schemas.microsoft.com/office/drawing/2014/chartex" xmlns:cx1="http://schemas.microsoft.com/office/drawing/2015/9/8/chartex" xmlns:cx2="http://schemas.microsoft.com/office/drawing/2015/10/21/chartex" xmlns:cx3="http://schemas.microsoft.com/office/drawing/2016/5/9/chartex" xmlns:cx4="http://schemas.microsoft.com/office/drawing/2016/5/10/chartex" xmlns:cx5="http://schemas.microsoft.com/office/drawing/2016/5/11/chartex" xmlns:cx6="http://schemas.microsoft.com/office/drawing/2016/5/12/chartex" xmlns:cx7="http://schemas.microsoft.com/office/drawing/2016/5/13/chartex" xmlns:cx8="http://schemas.microsoft.com/office/drawing/2016/5/14/chartex" xmlns:mc="http://schemas.openxmlformats.org/markup-compatibility/2006" xmlns:aink="http://schemas.microsoft.com/office/drawing/2016/ink" xmlns:am3d="http://schemas.microsoft.com/office/drawing/2017/model3d" xmlns:o="urn:schemas-microsoft-com:office:office" xmlns:oel="http://schemas.microsoft.com/office/2019/extlst" xmlns:r="http://schemas.openxmlformats.org/officeDocument/2006/relationships" xmlns:m="http://schemas.openxmlformats.org/officeDocument/2006/math" xmlns:v="urn:schemas-microsoft-com:vml" xmlns:wp14="http://schemas.microsoft.com/office/word/2010/wordprocessingDrawing" xmlns:wp="http://schemas.openxmlformats.org/drawingml/2006/wordprocessingDrawing" xmlns:w10="urn:schemas-microsoft-com:office:word" xmlns:w="http://schemas.openxmlformats.org/wordprocessingml/2006/main" xmlns:w14="http://schemas.microsoft.com/office/word/2010/wordml" xmlns:w15="http://schemas.microsoft.com/office/word/2012/wordml" xmlns:w16cex="http://schemas.microsoft.com/office/word/2018/wordml/cex" xmlns:w16cid="http://schemas.microsoft.com/office/word/2016/wordml/cid" xmlns:w16="http://schemas.microsoft.com/office/word/2018/wordml" xmlns:w16sdtdh="http://schemas.microsoft.com/office/word/2020/wordml/sdtdatahash" xmlns:w16se="http://schemas.microsoft.com/office/word/2015/wordml/symex" xmlns:wpg="http://schemas.microsoft.com/office/word/2010/wordprocessingGroup" xmlns:wpi="http://schemas.microsoft.com/office/word/2010/wordprocessingInk" xmlns:wne="http://schemas.microsoft.com/office/word/2006/wordml" xmlns:wps="http://schemas.microsoft.com/office/word/2010/wordprocessingShape" mc:Ignorable="w14 w15 w16se w16cid w16 w16cex w16sdtdh wp14">
   <w:endnote w:type="separator" w:id="-1">
     <w:p>
       <w:r>
@@ -6728,7 +6637,7 @@
 </file>
 
 <file path=word/footer1.xml><?xml version="1.0" encoding="utf-8"?>
-<w:ftr xmlns:wpc="http://schemas.microsoft.com/office/word/2010/wordprocessingCanvas" xmlns:cx="http://schemas.microsoft.com/office/drawing/2014/chartex" xmlns:cx1="http://schemas.microsoft.com/office/drawing/2015/9/8/chartex" xmlns:cx2="http://schemas.microsoft.com/office/drawing/2015/10/21/chartex" xmlns:cx3="http://schemas.microsoft.com/office/drawing/2016/5/9/chartex" xmlns:cx4="http://schemas.microsoft.com/office/drawing/2016/5/10/chartex" xmlns:cx5="http://schemas.microsoft.com/office/drawing/2016/5/11/chartex" xmlns:cx6="http://schemas.microsoft.com/office/drawing/2016/5/12/chartex" xmlns:cx7="http://schemas.microsoft.com/office/drawing/2016/5/13/chartex" xmlns:cx8="http://schemas.microsoft.com/office/drawing/2016/5/14/chartex" xmlns:mc="http://schemas.openxmlformats.org/markup-compatibility/2006" xmlns:aink="http://schemas.microsoft.com/office/drawing/2016/ink" xmlns:am3d="http://schemas.microsoft.com/office/drawing/2017/model3d" xmlns:o="urn:schemas-microsoft-com:office:office" xmlns:oel="http://schemas.microsoft.com/office/2019/extlst" xmlns:r="http://schemas.openxmlformats.org/officeDocument/2006/relationships" xmlns:m="http://schemas.openxmlformats.org/officeDocument/2006/math" xmlns:v="urn:schemas-microsoft-com:vml" xmlns:wp14="http://schemas.microsoft.com/office/word/2010/wordprocessingDrawing" xmlns:wp="http://schemas.openxmlformats.org/drawingml/2006/wordprocessingDrawing" xmlns:w10="urn:schemas-microsoft-com:office:word" xmlns:w="http://schemas.openxmlformats.org/wordprocessingml/2006/main" xmlns:w14="http://schemas.microsoft.com/office/word/2010/wordml" xmlns:w15="http://schemas.microsoft.com/office/word/2012/wordml" xmlns:w16cex="http://schemas.microsoft.com/office/word/2018/wordml/cex" xmlns:w16cid="http://schemas.microsoft.com/office/word/2016/wordml/cid" xmlns:w16="http://schemas.microsoft.com/office/word/2018/wordml" xmlns:w16du="http://schemas.microsoft.com/office/word/2023/wordml/word16du" xmlns:w16sdtdh="http://schemas.microsoft.com/office/word/2020/wordml/sdtdatahash" xmlns:w16se="http://schemas.microsoft.com/office/word/2015/wordml/symex" xmlns:wpg="http://schemas.microsoft.com/office/word/2010/wordprocessingGroup" xmlns:wpi="http://schemas.microsoft.com/office/word/2010/wordprocessingInk" xmlns:wne="http://schemas.microsoft.com/office/word/2006/wordml" xmlns:wps="http://schemas.microsoft.com/office/word/2010/wordprocessingShape" mc:Ignorable="w14 w15 w16se w16cid w16 w16cex w16sdtdh wp14">
+<w:ftr xmlns:wpc="http://schemas.microsoft.com/office/word/2010/wordprocessingCanvas" xmlns:cx="http://schemas.microsoft.com/office/drawing/2014/chartex" xmlns:cx1="http://schemas.microsoft.com/office/drawing/2015/9/8/chartex" xmlns:cx2="http://schemas.microsoft.com/office/drawing/2015/10/21/chartex" xmlns:cx3="http://schemas.microsoft.com/office/drawing/2016/5/9/chartex" xmlns:cx4="http://schemas.microsoft.com/office/drawing/2016/5/10/chartex" xmlns:cx5="http://schemas.microsoft.com/office/drawing/2016/5/11/chartex" xmlns:cx6="http://schemas.microsoft.com/office/drawing/2016/5/12/chartex" xmlns:cx7="http://schemas.microsoft.com/office/drawing/2016/5/13/chartex" xmlns:cx8="http://schemas.microsoft.com/office/drawing/2016/5/14/chartex" xmlns:mc="http://schemas.openxmlformats.org/markup-compatibility/2006" xmlns:aink="http://schemas.microsoft.com/office/drawing/2016/ink" xmlns:am3d="http://schemas.microsoft.com/office/drawing/2017/model3d" xmlns:o="urn:schemas-microsoft-com:office:office" xmlns:oel="http://schemas.microsoft.com/office/2019/extlst" xmlns:r="http://schemas.openxmlformats.org/officeDocument/2006/relationships" xmlns:m="http://schemas.openxmlformats.org/officeDocument/2006/math" xmlns:v="urn:schemas-microsoft-com:vml" xmlns:wp14="http://schemas.microsoft.com/office/word/2010/wordprocessingDrawing" xmlns:wp="http://schemas.openxmlformats.org/drawingml/2006/wordprocessingDrawing" xmlns:w10="urn:schemas-microsoft-com:office:word" xmlns:w="http://schemas.openxmlformats.org/wordprocessingml/2006/main" xmlns:w14="http://schemas.microsoft.com/office/word/2010/wordml" xmlns:w15="http://schemas.microsoft.com/office/word/2012/wordml" xmlns:w16cex="http://schemas.microsoft.com/office/word/2018/wordml/cex" xmlns:w16cid="http://schemas.microsoft.com/office/word/2016/wordml/cid" xmlns:w16="http://schemas.microsoft.com/office/word/2018/wordml" xmlns:w16sdtdh="http://schemas.microsoft.com/office/word/2020/wordml/sdtdatahash" xmlns:w16se="http://schemas.microsoft.com/office/word/2015/wordml/symex" xmlns:wpg="http://schemas.microsoft.com/office/word/2010/wordprocessingGroup" xmlns:wpi="http://schemas.microsoft.com/office/word/2010/wordprocessingInk" xmlns:wne="http://schemas.microsoft.com/office/word/2006/wordml" xmlns:wps="http://schemas.microsoft.com/office/word/2010/wordprocessingShape" mc:Ignorable="w14 w15 w16se w16cid w16 w16cex w16sdtdh wp14">
   <w:p>
     <w:pPr>
       <w:pStyle w:val="HeaderFooter"/>
@@ -6738,7 +6647,7 @@
 </file>
 
 <file path=word/footnotes.xml><?xml version="1.0" encoding="utf-8"?>
-<w:footnotes xmlns:wpc="http://schemas.microsoft.com/office/word/2010/wordprocessingCanvas" xmlns:cx="http://schemas.microsoft.com/office/drawing/2014/chartex" xmlns:cx1="http://schemas.microsoft.com/office/drawing/2015/9/8/chartex" xmlns:cx2="http://schemas.microsoft.com/office/drawing/2015/10/21/chartex" xmlns:cx3="http://schemas.microsoft.com/office/drawing/2016/5/9/chartex" xmlns:cx4="http://schemas.microsoft.com/office/drawing/2016/5/10/chartex" xmlns:cx5="http://schemas.microsoft.com/office/drawing/2016/5/11/chartex" xmlns:cx6="http://schemas.microsoft.com/office/drawing/2016/5/12/chartex" xmlns:cx7="http://schemas.microsoft.com/office/drawing/2016/5/13/chartex" xmlns:cx8="http://schemas.microsoft.com/office/drawing/2016/5/14/chartex" xmlns:mc="http://schemas.openxmlformats.org/markup-compatibility/2006" xmlns:aink="http://schemas.microsoft.com/office/drawing/2016/ink" xmlns:am3d="http://schemas.microsoft.com/office/drawing/2017/model3d" xmlns:o="urn:schemas-microsoft-com:office:office" xmlns:oel="http://schemas.microsoft.com/office/2019/extlst" xmlns:r="http://schemas.openxmlformats.org/officeDocument/2006/relationships" xmlns:m="http://schemas.openxmlformats.org/officeDocument/2006/math" xmlns:v="urn:schemas-microsoft-com:vml" xmlns:wp14="http://schemas.microsoft.com/office/word/2010/wordprocessingDrawing" xmlns:wp="http://schemas.openxmlformats.org/drawingml/2006/wordprocessingDrawing" xmlns:w10="urn:schemas-microsoft-com:office:word" xmlns:w="http://schemas.openxmlformats.org/wordprocessingml/2006/main" xmlns:w14="http://schemas.microsoft.com/office/word/2010/wordml" xmlns:w15="http://schemas.microsoft.com/office/word/2012/wordml" xmlns:w16cex="http://schemas.microsoft.com/office/word/2018/wordml/cex" xmlns:w16cid="http://schemas.microsoft.com/office/word/2016/wordml/cid" xmlns:w16="http://schemas.microsoft.com/office/word/2018/wordml" xmlns:w16du="http://schemas.microsoft.com/office/word/2023/wordml/word16du" xmlns:w16sdtdh="http://schemas.microsoft.com/office/word/2020/wordml/sdtdatahash" xmlns:w16se="http://schemas.microsoft.com/office/word/2015/wordml/symex" xmlns:wpg="http://schemas.microsoft.com/office/word/2010/wordprocessingGroup" xmlns:wpi="http://schemas.microsoft.com/office/word/2010/wordprocessingInk" xmlns:wne="http://schemas.microsoft.com/office/word/2006/wordml" xmlns:wps="http://schemas.microsoft.com/office/word/2010/wordprocessingShape" mc:Ignorable="w14 w15 w16se w16cid w16 w16cex w16sdtdh wp14">
+<w:footnotes xmlns:wpc="http://schemas.microsoft.com/office/word/2010/wordprocessingCanvas" xmlns:cx="http://schemas.microsoft.com/office/drawing/2014/chartex" xmlns:cx1="http://schemas.microsoft.com/office/drawing/2015/9/8/chartex" xmlns:cx2="http://schemas.microsoft.com/office/drawing/2015/10/21/chartex" xmlns:cx3="http://schemas.microsoft.com/office/drawing/2016/5/9/chartex" xmlns:cx4="http://schemas.microsoft.com/office/drawing/2016/5/10/chartex" xmlns:cx5="http://schemas.microsoft.com/office/drawing/2016/5/11/chartex" xmlns:cx6="http://schemas.microsoft.com/office/drawing/2016/5/12/chartex" xmlns:cx7="http://schemas.microsoft.com/office/drawing/2016/5/13/chartex" xmlns:cx8="http://schemas.microsoft.com/office/drawing/2016/5/14/chartex" xmlns:mc="http://schemas.openxmlformats.org/markup-compatibility/2006" xmlns:aink="http://schemas.microsoft.com/office/drawing/2016/ink" xmlns:am3d="http://schemas.microsoft.com/office/drawing/2017/model3d" xmlns:o="urn:schemas-microsoft-com:office:office" xmlns:oel="http://schemas.microsoft.com/office/2019/extlst" xmlns:r="http://schemas.openxmlformats.org/officeDocument/2006/relationships" xmlns:m="http://schemas.openxmlformats.org/officeDocument/2006/math" xmlns:v="urn:schemas-microsoft-com:vml" xmlns:wp14="http://schemas.microsoft.com/office/word/2010/wordprocessingDrawing" xmlns:wp="http://schemas.openxmlformats.org/drawingml/2006/wordprocessingDrawing" xmlns:w10="urn:schemas-microsoft-com:office:word" xmlns:w="http://schemas.openxmlformats.org/wordprocessingml/2006/main" xmlns:w14="http://schemas.microsoft.com/office/word/2010/wordml" xmlns:w15="http://schemas.microsoft.com/office/word/2012/wordml" xmlns:w16cex="http://schemas.microsoft.com/office/word/2018/wordml/cex" xmlns:w16cid="http://schemas.microsoft.com/office/word/2016/wordml/cid" xmlns:w16="http://schemas.microsoft.com/office/word/2018/wordml" xmlns:w16sdtdh="http://schemas.microsoft.com/office/word/2020/wordml/sdtdatahash" xmlns:w16se="http://schemas.microsoft.com/office/word/2015/wordml/symex" xmlns:wpg="http://schemas.microsoft.com/office/word/2010/wordprocessingGroup" xmlns:wpi="http://schemas.microsoft.com/office/word/2010/wordprocessingInk" xmlns:wne="http://schemas.microsoft.com/office/word/2006/wordml" xmlns:wps="http://schemas.microsoft.com/office/word/2010/wordprocessingShape" mc:Ignorable="w14 w15 w16se w16cid w16 w16cex w16sdtdh wp14">
   <w:footnote w:type="separator" w:id="-1">
     <w:p>
       <w:r>
@@ -6757,7 +6666,7 @@
 </file>
 
 <file path=word/header1.xml><?xml version="1.0" encoding="utf-8"?>
-<w:hdr xmlns:wpc="http://schemas.microsoft.com/office/word/2010/wordprocessingCanvas" xmlns:cx="http://schemas.microsoft.com/office/drawing/2014/chartex" xmlns:cx1="http://schemas.microsoft.com/office/drawing/2015/9/8/chartex" xmlns:cx2="http://schemas.microsoft.com/office/drawing/2015/10/21/chartex" xmlns:cx3="http://schemas.microsoft.com/office/drawing/2016/5/9/chartex" xmlns:cx4="http://schemas.microsoft.com/office/drawing/2016/5/10/chartex" xmlns:cx5="http://schemas.microsoft.com/office/drawing/2016/5/11/chartex" xmlns:cx6="http://schemas.microsoft.com/office/drawing/2016/5/12/chartex" xmlns:cx7="http://schemas.microsoft.com/office/drawing/2016/5/13/chartex" xmlns:cx8="http://schemas.microsoft.com/office/drawing/2016/5/14/chartex" xmlns:mc="http://schemas.openxmlformats.org/markup-compatibility/2006" xmlns:aink="http://schemas.microsoft.com/office/drawing/2016/ink" xmlns:am3d="http://schemas.microsoft.com/office/drawing/2017/model3d" xmlns:o="urn:schemas-microsoft-com:office:office" xmlns:oel="http://schemas.microsoft.com/office/2019/extlst" xmlns:r="http://schemas.openxmlformats.org/officeDocument/2006/relationships" xmlns:m="http://schemas.openxmlformats.org/officeDocument/2006/math" xmlns:v="urn:schemas-microsoft-com:vml" xmlns:wp14="http://schemas.microsoft.com/office/word/2010/wordprocessingDrawing" xmlns:wp="http://schemas.openxmlformats.org/drawingml/2006/wordprocessingDrawing" xmlns:w10="urn:schemas-microsoft-com:office:word" xmlns:w="http://schemas.openxmlformats.org/wordprocessingml/2006/main" xmlns:w14="http://schemas.microsoft.com/office/word/2010/wordml" xmlns:w15="http://schemas.microsoft.com/office/word/2012/wordml" xmlns:w16cex="http://schemas.microsoft.com/office/word/2018/wordml/cex" xmlns:w16cid="http://schemas.microsoft.com/office/word/2016/wordml/cid" xmlns:w16="http://schemas.microsoft.com/office/word/2018/wordml" xmlns:w16du="http://schemas.microsoft.com/office/word/2023/wordml/word16du" xmlns:w16sdtdh="http://schemas.microsoft.com/office/word/2020/wordml/sdtdatahash" xmlns:w16se="http://schemas.microsoft.com/office/word/2015/wordml/symex" xmlns:wpg="http://schemas.microsoft.com/office/word/2010/wordprocessingGroup" xmlns:wpi="http://schemas.microsoft.com/office/word/2010/wordprocessingInk" xmlns:wne="http://schemas.microsoft.com/office/word/2006/wordml" xmlns:wps="http://schemas.microsoft.com/office/word/2010/wordprocessingShape" mc:Ignorable="w14 w15 w16se w16cid w16 w16cex w16sdtdh wp14">
+<w:hdr xmlns:wpc="http://schemas.microsoft.com/office/word/2010/wordprocessingCanvas" xmlns:cx="http://schemas.microsoft.com/office/drawing/2014/chartex" xmlns:cx1="http://schemas.microsoft.com/office/drawing/2015/9/8/chartex" xmlns:cx2="http://schemas.microsoft.com/office/drawing/2015/10/21/chartex" xmlns:cx3="http://schemas.microsoft.com/office/drawing/2016/5/9/chartex" xmlns:cx4="http://schemas.microsoft.com/office/drawing/2016/5/10/chartex" xmlns:cx5="http://schemas.microsoft.com/office/drawing/2016/5/11/chartex" xmlns:cx6="http://schemas.microsoft.com/office/drawing/2016/5/12/chartex" xmlns:cx7="http://schemas.microsoft.com/office/drawing/2016/5/13/chartex" xmlns:cx8="http://schemas.microsoft.com/office/drawing/2016/5/14/chartex" xmlns:mc="http://schemas.openxmlformats.org/markup-compatibility/2006" xmlns:aink="http://schemas.microsoft.com/office/drawing/2016/ink" xmlns:am3d="http://schemas.microsoft.com/office/drawing/2017/model3d" xmlns:o="urn:schemas-microsoft-com:office:office" xmlns:oel="http://schemas.microsoft.com/office/2019/extlst" xmlns:r="http://schemas.openxmlformats.org/officeDocument/2006/relationships" xmlns:m="http://schemas.openxmlformats.org/officeDocument/2006/math" xmlns:v="urn:schemas-microsoft-com:vml" xmlns:wp14="http://schemas.microsoft.com/office/word/2010/wordprocessingDrawing" xmlns:wp="http://schemas.openxmlformats.org/drawingml/2006/wordprocessingDrawing" xmlns:w10="urn:schemas-microsoft-com:office:word" xmlns:w="http://schemas.openxmlformats.org/wordprocessingml/2006/main" xmlns:w14="http://schemas.microsoft.com/office/word/2010/wordml" xmlns:w15="http://schemas.microsoft.com/office/word/2012/wordml" xmlns:w16cex="http://schemas.microsoft.com/office/word/2018/wordml/cex" xmlns:w16cid="http://schemas.microsoft.com/office/word/2016/wordml/cid" xmlns:w16="http://schemas.microsoft.com/office/word/2018/wordml" xmlns:w16sdtdh="http://schemas.microsoft.com/office/word/2020/wordml/sdtdatahash" xmlns:w16se="http://schemas.microsoft.com/office/word/2015/wordml/symex" xmlns:wpg="http://schemas.microsoft.com/office/word/2010/wordprocessingGroup" xmlns:wpi="http://schemas.microsoft.com/office/word/2010/wordprocessingInk" xmlns:wne="http://schemas.microsoft.com/office/word/2006/wordml" xmlns:wps="http://schemas.microsoft.com/office/word/2010/wordprocessingShape" mc:Ignorable="w14 w15 w16se w16cid w16 w16cex w16sdtdh wp14">
   <w:p>
     <w:pPr>
       <w:pStyle w:val="HeaderFooter"/>
@@ -6767,7 +6676,7 @@
 </file>
 
 <file path=word/numbering.xml><?xml version="1.0" encoding="utf-8"?>
-<w:numbering xmlns:wpc="http://schemas.microsoft.com/office/word/2010/wordprocessingCanvas" xmlns:cx="http://schemas.microsoft.com/office/drawing/2014/chartex" xmlns:cx1="http://schemas.microsoft.com/office/drawing/2015/9/8/chartex" xmlns:cx2="http://schemas.microsoft.com/office/drawing/2015/10/21/chartex" xmlns:cx3="http://schemas.microsoft.com/office/drawing/2016/5/9/chartex" xmlns:cx4="http://schemas.microsoft.com/office/drawing/2016/5/10/chartex" xmlns:cx5="http://schemas.microsoft.com/office/drawing/2016/5/11/chartex" xmlns:cx6="http://schemas.microsoft.com/office/drawing/2016/5/12/chartex" xmlns:cx7="http://schemas.microsoft.com/office/drawing/2016/5/13/chartex" xmlns:cx8="http://schemas.microsoft.com/office/drawing/2016/5/14/chartex" xmlns:mc="http://schemas.openxmlformats.org/markup-compatibility/2006" xmlns:aink="http://schemas.microsoft.com/office/drawing/2016/ink" xmlns:am3d="http://schemas.microsoft.com/office/drawing/2017/model3d" xmlns:o="urn:schemas-microsoft-com:office:office" xmlns:oel="http://schemas.microsoft.com/office/2019/extlst" xmlns:r="http://schemas.openxmlformats.org/officeDocument/2006/relationships" xmlns:m="http://schemas.openxmlformats.org/officeDocument/2006/math" xmlns:v="urn:schemas-microsoft-com:vml" xmlns:wp14="http://schemas.microsoft.com/office/word/2010/wordprocessingDrawing" xmlns:wp="http://schemas.openxmlformats.org/drawingml/2006/wordprocessingDrawing" xmlns:w10="urn:schemas-microsoft-com:office:word" xmlns:w="http://schemas.openxmlformats.org/wordprocessingml/2006/main" xmlns:w14="http://schemas.microsoft.com/office/word/2010/wordml" xmlns:w15="http://schemas.microsoft.com/office/word/2012/wordml" xmlns:w16cex="http://schemas.microsoft.com/office/word/2018/wordml/cex" xmlns:w16cid="http://schemas.microsoft.com/office/word/2016/wordml/cid" xmlns:w16="http://schemas.microsoft.com/office/word/2018/wordml" xmlns:w16du="http://schemas.microsoft.com/office/word/2023/wordml/word16du" xmlns:w16sdtdh="http://schemas.microsoft.com/office/word/2020/wordml/sdtdatahash" xmlns:w16se="http://schemas.microsoft.com/office/word/2015/wordml/symex" xmlns:wpg="http://schemas.microsoft.com/office/word/2010/wordprocessingGroup" xmlns:wpi="http://schemas.microsoft.com/office/word/2010/wordprocessingInk" xmlns:wne="http://schemas.microsoft.com/office/word/2006/wordml" xmlns:wps="http://schemas.microsoft.com/office/word/2010/wordprocessingShape" mc:Ignorable="w14 w15 w16se w16cid w16 w16cex w16sdtdh wp14">
+<w:numbering xmlns:wpc="http://schemas.microsoft.com/office/word/2010/wordprocessingCanvas" xmlns:cx="http://schemas.microsoft.com/office/drawing/2014/chartex" xmlns:cx1="http://schemas.microsoft.com/office/drawing/2015/9/8/chartex" xmlns:cx2="http://schemas.microsoft.com/office/drawing/2015/10/21/chartex" xmlns:cx3="http://schemas.microsoft.com/office/drawing/2016/5/9/chartex" xmlns:cx4="http://schemas.microsoft.com/office/drawing/2016/5/10/chartex" xmlns:cx5="http://schemas.microsoft.com/office/drawing/2016/5/11/chartex" xmlns:cx6="http://schemas.microsoft.com/office/drawing/2016/5/12/chartex" xmlns:cx7="http://schemas.microsoft.com/office/drawing/2016/5/13/chartex" xmlns:cx8="http://schemas.microsoft.com/office/drawing/2016/5/14/chartex" xmlns:mc="http://schemas.openxmlformats.org/markup-compatibility/2006" xmlns:aink="http://schemas.microsoft.com/office/drawing/2016/ink" xmlns:am3d="http://schemas.microsoft.com/office/drawing/2017/model3d" xmlns:o="urn:schemas-microsoft-com:office:office" xmlns:oel="http://schemas.microsoft.com/office/2019/extlst" xmlns:r="http://schemas.openxmlformats.org/officeDocument/2006/relationships" xmlns:m="http://schemas.openxmlformats.org/officeDocument/2006/math" xmlns:v="urn:schemas-microsoft-com:vml" xmlns:wp14="http://schemas.microsoft.com/office/word/2010/wordprocessingDrawing" xmlns:wp="http://schemas.openxmlformats.org/drawingml/2006/wordprocessingDrawing" xmlns:w10="urn:schemas-microsoft-com:office:word" xmlns:w="http://schemas.openxmlformats.org/wordprocessingml/2006/main" xmlns:w14="http://schemas.microsoft.com/office/word/2010/wordml" xmlns:w15="http://schemas.microsoft.com/office/word/2012/wordml" xmlns:w16cex="http://schemas.microsoft.com/office/word/2018/wordml/cex" xmlns:w16cid="http://schemas.microsoft.com/office/word/2016/wordml/cid" xmlns:w16="http://schemas.microsoft.com/office/word/2018/wordml" xmlns:w16sdtdh="http://schemas.microsoft.com/office/word/2020/wordml/sdtdatahash" xmlns:w16se="http://schemas.microsoft.com/office/word/2015/wordml/symex" xmlns:wpg="http://schemas.microsoft.com/office/word/2010/wordprocessingGroup" xmlns:wpi="http://schemas.microsoft.com/office/word/2010/wordprocessingInk" xmlns:wne="http://schemas.microsoft.com/office/word/2006/wordml" xmlns:wps="http://schemas.microsoft.com/office/word/2010/wordprocessingShape" mc:Ignorable="w14 w15 w16se w16cid w16 w16cex w16sdtdh wp14">
   <w:abstractNum w:abstractNumId="0" w15:restartNumberingAfterBreak="0">
     <w:nsid w:val="FFFFFF1D"/>
     <w:multiLevelType w:val="multilevel"/>
@@ -11964,7 +11873,7 @@
 </file>
 
 <file path=word/people.xml><?xml version="1.0" encoding="utf-8"?>
-<w15:people xmlns:wpc="http://schemas.microsoft.com/office/word/2010/wordprocessingCanvas" xmlns:cx="http://schemas.microsoft.com/office/drawing/2014/chartex" xmlns:cx1="http://schemas.microsoft.com/office/drawing/2015/9/8/chartex" xmlns:cx2="http://schemas.microsoft.com/office/drawing/2015/10/21/chartex" xmlns:cx3="http://schemas.microsoft.com/office/drawing/2016/5/9/chartex" xmlns:cx4="http://schemas.microsoft.com/office/drawing/2016/5/10/chartex" xmlns:cx5="http://schemas.microsoft.com/office/drawing/2016/5/11/chartex" xmlns:cx6="http://schemas.microsoft.com/office/drawing/2016/5/12/chartex" xmlns:cx7="http://schemas.microsoft.com/office/drawing/2016/5/13/chartex" xmlns:cx8="http://schemas.microsoft.com/office/drawing/2016/5/14/chartex" xmlns:mc="http://schemas.openxmlformats.org/markup-compatibility/2006" xmlns:aink="http://schemas.microsoft.com/office/drawing/2016/ink" xmlns:am3d="http://schemas.microsoft.com/office/drawing/2017/model3d" xmlns:o="urn:schemas-microsoft-com:office:office" xmlns:oel="http://schemas.microsoft.com/office/2019/extlst" xmlns:r="http://schemas.openxmlformats.org/officeDocument/2006/relationships" xmlns:m="http://schemas.openxmlformats.org/officeDocument/2006/math" xmlns:v="urn:schemas-microsoft-com:vml" xmlns:wp14="http://schemas.microsoft.com/office/word/2010/wordprocessingDrawing" xmlns:wp="http://schemas.openxmlformats.org/drawingml/2006/wordprocessingDrawing" xmlns:w10="urn:schemas-microsoft-com:office:word" xmlns:w="http://schemas.openxmlformats.org/wordprocessingml/2006/main" xmlns:w14="http://schemas.microsoft.com/office/word/2010/wordml" xmlns:w15="http://schemas.microsoft.com/office/word/2012/wordml" xmlns:w16cex="http://schemas.microsoft.com/office/word/2018/wordml/cex" xmlns:w16cid="http://schemas.microsoft.com/office/word/2016/wordml/cid" xmlns:w16="http://schemas.microsoft.com/office/word/2018/wordml" xmlns:w16du="http://schemas.microsoft.com/office/word/2023/wordml/word16du" xmlns:w16sdtdh="http://schemas.microsoft.com/office/word/2020/wordml/sdtdatahash" xmlns:w16se="http://schemas.microsoft.com/office/word/2015/wordml/symex" xmlns:wpg="http://schemas.microsoft.com/office/word/2010/wordprocessingGroup" xmlns:wpi="http://schemas.microsoft.com/office/word/2010/wordprocessingInk" xmlns:wne="http://schemas.microsoft.com/office/word/2006/wordml" xmlns:wps="http://schemas.microsoft.com/office/word/2010/wordprocessingShape" mc:Ignorable="w14 w15 w16se w16cid w16 w16cex w16sdtdh wp14">
+<w15:people xmlns:wpc="http://schemas.microsoft.com/office/word/2010/wordprocessingCanvas" xmlns:cx="http://schemas.microsoft.com/office/drawing/2014/chartex" xmlns:cx1="http://schemas.microsoft.com/office/drawing/2015/9/8/chartex" xmlns:cx2="http://schemas.microsoft.com/office/drawing/2015/10/21/chartex" xmlns:cx3="http://schemas.microsoft.com/office/drawing/2016/5/9/chartex" xmlns:cx4="http://schemas.microsoft.com/office/drawing/2016/5/10/chartex" xmlns:cx5="http://schemas.microsoft.com/office/drawing/2016/5/11/chartex" xmlns:cx6="http://schemas.microsoft.com/office/drawing/2016/5/12/chartex" xmlns:cx7="http://schemas.microsoft.com/office/drawing/2016/5/13/chartex" xmlns:cx8="http://schemas.microsoft.com/office/drawing/2016/5/14/chartex" xmlns:mc="http://schemas.openxmlformats.org/markup-compatibility/2006" xmlns:aink="http://schemas.microsoft.com/office/drawing/2016/ink" xmlns:am3d="http://schemas.microsoft.com/office/drawing/2017/model3d" xmlns:o="urn:schemas-microsoft-com:office:office" xmlns:oel="http://schemas.microsoft.com/office/2019/extlst" xmlns:r="http://schemas.openxmlformats.org/officeDocument/2006/relationships" xmlns:m="http://schemas.openxmlformats.org/officeDocument/2006/math" xmlns:v="urn:schemas-microsoft-com:vml" xmlns:wp14="http://schemas.microsoft.com/office/word/2010/wordprocessingDrawing" xmlns:wp="http://schemas.openxmlformats.org/drawingml/2006/wordprocessingDrawing" xmlns:w10="urn:schemas-microsoft-com:office:word" xmlns:w="http://schemas.openxmlformats.org/wordprocessingml/2006/main" xmlns:w14="http://schemas.microsoft.com/office/word/2010/wordml" xmlns:w15="http://schemas.microsoft.com/office/word/2012/wordml" xmlns:w16cex="http://schemas.microsoft.com/office/word/2018/wordml/cex" xmlns:w16cid="http://schemas.microsoft.com/office/word/2016/wordml/cid" xmlns:w16="http://schemas.microsoft.com/office/word/2018/wordml" xmlns:w16sdtdh="http://schemas.microsoft.com/office/word/2020/wordml/sdtdatahash" xmlns:w16se="http://schemas.microsoft.com/office/word/2015/wordml/symex" xmlns:wpg="http://schemas.microsoft.com/office/word/2010/wordprocessingGroup" xmlns:wpi="http://schemas.microsoft.com/office/word/2010/wordprocessingInk" xmlns:wne="http://schemas.microsoft.com/office/word/2006/wordml" xmlns:wps="http://schemas.microsoft.com/office/word/2010/wordprocessingShape" mc:Ignorable="w14 w15 w16se w16cid w16 w16cex w16sdtdh wp14">
   <w15:person w15:author="Frances">
     <w15:presenceInfo w15:providerId="None" w15:userId="Frances"/>
   </w15:person>
@@ -12620,8 +12529,8 @@
   <w:style w:type="character" w:default="1" w:styleId="DefaultParagraphFont">
     <w:name w:val="Default Paragraph Font"/>
     <w:uiPriority w:val="1"/>
+    <w:semiHidden/>
     <w:unhideWhenUsed/>
-    <w:rsid w:val="00031114"/>
   </w:style>
   <w:style w:type="table" w:default="1" w:styleId="TableNormal">
     <w:name w:val="Normal Table"/>
@@ -12643,7 +12552,6 @@
     <w:uiPriority w:val="99"/>
     <w:semiHidden/>
     <w:unhideWhenUsed/>
-    <w:rsid w:val="00031114"/>
   </w:style>
   <w:style w:type="character" w:styleId="Hyperlink">
     <w:name w:val="Hyperlink"/>

</xml_diff>